<commit_message>
Updates to PID + Log of Risks
</commit_message>
<xml_diff>
--- a/PID_UP769535.docx
+++ b/PID_UP769535.docx
@@ -1279,60 +1279,6 @@
         <w:t xml:space="preserve"> language to a substantial degree of fluency (where one could work and live in the target country), so anything that can help to make the process easier or that allows one to progress faster is incredibly valuable.</w:t>
       </w:r>
     </w:p>
-    <w:p/>
-    <w:p>
-      <w:pPr>
-        <w:pBdr>
-          <w:top w:val="nil"/>
-          <w:left w:val="nil"/>
-          <w:bottom w:val="nil"/>
-          <w:right w:val="nil"/>
-          <w:between w:val="nil"/>
-        </w:pBdr>
-        <w:rPr>
-          <w:i/>
-        </w:rPr>
-      </w:pPr>
-      <w:r>
-        <w:rPr>
-          <w:rFonts w:eastAsia="Times New Roman"/>
-          <w:i/>
-        </w:rPr>
-        <w:t>For engineering and business solution type projects: Who is the client? What do they do? What is their problem? Why does it need to be solved?"</w:t>
-      </w:r>
-    </w:p>
-    <w:p>
-      <w:pPr>
-        <w:pBdr>
-          <w:top w:val="nil"/>
-          <w:left w:val="nil"/>
-          <w:bottom w:val="nil"/>
-          <w:right w:val="nil"/>
-          <w:between w:val="nil"/>
-        </w:pBdr>
-        <w:rPr>
-          <w:i/>
-        </w:rPr>
-      </w:pPr>
-      <w:r>
-        <w:rPr>
-          <w:rFonts w:eastAsia="Times New Roman"/>
-          <w:i/>
-        </w:rPr>
-        <w:t>For theoretical or social science type projects: Who is the intended readership/audience? What is the contextual significance of this topic?   What are the research questions you are seeking to answer?</w:t>
-      </w:r>
-    </w:p>
-    <w:p>
-      <w:pPr>
-        <w:pBdr>
-          <w:top w:val="nil"/>
-          <w:left w:val="nil"/>
-          <w:bottom w:val="nil"/>
-          <w:right w:val="nil"/>
-          <w:between w:val="nil"/>
-        </w:pBdr>
-      </w:pPr>
-    </w:p>
     <w:p>
       <w:pPr>
         <w:pStyle w:val="Heading1"/>
@@ -1349,6 +1295,7 @@
         </w:pBdr>
       </w:pPr>
       <w:r>
+        <w:lastRenderedPageBreak/>
         <w:t>Project aim and objectives</w:t>
       </w:r>
     </w:p>
@@ -1440,6 +1387,57 @@
       </w:r>
       <w:r>
         <w:t xml:space="preserve"> will be necessary. </w:t>
+      </w:r>
+    </w:p>
+    <w:p>
+      <w:pPr>
+        <w:pBdr>
+          <w:top w:val="nil"/>
+          <w:left w:val="nil"/>
+          <w:bottom w:val="nil"/>
+          <w:right w:val="nil"/>
+          <w:between w:val="nil"/>
+        </w:pBdr>
+      </w:pPr>
+    </w:p>
+    <w:p>
+      <w:pPr>
+        <w:pBdr>
+          <w:top w:val="nil"/>
+          <w:left w:val="nil"/>
+          <w:bottom w:val="nil"/>
+          <w:right w:val="nil"/>
+          <w:between w:val="nil"/>
+        </w:pBdr>
+        <w:rPr>
+          <w:lang w:val="en-GB"/>
+        </w:rPr>
+      </w:pPr>
+      <w:r>
+        <w:rPr>
+          <w:rFonts w:hint="eastAsia"/>
+        </w:rPr>
+        <w:t xml:space="preserve">The two </w:t>
+      </w:r>
+      <w:proofErr w:type="gramStart"/>
+      <w:r>
+        <w:rPr>
+          <w:rFonts w:hint="eastAsia"/>
+        </w:rPr>
+        <w:t>main focus</w:t>
+      </w:r>
+      <w:proofErr w:type="gramEnd"/>
+      <w:r>
+        <w:rPr>
+          <w:rFonts w:hint="eastAsia"/>
+        </w:rPr>
+        <w:t xml:space="preserve"> points will be on</w:t>
+      </w:r>
+      <w:r>
+        <w:rPr>
+          <w:lang w:val="en-GB"/>
+        </w:rPr>
+        <w:t xml:space="preserve"> adjusting, building upon or even fixing issues with current spaced repetition algorithms to develop my own better system that’s specific for language learning and to also incorporate any other findings from research into the system to help improve the efficiency of the system.</w:t>
       </w:r>
     </w:p>
     <w:p>
@@ -1545,98 +1543,176 @@
         <w:t xml:space="preserve">As there is a high chance of the </w:t>
       </w:r>
       <w:r>
-        <w:t>functions and features of the application changing throughout the process, an agile style development process will need to be implemented. Due to this the artifacts used throughout the process may have to been changed and updated during the process.</w:t>
-      </w:r>
-    </w:p>
-    <w:p>
-      <w:pPr>
-        <w:pBdr>
-          <w:top w:val="nil"/>
-          <w:left w:val="nil"/>
-          <w:bottom w:val="nil"/>
-          <w:right w:val="nil"/>
-          <w:between w:val="nil"/>
-        </w:pBdr>
-      </w:pPr>
-    </w:p>
-    <w:p>
-      <w:pPr>
-        <w:pBdr>
-          <w:top w:val="nil"/>
-          <w:left w:val="nil"/>
-          <w:bottom w:val="nil"/>
-          <w:right w:val="nil"/>
-          <w:between w:val="nil"/>
-        </w:pBdr>
-        <w:rPr>
+        <w:t>functions and features of the application changing throughout the process, a</w:t>
+      </w:r>
+      <w:r>
+        <w:t xml:space="preserve"> </w:t>
+      </w:r>
+      <w:r>
+        <w:rPr>
+          <w:rFonts w:eastAsia="Times New Roman"/>
           <w:lang w:val="en-GB"/>
         </w:rPr>
-      </w:pPr>
-      <w:r>
+        <w:t>spiral model</w:t>
+      </w:r>
+      <w:r>
+        <w:t xml:space="preserve"> style development process will need to be implemented. Due to this the artifacts used through</w:t>
+      </w:r>
+      <w:r>
+        <w:t>out the process may have to be</w:t>
+      </w:r>
+      <w:r>
+        <w:t xml:space="preserve"> changed and updated during the process.</w:t>
+      </w:r>
+    </w:p>
+    <w:p>
+      <w:pPr>
+        <w:pBdr>
+          <w:top w:val="nil"/>
+          <w:left w:val="nil"/>
+          <w:bottom w:val="nil"/>
+          <w:right w:val="nil"/>
+          <w:between w:val="nil"/>
+        </w:pBdr>
+      </w:pPr>
+    </w:p>
+    <w:p>
+      <w:pPr>
+        <w:pBdr>
+          <w:top w:val="nil"/>
+          <w:left w:val="nil"/>
+          <w:bottom w:val="nil"/>
+          <w:right w:val="nil"/>
+          <w:between w:val="nil"/>
+        </w:pBdr>
         <w:rPr>
           <w:lang w:val="en-GB"/>
         </w:rPr>
-        <w:t>Prototype</w:t>
-      </w:r>
-    </w:p>
-    <w:p>
-      <w:pPr>
-        <w:pBdr>
-          <w:top w:val="nil"/>
-          <w:left w:val="nil"/>
-          <w:bottom w:val="nil"/>
-          <w:right w:val="nil"/>
-          <w:between w:val="nil"/>
-        </w:pBdr>
+      </w:pPr>
+      <w:r>
         <w:rPr>
           <w:lang w:val="en-GB"/>
         </w:rPr>
-      </w:pPr>
+        <w:t xml:space="preserve">The first deliverable will a literature review </w:t>
+      </w:r>
+      <w:proofErr w:type="gramStart"/>
       <w:r>
         <w:rPr>
           <w:lang w:val="en-GB"/>
         </w:rPr>
-        <w:t>Literature review</w:t>
-      </w:r>
-    </w:p>
-    <w:p>
-      <w:pPr>
-        <w:pBdr>
-          <w:top w:val="nil"/>
-          <w:left w:val="nil"/>
-          <w:bottom w:val="nil"/>
-          <w:right w:val="nil"/>
-          <w:between w:val="nil"/>
-        </w:pBdr>
+        <w:t>on the subject of software</w:t>
+      </w:r>
+      <w:proofErr w:type="gramEnd"/>
+      <w:r>
         <w:rPr>
           <w:lang w:val="en-GB"/>
         </w:rPr>
-      </w:pPr>
-    </w:p>
-    <w:p>
-      <w:pPr>
-        <w:pBdr>
-          <w:top w:val="nil"/>
-          <w:left w:val="nil"/>
-          <w:bottom w:val="nil"/>
-          <w:right w:val="nil"/>
-          <w:between w:val="nil"/>
-        </w:pBdr>
-      </w:pPr>
-      <w:r>
+        <w:t xml:space="preserve"> aided language acquisition. The findings here will have an impact on the requirements of the overall system.</w:t>
+      </w:r>
+    </w:p>
+    <w:p>
+      <w:pPr>
+        <w:pBdr>
+          <w:top w:val="nil"/>
+          <w:left w:val="nil"/>
+          <w:bottom w:val="nil"/>
+          <w:right w:val="nil"/>
+          <w:between w:val="nil"/>
+        </w:pBdr>
+        <w:rPr>
+          <w:lang w:val="en-GB"/>
+        </w:rPr>
+      </w:pPr>
+    </w:p>
+    <w:p>
+      <w:pPr>
+        <w:pBdr>
+          <w:top w:val="nil"/>
+          <w:left w:val="nil"/>
+          <w:bottom w:val="nil"/>
+          <w:right w:val="nil"/>
+          <w:between w:val="nil"/>
+        </w:pBdr>
+        <w:rPr>
+          <w:lang w:val="en-GB"/>
+        </w:rPr>
+      </w:pPr>
+      <w:r>
+        <w:rPr>
+          <w:lang w:val="en-GB"/>
+        </w:rPr>
+        <w:t xml:space="preserve">As I will be implementing the spiral model approach to this project I will have to consider 4 key stages in each spiral. These phases are planning, risk analysis, engineering and evaluation. </w:t>
+      </w:r>
+      <w:r>
+        <w:rPr>
+          <w:lang w:val="en-GB"/>
+        </w:rPr>
+        <w:t>In each of these phases there will be several documentations which will include:</w:t>
+      </w:r>
+    </w:p>
+    <w:p>
+      <w:pPr>
+        <w:pBdr>
+          <w:top w:val="nil"/>
+          <w:left w:val="nil"/>
+          <w:bottom w:val="nil"/>
+          <w:right w:val="nil"/>
+          <w:between w:val="nil"/>
+        </w:pBdr>
         <w:rPr>
           <w:rFonts w:hint="eastAsia"/>
-        </w:rPr>
-        <w:t>Report</w:t>
-      </w:r>
-      <w:r>
-        <w:t xml:space="preserve"> - </w:t>
-      </w:r>
-      <w:r>
-        <w:t>Artifacts</w:t>
-      </w:r>
-      <w:r>
-        <w:t xml:space="preserve"> and documents to be produced</w:t>
+          <w:lang w:val="en-GB"/>
+        </w:rPr>
+      </w:pPr>
+    </w:p>
+    <w:p>
+      <w:pPr>
+        <w:pBdr>
+          <w:top w:val="nil"/>
+          <w:left w:val="nil"/>
+          <w:bottom w:val="nil"/>
+          <w:right w:val="nil"/>
+          <w:between w:val="nil"/>
+        </w:pBdr>
+        <w:rPr>
+          <w:lang w:val="en-GB"/>
+        </w:rPr>
+      </w:pPr>
+      <w:r>
+        <w:rPr>
+          <w:lang w:val="en-GB"/>
+        </w:rPr>
+        <w:t>Various prototypes will also be produced throughout the project. All these will be delivered including the final program.</w:t>
+      </w:r>
+    </w:p>
+    <w:p>
+      <w:pPr>
+        <w:pBdr>
+          <w:top w:val="nil"/>
+          <w:left w:val="nil"/>
+          <w:bottom w:val="nil"/>
+          <w:right w:val="nil"/>
+          <w:between w:val="nil"/>
+        </w:pBdr>
+        <w:rPr>
+          <w:lang w:val="en-GB"/>
+        </w:rPr>
+      </w:pPr>
+      <w:bookmarkStart w:id="5" w:name="_GoBack"/>
+      <w:bookmarkEnd w:id="5"/>
+    </w:p>
+    <w:p>
+      <w:pPr>
+        <w:pBdr>
+          <w:top w:val="nil"/>
+          <w:left w:val="nil"/>
+          <w:bottom w:val="nil"/>
+          <w:right w:val="nil"/>
+          <w:between w:val="nil"/>
+        </w:pBdr>
+      </w:pPr>
+      <w:r>
+        <w:t>The next deliverable will be the report where the system and how it was produced will be discussed in more detail. In the report, a variety of documentation will be included to help aid this. At this current point in time this includes:</w:t>
       </w:r>
     </w:p>
     <w:p>
@@ -1644,7 +1720,7 @@
         <w:pStyle w:val="ListParagraph"/>
         <w:numPr>
           <w:ilvl w:val="0"/>
-          <w:numId w:val="3"/>
+          <w:numId w:val="5"/>
         </w:numPr>
         <w:pBdr>
           <w:top w:val="nil"/>
@@ -1654,13 +1730,18 @@
           <w:between w:val="nil"/>
         </w:pBdr>
         <w:ind w:leftChars="0"/>
-      </w:pPr>
-      <w:commentRangeStart w:id="5"/>
-      <w:r>
         <w:rPr>
           <w:rFonts w:hint="eastAsia"/>
         </w:rPr>
-        <w:t>Products roadmap</w:t>
+      </w:pPr>
+      <w:r>
+        <w:rPr>
+          <w:rFonts w:hint="eastAsia"/>
+        </w:rPr>
+        <w:t xml:space="preserve">System requirements specification </w:t>
+      </w:r>
+      <w:r>
+        <w:t>(user requirements and functional/non-functional system requirements)</w:t>
       </w:r>
     </w:p>
     <w:p>
@@ -1668,7 +1749,7 @@
         <w:pStyle w:val="ListParagraph"/>
         <w:numPr>
           <w:ilvl w:val="0"/>
-          <w:numId w:val="3"/>
+          <w:numId w:val="5"/>
         </w:numPr>
         <w:pBdr>
           <w:top w:val="nil"/>
@@ -1683,7 +1764,16 @@
         <w:rPr>
           <w:rFonts w:hint="eastAsia"/>
         </w:rPr>
-        <w:t>Products backlog</w:t>
+        <w:t>Design documentation (</w:t>
+      </w:r>
+      <w:r>
+        <w:t>system architecture, use case, sequence diagrams, GUI mock ups etc.</w:t>
+      </w:r>
+      <w:r>
+        <w:rPr>
+          <w:rFonts w:hint="eastAsia"/>
+        </w:rPr>
+        <w:t>)</w:t>
       </w:r>
     </w:p>
     <w:p>
@@ -1691,7 +1781,7 @@
         <w:pStyle w:val="ListParagraph"/>
         <w:numPr>
           <w:ilvl w:val="0"/>
-          <w:numId w:val="3"/>
+          <w:numId w:val="5"/>
         </w:numPr>
         <w:pBdr>
           <w:top w:val="nil"/>
@@ -1706,325 +1796,34 @@
         <w:rPr>
           <w:rFonts w:hint="eastAsia"/>
         </w:rPr>
-        <w:t>Release plan</w:t>
-      </w:r>
-    </w:p>
-    <w:p>
-      <w:pPr>
-        <w:pStyle w:val="ListParagraph"/>
-        <w:numPr>
-          <w:ilvl w:val="0"/>
-          <w:numId w:val="3"/>
-        </w:numPr>
-        <w:pBdr>
-          <w:top w:val="nil"/>
-          <w:left w:val="nil"/>
-          <w:bottom w:val="nil"/>
-          <w:right w:val="nil"/>
-          <w:between w:val="nil"/>
-        </w:pBdr>
-        <w:ind w:leftChars="0"/>
-      </w:pPr>
-      <w:r>
-        <w:t>Requirements specification</w:t>
-      </w:r>
-    </w:p>
-    <w:p>
-      <w:pPr>
-        <w:pStyle w:val="ListParagraph"/>
-        <w:numPr>
-          <w:ilvl w:val="0"/>
-          <w:numId w:val="3"/>
-        </w:numPr>
-        <w:pBdr>
-          <w:top w:val="nil"/>
-          <w:left w:val="nil"/>
-          <w:bottom w:val="nil"/>
-          <w:right w:val="nil"/>
-          <w:between w:val="nil"/>
-        </w:pBdr>
-        <w:ind w:leftChars="0"/>
-      </w:pPr>
-      <w:r>
-        <w:t>Design documentation</w:t>
-      </w:r>
-    </w:p>
-    <w:p>
-      <w:pPr>
-        <w:pStyle w:val="ListParagraph"/>
-        <w:numPr>
-          <w:ilvl w:val="0"/>
-          <w:numId w:val="3"/>
-        </w:numPr>
-        <w:pBdr>
-          <w:top w:val="nil"/>
-          <w:left w:val="nil"/>
-          <w:bottom w:val="nil"/>
-          <w:right w:val="nil"/>
-          <w:between w:val="nil"/>
-        </w:pBdr>
-        <w:ind w:leftChars="0"/>
-      </w:pPr>
+        <w:t>Testing documentation (unit testing, stress testing</w:t>
+      </w:r>
+      <w:r>
+        <w:t xml:space="preserve"> and</w:t>
+      </w:r>
       <w:r>
         <w:rPr>
           <w:rFonts w:hint="eastAsia"/>
         </w:rPr>
-        <w:t>Use case</w:t>
-      </w:r>
-    </w:p>
-    <w:p>
-      <w:pPr>
-        <w:pStyle w:val="ListParagraph"/>
-        <w:numPr>
-          <w:ilvl w:val="0"/>
-          <w:numId w:val="3"/>
-        </w:numPr>
-        <w:pBdr>
-          <w:top w:val="nil"/>
-          <w:left w:val="nil"/>
-          <w:bottom w:val="nil"/>
-          <w:right w:val="nil"/>
-          <w:between w:val="nil"/>
-        </w:pBdr>
-        <w:ind w:leftChars="0"/>
-      </w:pPr>
-      <w:r>
-        <w:t>Class diagram</w:t>
-      </w:r>
-    </w:p>
-    <w:p>
-      <w:pPr>
-        <w:pStyle w:val="ListParagraph"/>
-        <w:numPr>
-          <w:ilvl w:val="0"/>
-          <w:numId w:val="3"/>
-        </w:numPr>
-        <w:pBdr>
-          <w:top w:val="nil"/>
-          <w:left w:val="nil"/>
-          <w:bottom w:val="nil"/>
-          <w:right w:val="nil"/>
-          <w:between w:val="nil"/>
-        </w:pBdr>
-        <w:ind w:leftChars="0"/>
-      </w:pPr>
-      <w:r>
-        <w:t>Client-server architecture</w:t>
-      </w:r>
-    </w:p>
-    <w:p>
-      <w:pPr>
-        <w:pStyle w:val="ListParagraph"/>
-        <w:numPr>
-          <w:ilvl w:val="0"/>
-          <w:numId w:val="3"/>
-        </w:numPr>
-        <w:pBdr>
-          <w:top w:val="nil"/>
-          <w:left w:val="nil"/>
-          <w:bottom w:val="nil"/>
-          <w:right w:val="nil"/>
-          <w:between w:val="nil"/>
-        </w:pBdr>
-        <w:ind w:leftChars="0"/>
-      </w:pPr>
-      <w:r>
-        <w:t>State diagram</w:t>
-      </w:r>
-    </w:p>
-    <w:p>
-      <w:pPr>
-        <w:pStyle w:val="ListParagraph"/>
-        <w:numPr>
-          <w:ilvl w:val="0"/>
-          <w:numId w:val="3"/>
-        </w:numPr>
-        <w:pBdr>
-          <w:top w:val="nil"/>
-          <w:left w:val="nil"/>
-          <w:bottom w:val="nil"/>
-          <w:right w:val="nil"/>
-          <w:between w:val="nil"/>
-        </w:pBdr>
-        <w:ind w:leftChars="0"/>
-      </w:pPr>
-      <w:r>
-        <w:t>Sequence diagram</w:t>
-      </w:r>
-    </w:p>
-    <w:p>
-      <w:pPr>
-        <w:pStyle w:val="ListParagraph"/>
-        <w:numPr>
-          <w:ilvl w:val="0"/>
-          <w:numId w:val="3"/>
-        </w:numPr>
-        <w:pBdr>
-          <w:top w:val="nil"/>
-          <w:left w:val="nil"/>
-          <w:bottom w:val="nil"/>
-          <w:right w:val="nil"/>
-          <w:between w:val="nil"/>
-        </w:pBdr>
-        <w:ind w:leftChars="0"/>
-      </w:pPr>
-      <w:r>
-        <w:t>System context diagram</w:t>
-      </w:r>
-    </w:p>
-    <w:p>
-      <w:pPr>
-        <w:pStyle w:val="ListParagraph"/>
-        <w:numPr>
-          <w:ilvl w:val="0"/>
-          <w:numId w:val="3"/>
-        </w:numPr>
-        <w:pBdr>
-          <w:top w:val="nil"/>
-          <w:left w:val="nil"/>
-          <w:bottom w:val="nil"/>
-          <w:right w:val="nil"/>
-          <w:between w:val="nil"/>
-        </w:pBdr>
-        <w:ind w:leftChars="0"/>
-      </w:pPr>
-      <w:r>
-        <w:t>Project report</w:t>
-      </w:r>
-    </w:p>
-    <w:p>
-      <w:pPr>
-        <w:pStyle w:val="ListParagraph"/>
-        <w:numPr>
-          <w:ilvl w:val="0"/>
-          <w:numId w:val="3"/>
-        </w:numPr>
-        <w:pBdr>
-          <w:top w:val="nil"/>
-          <w:left w:val="nil"/>
-          <w:bottom w:val="nil"/>
-          <w:right w:val="nil"/>
-          <w:between w:val="nil"/>
-        </w:pBdr>
-        <w:ind w:leftChars="0"/>
-      </w:pPr>
-      <w:r>
-        <w:t>Test reports</w:t>
-      </w:r>
-    </w:p>
-    <w:p>
-      <w:pPr>
-        <w:pStyle w:val="ListParagraph"/>
-        <w:numPr>
-          <w:ilvl w:val="0"/>
-          <w:numId w:val="3"/>
-        </w:numPr>
-        <w:pBdr>
-          <w:top w:val="nil"/>
-          <w:left w:val="nil"/>
-          <w:bottom w:val="nil"/>
-          <w:right w:val="nil"/>
-          <w:between w:val="nil"/>
-        </w:pBdr>
-        <w:ind w:leftChars="0"/>
-      </w:pPr>
-      <w:r>
-        <w:t>User acceptance testing</w:t>
-      </w:r>
-      <w:commentRangeEnd w:id="5"/>
-      <w:r>
-        <w:rPr>
-          <w:rStyle w:val="CommentReference"/>
-        </w:rPr>
-        <w:commentReference w:id="5"/>
-      </w:r>
-    </w:p>
-    <w:p>
-      <w:pPr>
-        <w:pBdr>
-          <w:top w:val="nil"/>
-          <w:left w:val="nil"/>
-          <w:bottom w:val="nil"/>
-          <w:right w:val="nil"/>
-          <w:between w:val="nil"/>
-        </w:pBdr>
-      </w:pPr>
-      <w:r>
+        <w:t xml:space="preserve"> usability testing</w:t>
+      </w:r>
+      <w:r>
+        <w:t>)</w:t>
+      </w:r>
+    </w:p>
+    <w:p>
+      <w:pPr>
+        <w:pBdr>
+          <w:top w:val="nil"/>
+          <w:left w:val="nil"/>
+          <w:bottom w:val="nil"/>
+          <w:right w:val="nil"/>
+          <w:between w:val="nil"/>
+        </w:pBdr>
         <w:rPr>
           <w:rFonts w:hint="eastAsia"/>
         </w:rPr>
-        <w:t>^ too many</w:t>
-      </w:r>
-    </w:p>
-    <w:p>
-      <w:pPr>
-        <w:pBdr>
-          <w:top w:val="nil"/>
-          <w:left w:val="nil"/>
-          <w:bottom w:val="nil"/>
-          <w:right w:val="nil"/>
-          <w:between w:val="nil"/>
-        </w:pBdr>
-      </w:pPr>
-    </w:p>
-    <w:p>
-      <w:pPr>
-        <w:pBdr>
-          <w:top w:val="nil"/>
-          <w:left w:val="nil"/>
-          <w:bottom w:val="nil"/>
-          <w:right w:val="nil"/>
-          <w:between w:val="nil"/>
-        </w:pBdr>
-        <w:rPr>
-          <w:i/>
-        </w:rPr>
-      </w:pPr>
-      <w:r>
-        <w:rPr>
-          <w:rFonts w:eastAsia="Times New Roman"/>
-          <w:i/>
-        </w:rPr>
-        <w:lastRenderedPageBreak/>
-        <w:t xml:space="preserve">For an engineering project, what information system artefacts will be developed/adapted? What documents will be produced? This should include your project </w:t>
-      </w:r>
-      <w:proofErr w:type="gramStart"/>
-      <w:r>
-        <w:rPr>
-          <w:rFonts w:eastAsia="Times New Roman"/>
-          <w:i/>
-        </w:rPr>
-        <w:t>report, but</w:t>
-      </w:r>
-      <w:proofErr w:type="gramEnd"/>
-      <w:r>
-        <w:rPr>
-          <w:rFonts w:eastAsia="Times New Roman"/>
-          <w:i/>
-        </w:rPr>
-        <w:t xml:space="preserve"> could also include supporting documentation such as requirement and design specifications, test strategies.</w:t>
-      </w:r>
-    </w:p>
-    <w:p>
-      <w:pPr>
-        <w:pBdr>
-          <w:top w:val="nil"/>
-          <w:left w:val="nil"/>
-          <w:bottom w:val="nil"/>
-          <w:right w:val="nil"/>
-          <w:between w:val="nil"/>
-        </w:pBdr>
-        <w:rPr>
-          <w:i/>
-        </w:rPr>
-      </w:pPr>
-      <w:r>
-        <w:rPr>
-          <w:rFonts w:eastAsia="Times New Roman"/>
-          <w:i/>
-        </w:rPr>
-        <w:t>For a study project, are there anticipated outcomes besides the report, for example recommendations to external bodies?</w:t>
-      </w:r>
+      </w:pPr>
     </w:p>
     <w:p>
       <w:pPr>
@@ -2059,6 +1858,7 @@
     <w:p/>
     <w:p>
       <w:r>
+        <w:lastRenderedPageBreak/>
         <w:t xml:space="preserve">Lack of research in the domain of language </w:t>
       </w:r>
       <w:r>
@@ -2081,29 +1881,6 @@
     <w:p>
       <w:r>
         <w:t>I am not familiar with JavaScript, so some research into popular frameworks for building web apps and how to use these frameworks will take time away from development.</w:t>
-      </w:r>
-    </w:p>
-    <w:p/>
-    <w:p/>
-    <w:p>
-      <w:pPr>
-        <w:pBdr>
-          <w:top w:val="nil"/>
-          <w:left w:val="nil"/>
-          <w:bottom w:val="nil"/>
-          <w:right w:val="nil"/>
-          <w:between w:val="nil"/>
-        </w:pBdr>
-        <w:rPr>
-          <w:i/>
-        </w:rPr>
-      </w:pPr>
-      <w:r>
-        <w:rPr>
-          <w:rFonts w:eastAsia="Times New Roman"/>
-          <w:i/>
-        </w:rPr>
-        <w:t>What constraints are there on your solution to the problem?</w:t>
       </w:r>
     </w:p>
     <w:p>
@@ -2126,19 +1903,20 @@
       </w:r>
     </w:p>
     <w:p>
-      <w:pPr>
+      <w:r>
         <w:rPr>
           <w:rFonts w:hint="eastAsia"/>
         </w:rPr>
-      </w:pPr>
-      <w:r>
-        <w:rPr>
-          <w:rFonts w:hint="eastAsia"/>
-        </w:rPr>
         <w:t xml:space="preserve">Using </w:t>
       </w:r>
       <w:r>
-        <w:t xml:space="preserve">the starting points for research that I have gathered in this PID I will begin researching for the literature review. The process for this will start off with what I have already gathered but I will try to only reference papers or books that are reputable (in a reputable journal, published by a reputable </w:t>
+        <w:t xml:space="preserve">the starting points for research that I have gathered in this PID I will begin researching for the literature review. The process for this will start off with </w:t>
+      </w:r>
+      <w:r>
+        <w:t>the resources that I have</w:t>
+      </w:r>
+      <w:r>
+        <w:t xml:space="preserve"> already gathered but I will try to only reference papers or books that are reputable (in a reputable journal, published by a reputable </w:t>
       </w:r>
       <w:proofErr w:type="spellStart"/>
       <w:r>
@@ -2171,300 +1949,240 @@
       <w:r>
         <w:t xml:space="preserve">well-known </w:t>
       </w:r>
-      <w:proofErr w:type="spellStart"/>
-      <w:r>
-        <w:t>amoung</w:t>
-      </w:r>
-      <w:proofErr w:type="spellEnd"/>
+      <w:r>
+        <w:t>among</w:t>
+      </w:r>
       <w:r>
         <w:t xml:space="preserve"> the </w:t>
       </w:r>
-      <w:proofErr w:type="spellStart"/>
-      <w:r>
-        <w:t>lanugage</w:t>
-      </w:r>
-      <w:proofErr w:type="spellEnd"/>
+      <w:r>
+        <w:t>language</w:t>
+      </w:r>
       <w:r>
         <w:t xml:space="preserve"> learning community</w:t>
       </w:r>
-      <w:bookmarkStart w:id="6" w:name="_GoBack"/>
-      <w:bookmarkEnd w:id="6"/>
       <w:r>
         <w:t xml:space="preserve"> and could gi</w:t>
       </w:r>
       <w:r>
-        <w:t>ve some insight into some of the problems I am looking to solve.</w:t>
+        <w:t xml:space="preserve">ve some insight into some of the problems </w:t>
+      </w:r>
+      <w:r>
+        <w:t xml:space="preserve">that </w:t>
+      </w:r>
+      <w:r>
+        <w:t>I am looking to solve.</w:t>
       </w:r>
     </w:p>
     <w:p/>
     <w:p>
-      <w:r>
-        <w:t>L</w:t>
-      </w:r>
-      <w:r>
-        <w:rPr>
-          <w:rFonts w:hint="eastAsia"/>
-        </w:rPr>
-        <w:t xml:space="preserve">iterature </w:t>
-      </w:r>
-      <w:r>
-        <w:t>review</w:t>
-      </w:r>
-    </w:p>
-    <w:p/>
-    <w:p>
-      <w:pPr>
-        <w:pBdr>
-          <w:top w:val="nil"/>
-          <w:left w:val="nil"/>
-          <w:bottom w:val="nil"/>
-          <w:right w:val="nil"/>
-          <w:between w:val="nil"/>
-        </w:pBdr>
+      <w:pPr>
+        <w:pBdr>
+          <w:top w:val="nil"/>
+          <w:left w:val="nil"/>
+          <w:bottom w:val="nil"/>
+          <w:right w:val="nil"/>
+          <w:between w:val="nil"/>
+        </w:pBdr>
+      </w:pPr>
+      <w:r>
         <w:rPr>
           <w:rFonts w:eastAsia="Times New Roman"/>
           <w:lang w:val="en-GB"/>
         </w:rPr>
-      </w:pPr>
+        <w:t>The research for the literature review</w:t>
+      </w:r>
       <w:r>
         <w:rPr>
           <w:rFonts w:eastAsia="Times New Roman"/>
           <w:lang w:val="en-GB"/>
         </w:rPr>
-        <w:t xml:space="preserve">Background research will be on language acquisition, learning techniques, such as spaced repetition and mnemonics, and other existing software that is </w:t>
-      </w:r>
-      <w:proofErr w:type="gramStart"/>
+        <w:t xml:space="preserve"> will be on </w:t>
+      </w:r>
       <w:r>
         <w:rPr>
           <w:rFonts w:eastAsia="Times New Roman"/>
           <w:lang w:val="en-GB"/>
         </w:rPr>
-        <w:t>similar to</w:t>
-      </w:r>
-      <w:proofErr w:type="gramEnd"/>
+        <w:t>language acquisition and software aided language learning</w:t>
+      </w:r>
       <w:r>
         <w:rPr>
           <w:rFonts w:eastAsia="Times New Roman"/>
           <w:lang w:val="en-GB"/>
         </w:rPr>
-        <w:t xml:space="preserve"> this project.</w:t>
-      </w:r>
-    </w:p>
-    <w:p>
-      <w:pPr>
+        <w:t>.</w:t>
+      </w:r>
+      <w:r>
         <w:rPr>
           <w:lang w:val="en-GB"/>
         </w:rPr>
-      </w:pPr>
-    </w:p>
-    <w:p/>
-    <w:p>
-      <w:pPr>
-        <w:pBdr>
-          <w:top w:val="nil"/>
-          <w:left w:val="nil"/>
-          <w:bottom w:val="nil"/>
-          <w:right w:val="nil"/>
-          <w:between w:val="nil"/>
-        </w:pBdr>
+        <w:t xml:space="preserve"> </w:t>
+      </w:r>
+      <w:r>
+        <w:t>This research will affect how certain functionality and features will be implemented</w:t>
+      </w:r>
+      <w:r>
+        <w:t xml:space="preserve"> and will cause the original requirements to change and develop over time</w:t>
+      </w:r>
+      <w:r>
+        <w:t xml:space="preserve">. </w:t>
+      </w:r>
+      <w:r>
+        <w:t>T</w:t>
+      </w:r>
+      <w:r>
+        <w:t xml:space="preserve">hese features will need to be planned and designed and then a </w:t>
+      </w:r>
+      <w:r>
         <w:rPr>
           <w:rFonts w:eastAsia="Times New Roman"/>
           <w:lang w:val="en-GB"/>
         </w:rPr>
-      </w:pPr>
-      <w:r>
+        <w:t>spiral model</w:t>
+      </w:r>
+      <w:r>
+        <w:t xml:space="preserve"> development process will need to be used </w:t>
+      </w:r>
+      <w:r>
+        <w:t>to</w:t>
+      </w:r>
+      <w:r>
+        <w:t xml:space="preserve"> get a prototype released and tested with an actual user base as soon as possible. After testing the first prototype with users, information such as how many flashcards, words, pieces of grammar etc., as well as how well they have retained this information will be recorded </w:t>
+      </w:r>
+      <w:r>
+        <w:t>and analyzed. Any changes to the system can be written up into requirements and a new iteration can begin. When the prototype of the next iteration is created then the data gathered from previous tests can be</w:t>
+      </w:r>
+      <w:r>
+        <w:t xml:space="preserve"> compared </w:t>
+      </w:r>
+      <w:r>
+        <w:t>to see how effective, or not, the system has become in reaching its overall aim.</w:t>
+      </w:r>
+    </w:p>
+    <w:p>
+      <w:pPr>
+        <w:pBdr>
+          <w:top w:val="nil"/>
+          <w:left w:val="nil"/>
+          <w:bottom w:val="nil"/>
+          <w:right w:val="nil"/>
+          <w:between w:val="nil"/>
+        </w:pBdr>
+      </w:pPr>
+    </w:p>
+    <w:p>
+      <w:pPr>
+        <w:pBdr>
+          <w:top w:val="nil"/>
+          <w:left w:val="nil"/>
+          <w:bottom w:val="nil"/>
+          <w:right w:val="nil"/>
+          <w:between w:val="nil"/>
+        </w:pBdr>
         <w:rPr>
           <w:rFonts w:eastAsia="Times New Roman"/>
           <w:lang w:val="en-GB"/>
         </w:rPr>
-        <w:t xml:space="preserve">An agile approach will be taken throughout the development process </w:t>
-      </w:r>
-      <w:proofErr w:type="gramStart"/>
+      </w:pPr>
+      <w:r>
+        <w:rPr>
+          <w:rFonts w:eastAsia="Times New Roman"/>
+        </w:rPr>
+        <w:t xml:space="preserve">I </w:t>
+      </w:r>
       <w:r>
         <w:rPr>
           <w:rFonts w:eastAsia="Times New Roman"/>
           <w:lang w:val="en-GB"/>
         </w:rPr>
-        <w:t>in order to</w:t>
-      </w:r>
-      <w:proofErr w:type="gramEnd"/>
+        <w:t xml:space="preserve">will be </w:t>
+      </w:r>
       <w:r>
         <w:rPr>
           <w:rFonts w:eastAsia="Times New Roman"/>
           <w:lang w:val="en-GB"/>
         </w:rPr>
-        <w:t xml:space="preserve"> produce multiple prototypes so that each version can be compared with each other in terms of whether or not they reach the overall aim.</w:t>
-      </w:r>
-    </w:p>
-    <w:p>
-      <w:pPr>
-        <w:pBdr>
-          <w:top w:val="nil"/>
-          <w:left w:val="nil"/>
-          <w:bottom w:val="nil"/>
-          <w:right w:val="nil"/>
-          <w:between w:val="nil"/>
-        </w:pBdr>
+        <w:t xml:space="preserve">using the spiral model </w:t>
+      </w:r>
+      <w:r>
         <w:rPr>
           <w:rFonts w:eastAsia="Times New Roman"/>
           <w:lang w:val="en-GB"/>
         </w:rPr>
-      </w:pPr>
-    </w:p>
-    <w:p>
-      <w:pPr>
-        <w:pBdr>
-          <w:top w:val="nil"/>
-          <w:left w:val="nil"/>
-          <w:bottom w:val="nil"/>
-          <w:right w:val="nil"/>
-          <w:between w:val="nil"/>
-        </w:pBdr>
-      </w:pPr>
-      <w:r>
-        <w:rPr>
-          <w:i/>
-        </w:rPr>
-        <w:t xml:space="preserve">This research will affect how certain functionality and features will be implemented. From here these features will need to be planned and designed and then an agile style development process will need to be used </w:t>
+        <w:t xml:space="preserve">throughout the development process </w:t>
       </w:r>
       <w:proofErr w:type="gramStart"/>
       <w:r>
-        <w:rPr>
-          <w:i/>
-        </w:rPr>
-        <w:t>in order to</w:t>
-      </w:r>
-      <w:proofErr w:type="gramEnd"/>
-      <w:r>
-        <w:rPr>
-          <w:i/>
-        </w:rPr>
-        <w:t xml:space="preserve"> get a prototype released and tested with an actual user base as soon as possible. After testing the first prototype with users, information such as how many flashcards, words, pieces of grammar etc., as well as how well they have retained this information will be recorded and compared with future versions of the application. </w:t>
-      </w:r>
-    </w:p>
-    <w:p>
-      <w:pPr>
-        <w:pBdr>
-          <w:top w:val="nil"/>
-          <w:left w:val="nil"/>
-          <w:bottom w:val="nil"/>
-          <w:right w:val="nil"/>
-          <w:between w:val="nil"/>
-        </w:pBdr>
-      </w:pPr>
-    </w:p>
-    <w:p>
-      <w:pPr>
-        <w:pBdr>
-          <w:top w:val="nil"/>
-          <w:left w:val="nil"/>
-          <w:bottom w:val="nil"/>
-          <w:right w:val="nil"/>
-          <w:between w:val="nil"/>
-        </w:pBdr>
-        <w:rPr>
-          <w:i/>
-        </w:rPr>
-      </w:pPr>
-      <w:r>
-        <w:rPr>
-          <w:i/>
-        </w:rPr>
-        <w:lastRenderedPageBreak/>
-        <w:t xml:space="preserve">The application will be written in HTML, CSS, JavaScript, PHP and will connect with an SQL database </w:t>
-      </w:r>
-      <w:proofErr w:type="gramStart"/>
-      <w:r>
-        <w:rPr>
-          <w:i/>
-        </w:rPr>
-        <w:t>in order to</w:t>
-      </w:r>
-      <w:proofErr w:type="gramEnd"/>
-      <w:r>
-        <w:rPr>
-          <w:i/>
-        </w:rPr>
-        <w:t xml:space="preserve"> store user data, progress and flashcard data ready for scaling to mobile and desktop applications as well in the future.</w:t>
-      </w:r>
-    </w:p>
-    <w:p>
-      <w:pPr>
-        <w:pBdr>
-          <w:top w:val="nil"/>
-          <w:left w:val="nil"/>
-          <w:bottom w:val="nil"/>
-          <w:right w:val="nil"/>
-          <w:between w:val="nil"/>
-        </w:pBdr>
-        <w:rPr>
-          <w:rFonts w:eastAsia="Times New Roman"/>
-        </w:rPr>
-      </w:pPr>
-    </w:p>
-    <w:p>
-      <w:pPr>
-        <w:pBdr>
-          <w:top w:val="nil"/>
-          <w:left w:val="nil"/>
-          <w:bottom w:val="nil"/>
-          <w:right w:val="nil"/>
-          <w:between w:val="nil"/>
-        </w:pBdr>
         <w:rPr>
           <w:rFonts w:eastAsia="Times New Roman"/>
           <w:lang w:val="en-GB"/>
         </w:rPr>
-      </w:pPr>
-    </w:p>
-    <w:p>
-      <w:pPr>
-        <w:pBdr>
-          <w:top w:val="nil"/>
-          <w:left w:val="nil"/>
-          <w:bottom w:val="nil"/>
-          <w:right w:val="nil"/>
-          <w:between w:val="nil"/>
-        </w:pBdr>
+        <w:t>in order to</w:t>
+      </w:r>
+      <w:proofErr w:type="gramEnd"/>
+      <w:r>
         <w:rPr>
           <w:rFonts w:eastAsia="Times New Roman"/>
           <w:lang w:val="en-GB"/>
         </w:rPr>
-      </w:pPr>
-    </w:p>
-    <w:p>
-      <w:pPr>
-        <w:pBdr>
-          <w:top w:val="nil"/>
-          <w:left w:val="nil"/>
-          <w:bottom w:val="nil"/>
-          <w:right w:val="nil"/>
-          <w:between w:val="nil"/>
-        </w:pBdr>
+        <w:t xml:space="preserve"> produce multiple prototypes so that each version can be compared with each other in terms of whether or not they reach the </w:t>
+      </w:r>
+      <w:r>
         <w:rPr>
           <w:rFonts w:eastAsia="Times New Roman"/>
           <w:lang w:val="en-GB"/>
         </w:rPr>
-      </w:pPr>
-      <w:r>
-        <w:rPr>
-          <w:rFonts w:eastAsia="Times New Roman"/>
-          <w:lang w:val="en-GB"/>
-        </w:rPr>
-        <w:t>Requirements</w:t>
-      </w:r>
-    </w:p>
-    <w:p>
-      <w:pPr>
-        <w:pBdr>
-          <w:top w:val="nil"/>
-          <w:left w:val="nil"/>
-          <w:bottom w:val="nil"/>
-          <w:right w:val="nil"/>
-          <w:between w:val="nil"/>
-        </w:pBdr>
-        <w:rPr>
-          <w:rFonts w:eastAsia="Times New Roman"/>
+        <w:t>requirements. I’ve also decided on the spiral model as the requirements are unclear and complex at this stage. As time goes on and as research is done, these requirements will become clearer which means that I would be unable to take a waterfall approach to this system.</w:t>
+      </w:r>
+    </w:p>
+    <w:p>
+      <w:pPr>
+        <w:pBdr>
+          <w:top w:val="nil"/>
+          <w:left w:val="nil"/>
+          <w:bottom w:val="nil"/>
+          <w:right w:val="nil"/>
+          <w:between w:val="nil"/>
+        </w:pBdr>
+        <w:rPr>
+          <w:rFonts w:hint="eastAsia"/>
+        </w:rPr>
+      </w:pPr>
+    </w:p>
+    <w:p>
+      <w:pPr>
+        <w:pBdr>
+          <w:top w:val="nil"/>
+          <w:left w:val="nil"/>
+          <w:bottom w:val="nil"/>
+          <w:right w:val="nil"/>
+          <w:between w:val="nil"/>
+        </w:pBdr>
+      </w:pPr>
+      <w:r>
+        <w:t xml:space="preserve">The application will be written in HTML, CSS, JavaScript, PHP and will connect with an SQL database </w:t>
+      </w:r>
+      <w:proofErr w:type="gramStart"/>
+      <w:r>
+        <w:t>in order to</w:t>
+      </w:r>
+      <w:proofErr w:type="gramEnd"/>
+      <w:r>
+        <w:t xml:space="preserve"> store user data, progress and flashcard data ready for scaling to mobile and desktop applications as well in the future.</w:t>
+      </w:r>
+    </w:p>
+    <w:p>
+      <w:pPr>
+        <w:pBdr>
+          <w:top w:val="nil"/>
+          <w:left w:val="nil"/>
+          <w:bottom w:val="nil"/>
+          <w:right w:val="nil"/>
+          <w:between w:val="nil"/>
+        </w:pBdr>
+        <w:rPr>
+          <w:rFonts w:hint="eastAsia"/>
           <w:lang w:val="en-GB"/>
         </w:rPr>
       </w:pPr>
@@ -2553,6 +2271,7 @@
     <w:p/>
     <w:p>
       <w:r>
+        <w:lastRenderedPageBreak/>
         <w:t>Web hosting</w:t>
       </w:r>
       <w:r>
@@ -2577,10 +2296,7 @@
         <w:t xml:space="preserve"> is required.</w:t>
       </w:r>
       <w:r>
-        <w:t xml:space="preserve"> </w:t>
-      </w:r>
-      <w:r>
-        <w:t>This has already been acquired.</w:t>
+        <w:t xml:space="preserve"> This has already been acquired.</w:t>
       </w:r>
     </w:p>
     <w:p>
@@ -2928,7 +2644,6 @@
         </w:pBdr>
       </w:pPr>
       <w:r>
-        <w:lastRenderedPageBreak/>
         <w:t>Principles and Practice in Second Language Acquisition by Stephen D Krashen of University of Southern California</w:t>
       </w:r>
     </w:p>
@@ -3513,8 +3228,8 @@
           <w:between w:val="nil"/>
         </w:pBdr>
       </w:pPr>
-      <w:bookmarkStart w:id="7" w:name="_2et92p0" w:colFirst="0" w:colLast="0"/>
-      <w:bookmarkEnd w:id="7"/>
+      <w:bookmarkStart w:id="6" w:name="_2et92p0" w:colFirst="0" w:colLast="0"/>
+      <w:bookmarkEnd w:id="6"/>
       <w:r>
         <w:t>Breakdown of tasks</w:t>
       </w:r>
@@ -3536,275 +3251,117 @@
         <w:t xml:space="preserve">The approach will start with </w:t>
       </w:r>
       <w:r>
-        <w:t>setting out the user requirements while beginning secondary research into the necessary topic areas. Based on the user requirements some designs will be mocked up and artifacts created to get a better understanding of the system and how everything will interconnect. During this process anything useful discovered from research will be noted. This is will be an ongoing process and will mean that the system could very well change numerous times throughout development.</w:t>
-      </w:r>
-    </w:p>
-    <w:p>
-      <w:pPr>
-        <w:pBdr>
-          <w:top w:val="nil"/>
-          <w:left w:val="nil"/>
-          <w:bottom w:val="nil"/>
-          <w:right w:val="nil"/>
-          <w:between w:val="nil"/>
-        </w:pBdr>
-      </w:pPr>
-    </w:p>
-    <w:p>
-      <w:pPr>
-        <w:pBdr>
-          <w:top w:val="nil"/>
-          <w:left w:val="nil"/>
-          <w:bottom w:val="nil"/>
-          <w:right w:val="nil"/>
-          <w:between w:val="nil"/>
-        </w:pBdr>
-      </w:pPr>
-      <w:r>
-        <w:t>The process will probably look something like this:</w:t>
-      </w:r>
-    </w:p>
-    <w:p>
-      <w:pPr>
-        <w:pBdr>
-          <w:top w:val="nil"/>
-          <w:left w:val="nil"/>
-          <w:bottom w:val="nil"/>
-          <w:right w:val="nil"/>
-          <w:between w:val="nil"/>
-        </w:pBdr>
-      </w:pPr>
-    </w:p>
-    <w:p>
-      <w:pPr>
-        <w:pStyle w:val="ListParagraph"/>
-        <w:numPr>
-          <w:ilvl w:val="0"/>
-          <w:numId w:val="3"/>
-        </w:numPr>
-        <w:pBdr>
-          <w:top w:val="nil"/>
-          <w:left w:val="nil"/>
-          <w:bottom w:val="nil"/>
-          <w:right w:val="nil"/>
-          <w:between w:val="nil"/>
-        </w:pBdr>
-        <w:ind w:leftChars="0"/>
-      </w:pPr>
-      <w:r>
-        <w:rPr>
-          <w:rFonts w:hint="eastAsia"/>
-        </w:rPr>
-        <w:t>Requirements</w:t>
-      </w:r>
-    </w:p>
-    <w:p>
-      <w:pPr>
-        <w:pStyle w:val="ListParagraph"/>
-        <w:numPr>
-          <w:ilvl w:val="0"/>
-          <w:numId w:val="3"/>
-        </w:numPr>
-        <w:pBdr>
-          <w:top w:val="nil"/>
-          <w:left w:val="nil"/>
-          <w:bottom w:val="nil"/>
-          <w:right w:val="nil"/>
-          <w:between w:val="nil"/>
-        </w:pBdr>
-        <w:ind w:leftChars="0"/>
-      </w:pPr>
-      <w:r>
-        <w:t>Secondary research</w:t>
-      </w:r>
-    </w:p>
-    <w:p>
-      <w:pPr>
-        <w:pStyle w:val="ListParagraph"/>
-        <w:numPr>
-          <w:ilvl w:val="0"/>
-          <w:numId w:val="3"/>
-        </w:numPr>
-        <w:pBdr>
-          <w:top w:val="nil"/>
-          <w:left w:val="nil"/>
-          <w:bottom w:val="nil"/>
-          <w:right w:val="nil"/>
-          <w:between w:val="nil"/>
-        </w:pBdr>
-        <w:ind w:leftChars="0"/>
-      </w:pPr>
-      <w:r>
-        <w:t>Design</w:t>
-      </w:r>
-    </w:p>
-    <w:p>
-      <w:pPr>
-        <w:pStyle w:val="ListParagraph"/>
-        <w:numPr>
-          <w:ilvl w:val="0"/>
-          <w:numId w:val="3"/>
-        </w:numPr>
-        <w:pBdr>
-          <w:top w:val="nil"/>
-          <w:left w:val="nil"/>
-          <w:bottom w:val="nil"/>
-          <w:right w:val="nil"/>
-          <w:between w:val="nil"/>
-        </w:pBdr>
-        <w:ind w:leftChars="0"/>
-      </w:pPr>
-      <w:r>
-        <w:t>Secondary research</w:t>
-      </w:r>
-    </w:p>
-    <w:p>
-      <w:pPr>
-        <w:pStyle w:val="ListParagraph"/>
-        <w:numPr>
-          <w:ilvl w:val="0"/>
-          <w:numId w:val="3"/>
-        </w:numPr>
-        <w:pBdr>
-          <w:top w:val="nil"/>
-          <w:left w:val="nil"/>
-          <w:bottom w:val="nil"/>
-          <w:right w:val="nil"/>
-          <w:between w:val="nil"/>
-        </w:pBdr>
-        <w:ind w:leftChars="0"/>
-      </w:pPr>
-      <w:r>
-        <w:t>Implement</w:t>
-      </w:r>
-    </w:p>
-    <w:p>
-      <w:pPr>
-        <w:pStyle w:val="ListParagraph"/>
-        <w:numPr>
-          <w:ilvl w:val="0"/>
-          <w:numId w:val="3"/>
-        </w:numPr>
-        <w:pBdr>
-          <w:top w:val="nil"/>
-          <w:left w:val="nil"/>
-          <w:bottom w:val="nil"/>
-          <w:right w:val="nil"/>
-          <w:between w:val="nil"/>
-        </w:pBdr>
-        <w:ind w:leftChars="0"/>
-      </w:pPr>
-      <w:r>
-        <w:t>Secondary research</w:t>
-      </w:r>
-    </w:p>
-    <w:p>
-      <w:pPr>
-        <w:pStyle w:val="ListParagraph"/>
-        <w:numPr>
-          <w:ilvl w:val="0"/>
-          <w:numId w:val="3"/>
-        </w:numPr>
-        <w:pBdr>
-          <w:top w:val="nil"/>
-          <w:left w:val="nil"/>
-          <w:bottom w:val="nil"/>
-          <w:right w:val="nil"/>
-          <w:between w:val="nil"/>
-        </w:pBdr>
-        <w:ind w:leftChars="0"/>
-      </w:pPr>
-      <w:r>
-        <w:t>Test</w:t>
-      </w:r>
-    </w:p>
-    <w:p>
-      <w:pPr>
-        <w:pStyle w:val="ListParagraph"/>
-        <w:numPr>
-          <w:ilvl w:val="0"/>
-          <w:numId w:val="3"/>
-        </w:numPr>
-        <w:pBdr>
-          <w:top w:val="nil"/>
-          <w:left w:val="nil"/>
-          <w:bottom w:val="nil"/>
-          <w:right w:val="nil"/>
-          <w:between w:val="nil"/>
-        </w:pBdr>
-        <w:ind w:leftChars="0"/>
-      </w:pPr>
-      <w:r>
-        <w:t>Secondary research</w:t>
-      </w:r>
-    </w:p>
-    <w:p>
-      <w:pPr>
-        <w:pStyle w:val="ListParagraph"/>
-        <w:numPr>
-          <w:ilvl w:val="0"/>
-          <w:numId w:val="3"/>
-        </w:numPr>
-        <w:pBdr>
-          <w:top w:val="nil"/>
-          <w:left w:val="nil"/>
-          <w:bottom w:val="nil"/>
-          <w:right w:val="nil"/>
-          <w:between w:val="nil"/>
-        </w:pBdr>
-        <w:ind w:leftChars="0"/>
-      </w:pPr>
-      <w:r>
-        <w:rPr>
-          <w:rFonts w:hint="eastAsia"/>
-        </w:rPr>
-        <w:t>Repeat</w:t>
-      </w:r>
-    </w:p>
-    <w:p>
-      <w:pPr>
-        <w:pBdr>
-          <w:top w:val="nil"/>
-          <w:left w:val="nil"/>
-          <w:bottom w:val="nil"/>
-          <w:right w:val="nil"/>
-          <w:between w:val="nil"/>
-        </w:pBdr>
-      </w:pPr>
-    </w:p>
-    <w:p>
-      <w:pPr>
-        <w:pBdr>
-          <w:top w:val="nil"/>
-          <w:left w:val="nil"/>
-          <w:bottom w:val="nil"/>
-          <w:right w:val="nil"/>
-          <w:between w:val="nil"/>
-        </w:pBdr>
-        <w:rPr>
-          <w:b/>
-        </w:rPr>
-      </w:pPr>
-      <w:r>
-        <w:rPr>
-          <w:b/>
-        </w:rPr>
-        <w:t xml:space="preserve">Paragraph at end of chapter in report on how I stuck to </w:t>
-      </w:r>
-      <w:proofErr w:type="spellStart"/>
-      <w:r>
-        <w:rPr>
-          <w:b/>
-        </w:rPr>
-        <w:t>gant</w:t>
-      </w:r>
-      <w:proofErr w:type="spellEnd"/>
-      <w:r>
-        <w:rPr>
-          <w:b/>
-        </w:rPr>
-        <w:t xml:space="preserve"> chart</w:t>
-      </w:r>
+        <w:t xml:space="preserve">setting out the user requirements while beginning secondary research into the necessary topic areas. </w:t>
+      </w:r>
+    </w:p>
+    <w:p>
+      <w:pPr>
+        <w:pBdr>
+          <w:top w:val="nil"/>
+          <w:left w:val="nil"/>
+          <w:bottom w:val="nil"/>
+          <w:right w:val="nil"/>
+          <w:between w:val="nil"/>
+        </w:pBdr>
+      </w:pPr>
+    </w:p>
+    <w:p>
+      <w:pPr>
+        <w:pBdr>
+          <w:top w:val="nil"/>
+          <w:left w:val="nil"/>
+          <w:bottom w:val="nil"/>
+          <w:right w:val="nil"/>
+          <w:between w:val="nil"/>
+        </w:pBdr>
+      </w:pPr>
+      <w:r>
+        <w:t xml:space="preserve">Based on the user requirements some designs will be mocked up and artifacts created to get a better understanding of the system and how everything will interconnect. During this process anything useful discovered from research will </w:t>
+      </w:r>
+      <w:r>
+        <w:t xml:space="preserve">also </w:t>
+      </w:r>
+      <w:r>
+        <w:t>be noted</w:t>
+      </w:r>
+      <w:r>
+        <w:t xml:space="preserve"> ready for the next spiral</w:t>
+      </w:r>
+      <w:r>
+        <w:t xml:space="preserve">. </w:t>
+      </w:r>
+    </w:p>
+    <w:p>
+      <w:pPr>
+        <w:pBdr>
+          <w:top w:val="nil"/>
+          <w:left w:val="nil"/>
+          <w:bottom w:val="nil"/>
+          <w:right w:val="nil"/>
+          <w:between w:val="nil"/>
+        </w:pBdr>
+      </w:pPr>
+    </w:p>
+    <w:p>
+      <w:pPr>
+        <w:pBdr>
+          <w:top w:val="nil"/>
+          <w:left w:val="nil"/>
+          <w:bottom w:val="nil"/>
+          <w:right w:val="nil"/>
+          <w:between w:val="nil"/>
+        </w:pBdr>
+      </w:pPr>
+      <w:r>
+        <w:t>A prototype of the system will then be developed based on the current design documentation and user requirements.</w:t>
+      </w:r>
+    </w:p>
+    <w:p>
+      <w:pPr>
+        <w:pBdr>
+          <w:top w:val="nil"/>
+          <w:left w:val="nil"/>
+          <w:bottom w:val="nil"/>
+          <w:right w:val="nil"/>
+          <w:between w:val="nil"/>
+        </w:pBdr>
+      </w:pPr>
+    </w:p>
+    <w:p>
+      <w:pPr>
+        <w:pBdr>
+          <w:top w:val="nil"/>
+          <w:left w:val="nil"/>
+          <w:bottom w:val="nil"/>
+          <w:right w:val="nil"/>
+          <w:between w:val="nil"/>
+        </w:pBdr>
+      </w:pPr>
+      <w:r>
+        <w:t>Tests will be done on this system to see how effective it is. Once data has been collected, any research or changes needed to be made to the system will be turned into requirements and the next spiral iteration will take place.</w:t>
+      </w:r>
+    </w:p>
+    <w:p>
+      <w:pPr>
+        <w:pBdr>
+          <w:top w:val="nil"/>
+          <w:left w:val="nil"/>
+          <w:bottom w:val="nil"/>
+          <w:right w:val="nil"/>
+          <w:between w:val="nil"/>
+        </w:pBdr>
+      </w:pPr>
+    </w:p>
+    <w:p>
+      <w:pPr>
+        <w:pBdr>
+          <w:top w:val="nil"/>
+          <w:left w:val="nil"/>
+          <w:bottom w:val="nil"/>
+          <w:right w:val="nil"/>
+          <w:between w:val="nil"/>
+        </w:pBdr>
+      </w:pPr>
     </w:p>
     <w:p>
       <w:pPr>
@@ -3906,8 +3463,8 @@
           <w:i/>
         </w:rPr>
       </w:pPr>
-      <w:bookmarkStart w:id="8" w:name="_tyjcwt" w:colFirst="0" w:colLast="0"/>
-      <w:bookmarkEnd w:id="8"/>
+      <w:bookmarkStart w:id="7" w:name="_tyjcwt" w:colFirst="0" w:colLast="0"/>
+      <w:bookmarkEnd w:id="7"/>
       <w:r>
         <w:rPr>
           <w:rFonts w:eastAsia="Times New Roman"/>
@@ -3975,6 +3532,7 @@
         </w:pBdr>
       </w:pPr>
       <w:r>
+        <w:lastRenderedPageBreak/>
         <w:t>Legal, ethical, professional, social issues</w:t>
       </w:r>
     </w:p>
@@ -4043,249 +3601,125 @@
         </w:pBdr>
       </w:pPr>
       <w:r>
-        <w:t xml:space="preserve">There shouldn’t be any ethical issues. </w:t>
+        <w:t xml:space="preserve">There </w:t>
+      </w:r>
+      <w:r>
+        <w:t>won’t</w:t>
+      </w:r>
+      <w:r>
+        <w:t xml:space="preserve"> be any ethical issues</w:t>
+      </w:r>
+      <w:r>
+        <w:t>. Any t</w:t>
       </w:r>
       <w:r>
         <w:rPr>
           <w:rFonts w:hint="eastAsia"/>
         </w:rPr>
-        <w:t>Test users will be 18+</w:t>
+        <w:t>est users will be 18+</w:t>
       </w:r>
       <w:r>
         <w:t xml:space="preserve"> years of age</w:t>
       </w:r>
       <w:r>
+        <w:t xml:space="preserve"> and will sign a consent form telling them what data will be stored and how the data will be used for the project.</w:t>
+      </w:r>
+    </w:p>
+    <w:p>
+      <w:pPr>
+        <w:pBdr>
+          <w:top w:val="nil"/>
+          <w:left w:val="nil"/>
+          <w:bottom w:val="nil"/>
+          <w:right w:val="nil"/>
+          <w:between w:val="nil"/>
+        </w:pBdr>
+      </w:pPr>
+    </w:p>
+    <w:p>
+      <w:pPr>
+        <w:pBdr>
+          <w:top w:val="nil"/>
+          <w:left w:val="nil"/>
+          <w:bottom w:val="nil"/>
+          <w:right w:val="nil"/>
+          <w:between w:val="nil"/>
+        </w:pBdr>
+      </w:pPr>
+      <w:r>
+        <w:t>No professional issues.</w:t>
+      </w:r>
+    </w:p>
+    <w:p>
+      <w:pPr>
+        <w:pBdr>
+          <w:top w:val="nil"/>
+          <w:left w:val="nil"/>
+          <w:bottom w:val="nil"/>
+          <w:right w:val="nil"/>
+          <w:between w:val="nil"/>
+        </w:pBdr>
+      </w:pPr>
+    </w:p>
+    <w:p>
+      <w:pPr>
+        <w:pBdr>
+          <w:top w:val="nil"/>
+          <w:left w:val="nil"/>
+          <w:bottom w:val="nil"/>
+          <w:right w:val="nil"/>
+          <w:between w:val="nil"/>
+        </w:pBdr>
+      </w:pPr>
+      <w:r>
+        <w:t>For social issues I will have to be culturally sensitive when choosing people for my test groups as there may be some people out there that may not be comfortable with learning Japanese during the group test.</w:t>
+      </w:r>
+      <w:r>
+        <w:t xml:space="preserve"> </w:t>
+      </w:r>
+      <w:proofErr w:type="gramStart"/>
+      <w:r>
+        <w:t>In order to</w:t>
+      </w:r>
+      <w:proofErr w:type="gramEnd"/>
+      <w:r>
+        <w:t xml:space="preserve"> prevent this, I will make it clear to anyone who maybe considering doing these tests that they will be learning a bit of Japanese on the consent form.</w:t>
+      </w:r>
+      <w:bookmarkStart w:id="8" w:name="_3dy6vkm" w:colFirst="0" w:colLast="0"/>
+      <w:bookmarkEnd w:id="8"/>
+    </w:p>
+    <w:p>
+      <w:pPr>
+        <w:pBdr>
+          <w:top w:val="nil"/>
+          <w:left w:val="nil"/>
+          <w:bottom w:val="nil"/>
+          <w:right w:val="nil"/>
+          <w:between w:val="nil"/>
+        </w:pBdr>
+      </w:pPr>
+    </w:p>
+    <w:p>
+      <w:pPr>
+        <w:pBdr>
+          <w:top w:val="nil"/>
+          <w:left w:val="nil"/>
+          <w:bottom w:val="nil"/>
+          <w:right w:val="nil"/>
+          <w:between w:val="nil"/>
+        </w:pBdr>
+        <w:jc w:val="center"/>
         <w:rPr>
           <w:rFonts w:hint="eastAsia"/>
-        </w:rPr>
-        <w:t>.</w:t>
-      </w:r>
-      <w:r>
-        <w:t xml:space="preserve"> Consent form.</w:t>
-      </w:r>
-    </w:p>
-    <w:p>
-      <w:pPr>
-        <w:pBdr>
-          <w:top w:val="nil"/>
-          <w:left w:val="nil"/>
-          <w:bottom w:val="nil"/>
-          <w:right w:val="nil"/>
-          <w:between w:val="nil"/>
-        </w:pBdr>
-      </w:pPr>
-    </w:p>
-    <w:p>
-      <w:pPr>
-        <w:pBdr>
-          <w:top w:val="nil"/>
-          <w:left w:val="nil"/>
-          <w:bottom w:val="nil"/>
-          <w:right w:val="nil"/>
-          <w:between w:val="nil"/>
-        </w:pBdr>
-      </w:pPr>
-      <w:r>
-        <w:t>No professional issues.</w:t>
-      </w:r>
-    </w:p>
-    <w:p>
-      <w:pPr>
-        <w:pBdr>
-          <w:top w:val="nil"/>
-          <w:left w:val="nil"/>
-          <w:bottom w:val="nil"/>
-          <w:right w:val="nil"/>
-          <w:between w:val="nil"/>
-        </w:pBdr>
-      </w:pPr>
-    </w:p>
-    <w:p>
-      <w:pPr>
-        <w:pBdr>
-          <w:top w:val="nil"/>
-          <w:left w:val="nil"/>
-          <w:bottom w:val="nil"/>
-          <w:right w:val="nil"/>
-          <w:between w:val="nil"/>
-        </w:pBdr>
-      </w:pPr>
-      <w:r>
-        <w:t>Be culturally sensitive.</w:t>
-      </w:r>
-    </w:p>
-    <w:p>
-      <w:pPr>
-        <w:pBdr>
-          <w:top w:val="nil"/>
-          <w:left w:val="nil"/>
-          <w:bottom w:val="nil"/>
-          <w:right w:val="nil"/>
-          <w:between w:val="nil"/>
-        </w:pBdr>
-      </w:pPr>
-    </w:p>
-    <w:p>
-      <w:pPr>
-        <w:pBdr>
-          <w:top w:val="nil"/>
-          <w:left w:val="nil"/>
-          <w:bottom w:val="nil"/>
-          <w:right w:val="nil"/>
-          <w:between w:val="nil"/>
-        </w:pBdr>
-      </w:pPr>
-    </w:p>
-    <w:p>
-      <w:pPr>
-        <w:pBdr>
-          <w:top w:val="nil"/>
-          <w:left w:val="nil"/>
-          <w:bottom w:val="nil"/>
-          <w:right w:val="nil"/>
-          <w:between w:val="nil"/>
-        </w:pBdr>
-        <w:rPr>
-          <w:i/>
-        </w:rPr>
-      </w:pPr>
-      <w:r>
-        <w:rPr>
-          <w:rFonts w:eastAsia="Times New Roman"/>
-          <w:i/>
-        </w:rPr>
-        <w:t>What are the legal/ethical/professional/social issues that may impose constraints on the project? How will you ensure that they will be complied with, or what steps will you take to avoid/mitigate their effects?</w:t>
-      </w:r>
-    </w:p>
-    <w:p>
-      <w:pPr>
-        <w:pBdr>
-          <w:top w:val="nil"/>
-          <w:left w:val="nil"/>
-          <w:bottom w:val="nil"/>
-          <w:right w:val="nil"/>
-          <w:between w:val="nil"/>
-        </w:pBdr>
-        <w:rPr>
-          <w:i/>
-        </w:rPr>
-      </w:pPr>
-    </w:p>
-    <w:p>
-      <w:pPr>
-        <w:pBdr>
-          <w:top w:val="nil"/>
-          <w:left w:val="nil"/>
-          <w:bottom w:val="nil"/>
-          <w:right w:val="nil"/>
-          <w:between w:val="nil"/>
-        </w:pBdr>
-        <w:rPr>
-          <w:i/>
-        </w:rPr>
-      </w:pPr>
-      <w:r>
-        <w:rPr>
-          <w:i/>
-        </w:rPr>
-        <w:t>Whatever project work you are doing, you must consider whether there are security implications, for the data you generate or use, or for the software artefact itself.  Please describe how you are taking these into account.  There is also a question about security on the ethics review form (ethicsreview.port.ac.uk).</w:t>
-      </w:r>
-    </w:p>
-    <w:p>
-      <w:pPr>
-        <w:pBdr>
-          <w:top w:val="nil"/>
-          <w:left w:val="nil"/>
-          <w:bottom w:val="nil"/>
-          <w:right w:val="nil"/>
-          <w:between w:val="nil"/>
-        </w:pBdr>
-        <w:rPr>
-          <w:i/>
-        </w:rPr>
-      </w:pPr>
-      <w:r>
-        <w:rPr>
-          <w:i/>
-        </w:rPr>
-        <w:t xml:space="preserve">  </w:t>
-      </w:r>
-    </w:p>
-    <w:p>
-      <w:pPr>
-        <w:pBdr>
-          <w:top w:val="nil"/>
-          <w:left w:val="nil"/>
-          <w:bottom w:val="nil"/>
-          <w:right w:val="nil"/>
-          <w:between w:val="nil"/>
-        </w:pBdr>
-        <w:rPr>
-          <w:i/>
-        </w:rPr>
-      </w:pPr>
-      <w:bookmarkStart w:id="9" w:name="_3dy6vkm" w:colFirst="0" w:colLast="0"/>
-      <w:bookmarkEnd w:id="9"/>
-      <w:r>
-        <w:rPr>
-          <w:rFonts w:eastAsia="Times New Roman"/>
-          <w:i/>
-        </w:rPr>
-        <w:lastRenderedPageBreak/>
-        <w:t>What research ethics approval (if any) is needed for your work?  Have you completed an ethical examination checklist and consent form if necessary?  </w:t>
-      </w:r>
-      <w:r>
-        <w:rPr>
-          <w:rFonts w:eastAsia="Times New Roman"/>
-          <w:b/>
-          <w:i/>
-        </w:rPr>
-        <w:t>Remember</w:t>
-      </w:r>
-      <w:r>
-        <w:rPr>
-          <w:rFonts w:eastAsia="Times New Roman"/>
-          <w:i/>
-        </w:rPr>
-        <w:t xml:space="preserve"> – this is obligatory (see Moodle for link to the on-line form). </w:t>
-      </w:r>
-    </w:p>
-    <w:p>
-      <w:pPr>
-        <w:pBdr>
-          <w:top w:val="nil"/>
-          <w:left w:val="nil"/>
-          <w:bottom w:val="nil"/>
-          <w:right w:val="nil"/>
-          <w:between w:val="nil"/>
-        </w:pBdr>
-        <w:rPr>
-          <w:i/>
-        </w:rPr>
-      </w:pPr>
-    </w:p>
-    <w:p>
-      <w:pPr>
-        <w:pBdr>
-          <w:top w:val="nil"/>
-          <w:left w:val="nil"/>
-          <w:bottom w:val="nil"/>
-          <w:right w:val="nil"/>
-          <w:between w:val="nil"/>
-        </w:pBdr>
-      </w:pPr>
-    </w:p>
-    <w:p>
-      <w:pPr>
-        <w:pBdr>
-          <w:top w:val="nil"/>
-          <w:left w:val="nil"/>
-          <w:bottom w:val="nil"/>
-          <w:right w:val="nil"/>
-          <w:between w:val="nil"/>
-        </w:pBdr>
-        <w:spacing w:before="100" w:after="100"/>
-      </w:pPr>
+          <w:sz w:val="32"/>
+        </w:rPr>
+      </w:pPr>
+      <w:r>
+        <w:rPr>
+          <w:sz w:val="32"/>
+        </w:rPr>
+        <w:t>Appendix</w:t>
+      </w:r>
     </w:p>
     <w:p>
       <w:pPr>
@@ -4403,44 +3837,18 @@
       </w:pPr>
     </w:p>
   </w:comment>
-  <w:comment w:id="5" w:author="HawkinsMatthew" w:date="2018-10-01T21:20:00Z" w:initials="H">
-    <w:p>
-      <w:pPr>
-        <w:pStyle w:val="CommentText"/>
-      </w:pPr>
-      <w:r>
-        <w:rPr>
-          <w:rStyle w:val="CommentReference"/>
-        </w:rPr>
-        <w:annotationRef/>
-      </w:r>
-      <w:r>
-        <w:rPr>
-          <w:rFonts w:hint="eastAsia"/>
-        </w:rPr>
-        <w:t>Discuss</w:t>
-      </w:r>
-    </w:p>
-    <w:p>
-      <w:pPr>
-        <w:pStyle w:val="CommentText"/>
-      </w:pPr>
-    </w:p>
-  </w:comment>
 </w:comments>
 </file>
 
 <file path=word/commentsExtended.xml><?xml version="1.0" encoding="utf-8"?>
 <w15:commentsEx xmlns:wpc="http://schemas.microsoft.com/office/word/2010/wordprocessingCanvas" xmlns:cx="http://schemas.microsoft.com/office/drawing/2014/chartex" xmlns:cx1="http://schemas.microsoft.com/office/drawing/2015/9/8/chartex" xmlns:cx2="http://schemas.microsoft.com/office/drawing/2015/10/21/chartex" xmlns:cx3="http://schemas.microsoft.com/office/drawing/2016/5/9/chartex" xmlns:cx4="http://schemas.microsoft.com/office/drawing/2016/5/10/chartex" xmlns:cx5="http://schemas.microsoft.com/office/drawing/2016/5/11/chartex" xmlns:cx6="http://schemas.microsoft.com/office/drawing/2016/5/12/chartex" xmlns:cx7="http://schemas.microsoft.com/office/drawing/2016/5/13/chartex" xmlns:cx8="http://schemas.microsoft.com/office/drawing/2016/5/14/chartex" xmlns:mc="http://schemas.openxmlformats.org/markup-compatibility/2006" xmlns:aink="http://schemas.microsoft.com/office/drawing/2016/ink" xmlns:am3d="http://schemas.microsoft.com/office/drawing/2017/model3d" xmlns:o="urn:schemas-microsoft-com:office:office" xmlns:r="http://schemas.openxmlformats.org/officeDocument/2006/relationships" xmlns:m="http://schemas.openxmlformats.org/officeDocument/2006/math" xmlns:v="urn:schemas-microsoft-com:vml" xmlns:wp14="http://schemas.microsoft.com/office/word/2010/wordprocessingDrawing" xmlns:wp="http://schemas.openxmlformats.org/drawingml/2006/wordprocessingDrawing" xmlns:w10="urn:schemas-microsoft-com:office:word" xmlns:w="http://schemas.openxmlformats.org/wordprocessingml/2006/main" xmlns:w14="http://schemas.microsoft.com/office/word/2010/wordml" xmlns:w15="http://schemas.microsoft.com/office/word/2012/wordml" xmlns:w16cid="http://schemas.microsoft.com/office/word/2016/wordml/cid" xmlns:w16se="http://schemas.microsoft.com/office/word/2015/wordml/symex" xmlns:wpg="http://schemas.microsoft.com/office/word/2010/wordprocessingGroup" xmlns:wpi="http://schemas.microsoft.com/office/word/2010/wordprocessingInk" xmlns:wne="http://schemas.microsoft.com/office/word/2006/wordml" xmlns:wps="http://schemas.microsoft.com/office/word/2010/wordprocessingShape" mc:Ignorable="w14 w15 w16se w16cid wp14">
   <w15:commentEx w15:paraId="2655E58F" w15:done="1"/>
-  <w15:commentEx w15:paraId="67AE3CF7" w15:done="0"/>
 </w15:commentsEx>
 </file>
 
 <file path=word/commentsIds.xml><?xml version="1.0" encoding="utf-8"?>
 <w16cid:commentsIds xmlns:wpc="http://schemas.microsoft.com/office/word/2010/wordprocessingCanvas" xmlns:cx="http://schemas.microsoft.com/office/drawing/2014/chartex" xmlns:cx1="http://schemas.microsoft.com/office/drawing/2015/9/8/chartex" xmlns:cx2="http://schemas.microsoft.com/office/drawing/2015/10/21/chartex" xmlns:cx3="http://schemas.microsoft.com/office/drawing/2016/5/9/chartex" xmlns:cx4="http://schemas.microsoft.com/office/drawing/2016/5/10/chartex" xmlns:cx5="http://schemas.microsoft.com/office/drawing/2016/5/11/chartex" xmlns:cx6="http://schemas.microsoft.com/office/drawing/2016/5/12/chartex" xmlns:cx7="http://schemas.microsoft.com/office/drawing/2016/5/13/chartex" xmlns:cx8="http://schemas.microsoft.com/office/drawing/2016/5/14/chartex" xmlns:mc="http://schemas.openxmlformats.org/markup-compatibility/2006" xmlns:aink="http://schemas.microsoft.com/office/drawing/2016/ink" xmlns:am3d="http://schemas.microsoft.com/office/drawing/2017/model3d" xmlns:o="urn:schemas-microsoft-com:office:office" xmlns:r="http://schemas.openxmlformats.org/officeDocument/2006/relationships" xmlns:m="http://schemas.openxmlformats.org/officeDocument/2006/math" xmlns:v="urn:schemas-microsoft-com:vml" xmlns:wp14="http://schemas.microsoft.com/office/word/2010/wordprocessingDrawing" xmlns:wp="http://schemas.openxmlformats.org/drawingml/2006/wordprocessingDrawing" xmlns:w10="urn:schemas-microsoft-com:office:word" xmlns:w="http://schemas.openxmlformats.org/wordprocessingml/2006/main" xmlns:w14="http://schemas.microsoft.com/office/word/2010/wordml" xmlns:w15="http://schemas.microsoft.com/office/word/2012/wordml" xmlns:w16cid="http://schemas.microsoft.com/office/word/2016/wordml/cid" xmlns:w16se="http://schemas.microsoft.com/office/word/2015/wordml/symex" xmlns:wpg="http://schemas.microsoft.com/office/word/2010/wordprocessingGroup" xmlns:wpi="http://schemas.microsoft.com/office/word/2010/wordprocessingInk" xmlns:wne="http://schemas.microsoft.com/office/word/2006/wordml" xmlns:wps="http://schemas.microsoft.com/office/word/2010/wordprocessingShape" mc:Ignorable="w14 w15 w16se w16cid wp14">
   <w16cid:commentId w16cid:paraId="2655E58F" w16cid:durableId="1F5D0E40"/>
-  <w16cid:commentId w16cid:paraId="67AE3CF7" w16cid:durableId="1F5D0E30"/>
 </w16cid:commentsIds>
 </file>
 
@@ -4815,6 +4223,118 @@
     </w:lvl>
   </w:abstractNum>
   <w:abstractNum w:abstractNumId="2" w15:restartNumberingAfterBreak="0">
+    <w:nsid w:val="491166A5"/>
+    <w:multiLevelType w:val="hybridMultilevel"/>
+    <w:tmpl w:val="FEFA71C0"/>
+    <w:lvl w:ilvl="0" w:tplc="8EB8AEEC">
+      <w:numFmt w:val="bullet"/>
+      <w:lvlText w:val="-"/>
+      <w:lvlJc w:val="left"/>
+      <w:pPr>
+        <w:ind w:left="360" w:hanging="360"/>
+      </w:pPr>
+      <w:rPr>
+        <w:rFonts w:ascii="Times New Roman" w:eastAsiaTheme="minorEastAsia" w:hAnsi="Times New Roman" w:cs="Times New Roman" w:hint="default"/>
+      </w:rPr>
+    </w:lvl>
+    <w:lvl w:ilvl="1" w:tplc="0409000B" w:tentative="1">
+      <w:start w:val="1"/>
+      <w:numFmt w:val="bullet"/>
+      <w:lvlText w:val=""/>
+      <w:lvlJc w:val="left"/>
+      <w:pPr>
+        <w:ind w:left="840" w:hanging="420"/>
+      </w:pPr>
+      <w:rPr>
+        <w:rFonts w:ascii="Wingdings" w:hAnsi="Wingdings" w:hint="default"/>
+      </w:rPr>
+    </w:lvl>
+    <w:lvl w:ilvl="2" w:tplc="0409000D" w:tentative="1">
+      <w:start w:val="1"/>
+      <w:numFmt w:val="bullet"/>
+      <w:lvlText w:val=""/>
+      <w:lvlJc w:val="left"/>
+      <w:pPr>
+        <w:ind w:left="1260" w:hanging="420"/>
+      </w:pPr>
+      <w:rPr>
+        <w:rFonts w:ascii="Wingdings" w:hAnsi="Wingdings" w:hint="default"/>
+      </w:rPr>
+    </w:lvl>
+    <w:lvl w:ilvl="3" w:tplc="04090001" w:tentative="1">
+      <w:start w:val="1"/>
+      <w:numFmt w:val="bullet"/>
+      <w:lvlText w:val=""/>
+      <w:lvlJc w:val="left"/>
+      <w:pPr>
+        <w:ind w:left="1680" w:hanging="420"/>
+      </w:pPr>
+      <w:rPr>
+        <w:rFonts w:ascii="Wingdings" w:hAnsi="Wingdings" w:hint="default"/>
+      </w:rPr>
+    </w:lvl>
+    <w:lvl w:ilvl="4" w:tplc="0409000B" w:tentative="1">
+      <w:start w:val="1"/>
+      <w:numFmt w:val="bullet"/>
+      <w:lvlText w:val=""/>
+      <w:lvlJc w:val="left"/>
+      <w:pPr>
+        <w:ind w:left="2100" w:hanging="420"/>
+      </w:pPr>
+      <w:rPr>
+        <w:rFonts w:ascii="Wingdings" w:hAnsi="Wingdings" w:hint="default"/>
+      </w:rPr>
+    </w:lvl>
+    <w:lvl w:ilvl="5" w:tplc="0409000D" w:tentative="1">
+      <w:start w:val="1"/>
+      <w:numFmt w:val="bullet"/>
+      <w:lvlText w:val=""/>
+      <w:lvlJc w:val="left"/>
+      <w:pPr>
+        <w:ind w:left="2520" w:hanging="420"/>
+      </w:pPr>
+      <w:rPr>
+        <w:rFonts w:ascii="Wingdings" w:hAnsi="Wingdings" w:hint="default"/>
+      </w:rPr>
+    </w:lvl>
+    <w:lvl w:ilvl="6" w:tplc="04090001" w:tentative="1">
+      <w:start w:val="1"/>
+      <w:numFmt w:val="bullet"/>
+      <w:lvlText w:val=""/>
+      <w:lvlJc w:val="left"/>
+      <w:pPr>
+        <w:ind w:left="2940" w:hanging="420"/>
+      </w:pPr>
+      <w:rPr>
+        <w:rFonts w:ascii="Wingdings" w:hAnsi="Wingdings" w:hint="default"/>
+      </w:rPr>
+    </w:lvl>
+    <w:lvl w:ilvl="7" w:tplc="0409000B" w:tentative="1">
+      <w:start w:val="1"/>
+      <w:numFmt w:val="bullet"/>
+      <w:lvlText w:val=""/>
+      <w:lvlJc w:val="left"/>
+      <w:pPr>
+        <w:ind w:left="3360" w:hanging="420"/>
+      </w:pPr>
+      <w:rPr>
+        <w:rFonts w:ascii="Wingdings" w:hAnsi="Wingdings" w:hint="default"/>
+      </w:rPr>
+    </w:lvl>
+    <w:lvl w:ilvl="8" w:tplc="0409000D" w:tentative="1">
+      <w:start w:val="1"/>
+      <w:numFmt w:val="bullet"/>
+      <w:lvlText w:val=""/>
+      <w:lvlJc w:val="left"/>
+      <w:pPr>
+        <w:ind w:left="3780" w:hanging="420"/>
+      </w:pPr>
+      <w:rPr>
+        <w:rFonts w:ascii="Wingdings" w:hAnsi="Wingdings" w:hint="default"/>
+      </w:rPr>
+    </w:lvl>
+  </w:abstractNum>
+  <w:abstractNum w:abstractNumId="3" w15:restartNumberingAfterBreak="0">
     <w:nsid w:val="65C03D09"/>
     <w:multiLevelType w:val="multilevel"/>
     <w:tmpl w:val="8A8E0918"/>
@@ -4927,14 +4447,132 @@
       </w:rPr>
     </w:lvl>
   </w:abstractNum>
+  <w:abstractNum w:abstractNumId="4" w15:restartNumberingAfterBreak="0">
+    <w:nsid w:val="65CD3F79"/>
+    <w:multiLevelType w:val="hybridMultilevel"/>
+    <w:tmpl w:val="B6EE6C14"/>
+    <w:lvl w:ilvl="0" w:tplc="CD68A224">
+      <w:numFmt w:val="bullet"/>
+      <w:lvlText w:val="-"/>
+      <w:lvlJc w:val="left"/>
+      <w:pPr>
+        <w:ind w:left="360" w:hanging="360"/>
+      </w:pPr>
+      <w:rPr>
+        <w:rFonts w:ascii="Times New Roman" w:eastAsiaTheme="minorEastAsia" w:hAnsi="Times New Roman" w:cs="Times New Roman" w:hint="default"/>
+      </w:rPr>
+    </w:lvl>
+    <w:lvl w:ilvl="1" w:tplc="0409000B" w:tentative="1">
+      <w:start w:val="1"/>
+      <w:numFmt w:val="bullet"/>
+      <w:lvlText w:val=""/>
+      <w:lvlJc w:val="left"/>
+      <w:pPr>
+        <w:ind w:left="840" w:hanging="420"/>
+      </w:pPr>
+      <w:rPr>
+        <w:rFonts w:ascii="Wingdings" w:hAnsi="Wingdings" w:hint="default"/>
+      </w:rPr>
+    </w:lvl>
+    <w:lvl w:ilvl="2" w:tplc="0409000D" w:tentative="1">
+      <w:start w:val="1"/>
+      <w:numFmt w:val="bullet"/>
+      <w:lvlText w:val=""/>
+      <w:lvlJc w:val="left"/>
+      <w:pPr>
+        <w:ind w:left="1260" w:hanging="420"/>
+      </w:pPr>
+      <w:rPr>
+        <w:rFonts w:ascii="Wingdings" w:hAnsi="Wingdings" w:hint="default"/>
+      </w:rPr>
+    </w:lvl>
+    <w:lvl w:ilvl="3" w:tplc="04090001" w:tentative="1">
+      <w:start w:val="1"/>
+      <w:numFmt w:val="bullet"/>
+      <w:lvlText w:val=""/>
+      <w:lvlJc w:val="left"/>
+      <w:pPr>
+        <w:ind w:left="1680" w:hanging="420"/>
+      </w:pPr>
+      <w:rPr>
+        <w:rFonts w:ascii="Wingdings" w:hAnsi="Wingdings" w:hint="default"/>
+      </w:rPr>
+    </w:lvl>
+    <w:lvl w:ilvl="4" w:tplc="0409000B" w:tentative="1">
+      <w:start w:val="1"/>
+      <w:numFmt w:val="bullet"/>
+      <w:lvlText w:val=""/>
+      <w:lvlJc w:val="left"/>
+      <w:pPr>
+        <w:ind w:left="2100" w:hanging="420"/>
+      </w:pPr>
+      <w:rPr>
+        <w:rFonts w:ascii="Wingdings" w:hAnsi="Wingdings" w:hint="default"/>
+      </w:rPr>
+    </w:lvl>
+    <w:lvl w:ilvl="5" w:tplc="0409000D" w:tentative="1">
+      <w:start w:val="1"/>
+      <w:numFmt w:val="bullet"/>
+      <w:lvlText w:val=""/>
+      <w:lvlJc w:val="left"/>
+      <w:pPr>
+        <w:ind w:left="2520" w:hanging="420"/>
+      </w:pPr>
+      <w:rPr>
+        <w:rFonts w:ascii="Wingdings" w:hAnsi="Wingdings" w:hint="default"/>
+      </w:rPr>
+    </w:lvl>
+    <w:lvl w:ilvl="6" w:tplc="04090001" w:tentative="1">
+      <w:start w:val="1"/>
+      <w:numFmt w:val="bullet"/>
+      <w:lvlText w:val=""/>
+      <w:lvlJc w:val="left"/>
+      <w:pPr>
+        <w:ind w:left="2940" w:hanging="420"/>
+      </w:pPr>
+      <w:rPr>
+        <w:rFonts w:ascii="Wingdings" w:hAnsi="Wingdings" w:hint="default"/>
+      </w:rPr>
+    </w:lvl>
+    <w:lvl w:ilvl="7" w:tplc="0409000B" w:tentative="1">
+      <w:start w:val="1"/>
+      <w:numFmt w:val="bullet"/>
+      <w:lvlText w:val=""/>
+      <w:lvlJc w:val="left"/>
+      <w:pPr>
+        <w:ind w:left="3360" w:hanging="420"/>
+      </w:pPr>
+      <w:rPr>
+        <w:rFonts w:ascii="Wingdings" w:hAnsi="Wingdings" w:hint="default"/>
+      </w:rPr>
+    </w:lvl>
+    <w:lvl w:ilvl="8" w:tplc="0409000D" w:tentative="1">
+      <w:start w:val="1"/>
+      <w:numFmt w:val="bullet"/>
+      <w:lvlText w:val=""/>
+      <w:lvlJc w:val="left"/>
+      <w:pPr>
+        <w:ind w:left="3780" w:hanging="420"/>
+      </w:pPr>
+      <w:rPr>
+        <w:rFonts w:ascii="Wingdings" w:hAnsi="Wingdings" w:hint="default"/>
+      </w:rPr>
+    </w:lvl>
+  </w:abstractNum>
   <w:num w:numId="1">
     <w:abstractNumId w:val="1"/>
   </w:num>
   <w:num w:numId="2">
-    <w:abstractNumId w:val="2"/>
+    <w:abstractNumId w:val="3"/>
   </w:num>
   <w:num w:numId="3">
     <w:abstractNumId w:val="0"/>
+  </w:num>
+  <w:num w:numId="4">
+    <w:abstractNumId w:val="4"/>
+  </w:num>
+  <w:num w:numId="5">
+    <w:abstractNumId w:val="2"/>
   </w:num>
 </w:numbering>
 </file>

</xml_diff>

<commit_message>
Updates to PID and Research
</commit_message>
<xml_diff>
--- a/PID_UP769535.docx
+++ b/PID_UP769535.docx
@@ -142,8 +142,6 @@
         </w:rPr>
         <w:t>SEND EMAIL TO RONELLA BEFORE SUBMITTING</w:t>
       </w:r>
-      <w:bookmarkStart w:id="1" w:name="_GoBack"/>
-      <w:bookmarkEnd w:id="1"/>
     </w:p>
     <w:p>
       <w:pPr>
@@ -437,8 +435,8 @@
           <w:between w:val="nil"/>
         </w:pBdr>
       </w:pPr>
-      <w:bookmarkStart w:id="2" w:name="_30j0zll" w:colFirst="0" w:colLast="0"/>
-      <w:bookmarkEnd w:id="2"/>
+      <w:bookmarkStart w:id="1" w:name="_30j0zll" w:colFirst="0" w:colLast="0"/>
+      <w:bookmarkEnd w:id="1"/>
       <w:r>
         <w:t>Basic details</w:t>
       </w:r>
@@ -584,15 +582,7 @@
               <w:ind w:left="-18"/>
             </w:pPr>
             <w:r>
-              <w:t xml:space="preserve">Developing a </w:t>
-            </w:r>
-            <w:proofErr w:type="gramStart"/>
-            <w:r>
-              <w:t>really efficient</w:t>
-            </w:r>
-            <w:proofErr w:type="gramEnd"/>
-            <w:r>
-              <w:t xml:space="preserve"> language learning application</w:t>
+              <w:t>A flashcard web application to help efficiently learn Japanese</w:t>
             </w:r>
           </w:p>
         </w:tc>
@@ -851,13 +841,8 @@
               <w:ind w:left="-18"/>
             </w:pPr>
             <w:r>
-              <w:t xml:space="preserve">Petronella </w:t>
+              <w:t>Petronella Beukman</w:t>
             </w:r>
-            <w:proofErr w:type="spellStart"/>
-            <w:r>
-              <w:t>Beukman</w:t>
-            </w:r>
-            <w:proofErr w:type="spellEnd"/>
           </w:p>
         </w:tc>
       </w:tr>
@@ -873,8 +858,8 @@
           <w:between w:val="nil"/>
         </w:pBdr>
       </w:pPr>
-      <w:bookmarkStart w:id="3" w:name="_1fob9te" w:colFirst="0" w:colLast="0"/>
-      <w:bookmarkEnd w:id="3"/>
+      <w:bookmarkStart w:id="2" w:name="_1fob9te" w:colFirst="0" w:colLast="0"/>
+      <w:bookmarkEnd w:id="2"/>
     </w:p>
     <w:p>
       <w:pPr>
@@ -935,7 +920,7 @@
       </w:r>
     </w:p>
     <w:p>
-      <w:commentRangeStart w:id="4"/>
+      <w:commentRangeStart w:id="3"/>
       <w:r>
         <w:rPr>
           <w:rFonts w:hint="eastAsia"/>
@@ -987,12 +972,12 @@
       <w:r>
         <w:t>.</w:t>
       </w:r>
-      <w:commentRangeEnd w:id="4"/>
+      <w:commentRangeEnd w:id="3"/>
       <w:r>
         <w:rPr>
           <w:rStyle w:val="CommentReference"/>
         </w:rPr>
-        <w:commentReference w:id="4"/>
+        <w:commentReference w:id="3"/>
       </w:r>
     </w:p>
     <w:p/>
@@ -1044,14 +1029,9 @@
     </w:p>
     <w:p/>
     <w:p>
-      <w:proofErr w:type="gramStart"/>
-      <w:r>
-        <w:t xml:space="preserve">As a </w:t>
-      </w:r>
-      <w:r>
-        <w:t>consequence</w:t>
-      </w:r>
-      <w:proofErr w:type="gramEnd"/>
+      <w:r>
+        <w:t>Consequently</w:t>
+      </w:r>
       <w:r>
         <w:t>,</w:t>
       </w:r>
@@ -1131,15 +1111,7 @@
         <w:t xml:space="preserve">meaningful retention </w:t>
       </w:r>
       <w:r>
-        <w:t>(</w:t>
-      </w:r>
-      <w:proofErr w:type="spellStart"/>
-      <w:r>
-        <w:t>Ausubel</w:t>
-      </w:r>
-      <w:proofErr w:type="spellEnd"/>
-      <w:r>
-        <w:t xml:space="preserve"> et al., 1965, p. 147).</w:t>
+        <w:t>(Ausubel et al., 1965, p. 147).</w:t>
       </w:r>
     </w:p>
     <w:p/>
@@ -1151,15 +1123,7 @@
         <w:t>one of these systems</w:t>
       </w:r>
       <w:r>
-        <w:t xml:space="preserve">, </w:t>
-      </w:r>
-      <w:proofErr w:type="spellStart"/>
-      <w:r>
-        <w:t>Anki</w:t>
-      </w:r>
-      <w:proofErr w:type="spellEnd"/>
-      <w:r>
-        <w:t>, for 3+ years I, and many others, have noticed a few issues with the software that make studying languages slightly harder than it should be.</w:t>
+        <w:t>, Anki, for 3+ years I, and many others, have noticed a few issues with the software that make studying languages slightly harder than it should be.</w:t>
       </w:r>
       <w:r>
         <w:t xml:space="preserve"> </w:t>
@@ -1225,15 +1189,7 @@
         <w:t>acquisition,</w:t>
       </w:r>
       <w:r>
-        <w:t xml:space="preserve"> then language learners would be able to produce better results in a quicker </w:t>
-      </w:r>
-      <w:proofErr w:type="gramStart"/>
-      <w:r>
-        <w:t>time period</w:t>
-      </w:r>
-      <w:proofErr w:type="gramEnd"/>
-      <w:r>
-        <w:t>.</w:t>
+        <w:t xml:space="preserve"> then language learners would be able to produce better results in a quicker time period.</w:t>
       </w:r>
     </w:p>
     <w:p/>
@@ -1389,96 +1345,74 @@
         <w:rPr>
           <w:rFonts w:hint="eastAsia"/>
         </w:rPr>
-        <w:t xml:space="preserve">The two </w:t>
-      </w:r>
-      <w:proofErr w:type="gramStart"/>
+        <w:t>To meet</w:t>
+      </w:r>
+      <w:r>
+        <w:t xml:space="preserve"> this aim one of the objectives</w:t>
+      </w:r>
       <w:r>
         <w:rPr>
           <w:rFonts w:hint="eastAsia"/>
         </w:rPr>
-        <w:t>main focus</w:t>
-      </w:r>
-      <w:proofErr w:type="gramEnd"/>
+        <w:t xml:space="preserve"> will be</w:t>
+      </w:r>
+      <w:r>
+        <w:t xml:space="preserve"> to adjust, build upon or even fix</w:t>
+      </w:r>
+      <w:r>
+        <w:t xml:space="preserve"> issues with current spaced repetition algorithms to develop </w:t>
+      </w:r>
+      <w:r>
+        <w:t xml:space="preserve">a better algorithm and my own flashcard software </w:t>
+      </w:r>
+      <w:r>
+        <w:t xml:space="preserve">that’s specific for language learning and </w:t>
+      </w:r>
+      <w:r>
+        <w:t>that is more efficient than other apps on the market.</w:t>
+      </w:r>
+    </w:p>
+    <w:p>
+      <w:pPr>
+        <w:pBdr>
+          <w:top w:val="nil"/>
+          <w:left w:val="nil"/>
+          <w:bottom w:val="nil"/>
+          <w:right w:val="nil"/>
+          <w:between w:val="nil"/>
+        </w:pBdr>
+      </w:pPr>
+    </w:p>
+    <w:p>
+      <w:pPr>
+        <w:pBdr>
+          <w:top w:val="nil"/>
+          <w:left w:val="nil"/>
+          <w:bottom w:val="nil"/>
+          <w:right w:val="nil"/>
+          <w:between w:val="nil"/>
+        </w:pBdr>
+      </w:pPr>
       <w:r>
         <w:rPr>
           <w:rFonts w:hint="eastAsia"/>
         </w:rPr>
-        <w:t xml:space="preserve"> points will be on</w:t>
-      </w:r>
-      <w:r>
-        <w:t xml:space="preserve"> adjusting, building upon or even fixing issues with current spaced repetition algorithms to develop my own system that’s specific for language learning and to also incorporate any other findings from research into t</w:t>
-      </w:r>
-      <w:r>
-        <w:t>he system</w:t>
-      </w:r>
-      <w:r>
-        <w:t>.</w:t>
-      </w:r>
-    </w:p>
-    <w:p>
-      <w:pPr>
-        <w:pBdr>
-          <w:top w:val="nil"/>
-          <w:left w:val="nil"/>
-          <w:bottom w:val="nil"/>
-          <w:right w:val="nil"/>
-          <w:between w:val="nil"/>
-        </w:pBdr>
-      </w:pPr>
-    </w:p>
-    <w:p>
-      <w:pPr>
-        <w:pBdr>
-          <w:top w:val="nil"/>
-          <w:left w:val="nil"/>
-          <w:bottom w:val="nil"/>
-          <w:right w:val="nil"/>
-          <w:between w:val="nil"/>
-        </w:pBdr>
-      </w:pPr>
-    </w:p>
-    <w:p>
-      <w:pPr>
-        <w:pBdr>
-          <w:top w:val="nil"/>
-          <w:left w:val="nil"/>
-          <w:bottom w:val="nil"/>
-          <w:right w:val="nil"/>
-          <w:between w:val="nil"/>
-        </w:pBdr>
-      </w:pPr>
-    </w:p>
-    <w:p>
-      <w:pPr>
-        <w:pBdr>
-          <w:top w:val="nil"/>
-          <w:left w:val="nil"/>
-          <w:bottom w:val="nil"/>
-          <w:right w:val="nil"/>
-          <w:between w:val="nil"/>
-        </w:pBdr>
-      </w:pPr>
-    </w:p>
-    <w:p>
-      <w:pPr>
-        <w:pBdr>
-          <w:top w:val="nil"/>
-          <w:left w:val="nil"/>
-          <w:bottom w:val="nil"/>
-          <w:right w:val="nil"/>
-          <w:between w:val="nil"/>
-        </w:pBdr>
-        <w:rPr>
-          <w:i/>
-        </w:rPr>
-      </w:pPr>
-      <w:r>
-        <w:rPr>
-          <w:rFonts w:eastAsia="Times New Roman"/>
-          <w:i/>
-        </w:rPr>
-        <w:t>What are the objectives in meeting that aim?</w:t>
-      </w:r>
+        <w:t xml:space="preserve">Any </w:t>
+      </w:r>
+      <w:r>
+        <w:t>research that suggests and certain learning techniques are great for language learning will be noted and if possible, these will be turned into requirements to implement in the system.</w:t>
+      </w:r>
+    </w:p>
+    <w:p>
+      <w:pPr>
+        <w:pBdr>
+          <w:top w:val="nil"/>
+          <w:left w:val="nil"/>
+          <w:bottom w:val="nil"/>
+          <w:right w:val="nil"/>
+          <w:between w:val="nil"/>
+        </w:pBdr>
+      </w:pPr>
     </w:p>
     <w:p>
       <w:pPr>
@@ -1495,8 +1429,8 @@
           <w:between w:val="nil"/>
         </w:pBdr>
       </w:pPr>
-      <w:bookmarkStart w:id="5" w:name="_3znysh7" w:colFirst="0" w:colLast="0"/>
-      <w:bookmarkEnd w:id="5"/>
+      <w:bookmarkStart w:id="4" w:name="_3znysh7" w:colFirst="0" w:colLast="0"/>
+      <w:bookmarkEnd w:id="4"/>
       <w:r>
         <w:t>Project deliverables</w:t>
       </w:r>
@@ -1532,11 +1466,9 @@
       <w:r>
         <w:t xml:space="preserve"> style development process will need to be implemented. Due to this the </w:t>
       </w:r>
-      <w:proofErr w:type="spellStart"/>
-      <w:r>
-        <w:t>artifacts</w:t>
-      </w:r>
-      <w:proofErr w:type="spellEnd"/>
+      <w:r>
+        <w:t>artefacts</w:t>
+      </w:r>
       <w:r>
         <w:t xml:space="preserve"> used through</w:t>
       </w:r>
@@ -1572,15 +1504,13 @@
         </w:pBdr>
       </w:pPr>
       <w:r>
-        <w:t xml:space="preserve">The first deliverable will a literature review </w:t>
-      </w:r>
-      <w:proofErr w:type="gramStart"/>
-      <w:r>
-        <w:t>on the subject of software</w:t>
-      </w:r>
-      <w:proofErr w:type="gramEnd"/>
-      <w:r>
-        <w:t xml:space="preserve"> aided language acquisition. The findings here will have an impact on the requirements of the overall system.</w:t>
+        <w:t xml:space="preserve">The first deliverable will </w:t>
+      </w:r>
+      <w:r>
+        <w:t xml:space="preserve">be </w:t>
+      </w:r>
+      <w:r>
+        <w:t>a literature review on the subject of software aided language acquisition. The findings here will have an impact on the requirements of the overall system.</w:t>
       </w:r>
     </w:p>
     <w:p>
@@ -1805,6 +1735,7 @@
     <w:p/>
     <w:p>
       <w:r>
+        <w:lastRenderedPageBreak/>
         <w:t>Sometime</w:t>
       </w:r>
       <w:r>
@@ -1855,25 +1786,18 @@
       <w:r>
         <w:t xml:space="preserve"> already gathered but I will try to only reference papers or books that are reputable (in a reputable journal, published by a reputable </w:t>
       </w:r>
-      <w:proofErr w:type="spellStart"/>
-      <w:r>
-        <w:t>univeristy</w:t>
-      </w:r>
-      <w:proofErr w:type="spellEnd"/>
+      <w:r>
+        <w:t>university</w:t>
+      </w:r>
       <w:r>
         <w:t xml:space="preserve"> etc.) This </w:t>
       </w:r>
       <w:r>
         <w:t xml:space="preserve">means I will have to </w:t>
       </w:r>
-      <w:proofErr w:type="gramStart"/>
-      <w:r>
-        <w:t xml:space="preserve">look </w:t>
-      </w:r>
-      <w:r>
-        <w:t>into</w:t>
-      </w:r>
-      <w:proofErr w:type="gramEnd"/>
+      <w:r>
+        <w:t>investigate</w:t>
+      </w:r>
       <w:r>
         <w:t xml:space="preserve"> what publication sources I should be </w:t>
       </w:r>
@@ -1902,13 +1826,13 @@
         <w:t xml:space="preserve"> and could gi</w:t>
       </w:r>
       <w:r>
-        <w:t xml:space="preserve">ve some insight into some of the problems </w:t>
-      </w:r>
-      <w:r>
-        <w:t xml:space="preserve">that </w:t>
-      </w:r>
-      <w:r>
-        <w:t>I am looking to solve.</w:t>
+        <w:t>ve some i</w:t>
+      </w:r>
+      <w:r>
+        <w:t>nsight into some problems and their solutions</w:t>
+      </w:r>
+      <w:r>
+        <w:t>.</w:t>
       </w:r>
     </w:p>
     <w:p/>
@@ -1964,11 +1888,9 @@
       <w:r>
         <w:t xml:space="preserve">and </w:t>
       </w:r>
-      <w:proofErr w:type="spellStart"/>
-      <w:r>
-        <w:t>analyzed</w:t>
-      </w:r>
-      <w:proofErr w:type="spellEnd"/>
+      <w:r>
+        <w:t>analysed</w:t>
+      </w:r>
       <w:r>
         <w:t>. Any changes to the system can be written up into requirements and a new iteration can begin. When the prototype of the next iteration is created then the data gathered from previous tests can be</w:t>
       </w:r>
@@ -2027,24 +1949,34 @@
         </w:rPr>
         <w:t xml:space="preserve">throughout the development process </w:t>
       </w:r>
-      <w:proofErr w:type="gramStart"/>
       <w:r>
         <w:rPr>
           <w:rFonts w:eastAsia="Times New Roman"/>
         </w:rPr>
-        <w:t>in order to</w:t>
-      </w:r>
-      <w:proofErr w:type="gramEnd"/>
+        <w:t>to</w:t>
+      </w:r>
       <w:r>
         <w:rPr>
           <w:rFonts w:eastAsia="Times New Roman"/>
         </w:rPr>
-        <w:t xml:space="preserve"> produce multiple prototypes so that each version can be compared with each other in terms of whether or not they reach the </w:t>
+        <w:t xml:space="preserve"> produce multiple prototypes so that each version can be compared with each other in terms of </w:t>
       </w:r>
       <w:r>
         <w:rPr>
           <w:rFonts w:eastAsia="Times New Roman"/>
         </w:rPr>
+        <w:t>whether</w:t>
+      </w:r>
+      <w:r>
+        <w:rPr>
+          <w:rFonts w:eastAsia="Times New Roman"/>
+        </w:rPr>
+        <w:t xml:space="preserve"> they reach the </w:t>
+      </w:r>
+      <w:r>
+        <w:rPr>
+          <w:rFonts w:eastAsia="Times New Roman"/>
+        </w:rPr>
         <w:t>requirements. I’ve also decided on the spiral model as the requirements are unclear and complex at this stage. As time goes on and as research is done, these requirements will become clearer which means that I would be unable to take a waterfall approach to this system.</w:t>
       </w:r>
     </w:p>
@@ -2072,11 +2004,9 @@
       <w:r>
         <w:t xml:space="preserve">The application will be written in HTML, CSS, JavaScript, PHP and will connect with an SQL database </w:t>
       </w:r>
-      <w:proofErr w:type="gramStart"/>
-      <w:r>
-        <w:t>in order to</w:t>
-      </w:r>
-      <w:proofErr w:type="gramEnd"/>
+      <w:r>
+        <w:t>to</w:t>
+      </w:r>
       <w:r>
         <w:t xml:space="preserve"> store user data, progress and flashcard data ready for scaling to mobile and desktop applications as well in the future.</w:t>
       </w:r>
@@ -2172,7 +2102,6 @@
     <w:p/>
     <w:p>
       <w:r>
-        <w:lastRenderedPageBreak/>
         <w:t>Web hosting</w:t>
       </w:r>
       <w:r>
@@ -2340,94 +2269,773 @@
         </w:pBdr>
       </w:pPr>
       <w:r>
-        <w:t>My start point for research includes some papers and books by Stephen Krashen which I have read before as well as some papers I found when searching the university library and google scholar that seem reputable. I’ve also included some systems that already exist that implement spaced repetition algorithms and other similar techniques.</w:t>
-      </w:r>
-    </w:p>
-    <w:p>
-      <w:pPr>
-        <w:pBdr>
-          <w:top w:val="nil"/>
-          <w:left w:val="nil"/>
-          <w:bottom w:val="nil"/>
-          <w:right w:val="nil"/>
-          <w:between w:val="nil"/>
-        </w:pBdr>
+        <w:t>When it comes to research I will start off by using Google Scholar and the University Library to find papers related to the topic areas of interest found below:</w:t>
+      </w:r>
+    </w:p>
+    <w:p>
+      <w:pPr>
+        <w:pBdr>
+          <w:top w:val="nil"/>
+          <w:left w:val="nil"/>
+          <w:bottom w:val="nil"/>
+          <w:right w:val="nil"/>
+          <w:between w:val="nil"/>
+        </w:pBdr>
+      </w:pPr>
+      <w:r>
+        <w:t xml:space="preserve"> </w:t>
+      </w:r>
+    </w:p>
+    <w:p>
+      <w:pPr>
         <w:rPr>
           <w:b/>
-        </w:rPr>
-      </w:pPr>
-    </w:p>
-    <w:p>
-      <w:pPr>
-        <w:pBdr>
-          <w:top w:val="nil"/>
-          <w:left w:val="nil"/>
-          <w:bottom w:val="nil"/>
-          <w:right w:val="nil"/>
-          <w:between w:val="nil"/>
-        </w:pBdr>
+          <w:sz w:val="28"/>
+        </w:rPr>
+      </w:pPr>
+      <w:r>
         <w:rPr>
           <w:b/>
-        </w:rPr>
+          <w:sz w:val="28"/>
+        </w:rPr>
+        <w:t>M</w:t>
+      </w:r>
+      <w:r>
+        <w:rPr>
+          <w:b/>
+          <w:sz w:val="28"/>
+        </w:rPr>
+        <w:t>ain subject areas</w:t>
+      </w:r>
+      <w:r>
+        <w:rPr>
+          <w:b/>
+          <w:sz w:val="28"/>
+        </w:rPr>
+        <w:t xml:space="preserve"> to research</w:t>
+      </w:r>
+      <w:bookmarkStart w:id="5" w:name="_GoBack"/>
+      <w:bookmarkEnd w:id="5"/>
+    </w:p>
+    <w:p>
+      <w:pPr>
+        <w:rPr>
+          <w:b/>
+        </w:rPr>
+      </w:pPr>
+      <w:r>
+        <w:rPr>
+          <w:b/>
+        </w:rPr>
+        <w:t>Language learning/acquisition</w:t>
+      </w:r>
+    </w:p>
+    <w:p>
+      <w:pPr>
+        <w:pStyle w:val="ListParagraph"/>
+        <w:numPr>
+          <w:ilvl w:val="0"/>
+          <w:numId w:val="7"/>
+        </w:numPr>
+        <w:spacing w:after="160" w:line="259" w:lineRule="auto"/>
+        <w:ind w:leftChars="0"/>
+        <w:contextualSpacing/>
+      </w:pPr>
+      <w:bookmarkStart w:id="6" w:name="_Hlk527543731"/>
+      <w:r>
+        <w:t>L</w:t>
+      </w:r>
+      <w:r>
+        <w:t>earning techniques</w:t>
+      </w:r>
+    </w:p>
+    <w:p>
+      <w:pPr>
+        <w:pStyle w:val="ListParagraph"/>
+        <w:numPr>
+          <w:ilvl w:val="1"/>
+          <w:numId w:val="7"/>
+        </w:numPr>
+        <w:spacing w:after="160" w:line="259" w:lineRule="auto"/>
+        <w:ind w:leftChars="0"/>
+        <w:contextualSpacing/>
       </w:pPr>
       <w:r>
         <w:rPr>
           <w:rFonts w:hint="eastAsia"/>
+        </w:rPr>
+        <w:t>S</w:t>
+      </w:r>
+      <w:r>
+        <w:t>paced repetition</w:t>
+      </w:r>
+    </w:p>
+    <w:p>
+      <w:pPr>
+        <w:pStyle w:val="ListParagraph"/>
+        <w:numPr>
+          <w:ilvl w:val="1"/>
+          <w:numId w:val="7"/>
+        </w:numPr>
+        <w:spacing w:after="160" w:line="259" w:lineRule="auto"/>
+        <w:ind w:leftChars="0"/>
+        <w:contextualSpacing/>
+      </w:pPr>
+      <w:r>
+        <w:t>Memory palaces</w:t>
+      </w:r>
+    </w:p>
+    <w:p>
+      <w:pPr>
+        <w:pStyle w:val="ListParagraph"/>
+        <w:numPr>
+          <w:ilvl w:val="1"/>
+          <w:numId w:val="7"/>
+        </w:numPr>
+        <w:spacing w:after="160" w:line="259" w:lineRule="auto"/>
+        <w:ind w:leftChars="0"/>
+        <w:contextualSpacing/>
+      </w:pPr>
+      <w:r>
+        <w:t>Mnemonic elaboration</w:t>
+      </w:r>
+    </w:p>
+    <w:p>
+      <w:pPr>
+        <w:pStyle w:val="ListParagraph"/>
+        <w:numPr>
+          <w:ilvl w:val="0"/>
+          <w:numId w:val="7"/>
+        </w:numPr>
+        <w:spacing w:after="160" w:line="259" w:lineRule="auto"/>
+        <w:ind w:leftChars="0"/>
+        <w:contextualSpacing/>
+      </w:pPr>
+      <w:r>
+        <w:t>Input vs output</w:t>
+      </w:r>
+    </w:p>
+    <w:p>
+      <w:pPr>
+        <w:spacing w:after="160" w:line="259" w:lineRule="auto"/>
+        <w:ind w:left="1080"/>
+        <w:contextualSpacing/>
+        <w:rPr>
+          <w:rFonts w:hint="eastAsia"/>
+        </w:rPr>
+      </w:pPr>
+    </w:p>
+    <w:bookmarkEnd w:id="6"/>
+    <w:p>
+      <w:pPr>
+        <w:rPr>
           <w:b/>
         </w:rPr>
-        <w:t>Books</w:t>
-      </w:r>
-    </w:p>
-    <w:p>
-      <w:pPr>
-        <w:pBdr>
-          <w:top w:val="nil"/>
-          <w:left w:val="nil"/>
-          <w:bottom w:val="nil"/>
-          <w:right w:val="nil"/>
-          <w:between w:val="nil"/>
-        </w:pBdr>
-      </w:pPr>
-      <w:r>
-        <w:t>Explorations in Language Acquisition and Use</w:t>
-      </w:r>
-      <w:r>
-        <w:t xml:space="preserve"> by Stephen Krashen</w:t>
-      </w:r>
-    </w:p>
-    <w:p>
-      <w:pPr>
-        <w:pBdr>
-          <w:top w:val="nil"/>
-          <w:left w:val="nil"/>
-          <w:bottom w:val="nil"/>
-          <w:right w:val="nil"/>
-          <w:between w:val="nil"/>
-        </w:pBdr>
-      </w:pPr>
-    </w:p>
-    <w:p>
-      <w:pPr>
-        <w:pBdr>
-          <w:top w:val="nil"/>
-          <w:left w:val="nil"/>
-          <w:bottom w:val="nil"/>
-          <w:right w:val="nil"/>
-          <w:between w:val="nil"/>
-        </w:pBdr>
+      </w:pPr>
+      <w:r>
         <w:rPr>
           <w:b/>
         </w:rPr>
-      </w:pPr>
+        <w:t>C</w:t>
+      </w:r>
       <w:r>
         <w:rPr>
           <w:b/>
         </w:rPr>
+        <w:t>omputer assisted language learning</w:t>
+      </w:r>
+      <w:r>
+        <w:rPr>
+          <w:b/>
+        </w:rPr>
+        <w:t xml:space="preserve"> – CALL</w:t>
+      </w:r>
+    </w:p>
+    <w:p>
+      <w:pPr>
+        <w:pStyle w:val="ListParagraph"/>
+        <w:numPr>
+          <w:ilvl w:val="0"/>
+          <w:numId w:val="6"/>
+        </w:numPr>
+        <w:spacing w:after="160" w:line="259" w:lineRule="auto"/>
+        <w:ind w:leftChars="0"/>
+        <w:contextualSpacing/>
+      </w:pPr>
+      <w:r>
+        <w:t xml:space="preserve">Mobile assisted language learning </w:t>
+      </w:r>
+      <w:r>
+        <w:t>–</w:t>
+      </w:r>
+      <w:r>
+        <w:t xml:space="preserve"> MALL</w:t>
+      </w:r>
+    </w:p>
+    <w:p>
+      <w:pPr>
+        <w:pStyle w:val="ListParagraph"/>
+        <w:numPr>
+          <w:ilvl w:val="0"/>
+          <w:numId w:val="6"/>
+        </w:numPr>
+        <w:spacing w:after="160" w:line="259" w:lineRule="auto"/>
+        <w:ind w:leftChars="0"/>
+        <w:contextualSpacing/>
+      </w:pPr>
+      <w:r>
+        <w:t>Mobile learning - ML</w:t>
+      </w:r>
+    </w:p>
+    <w:p>
+      <w:pPr>
+        <w:pBdr>
+          <w:top w:val="nil"/>
+          <w:left w:val="nil"/>
+          <w:bottom w:val="nil"/>
+          <w:right w:val="nil"/>
+          <w:between w:val="nil"/>
+        </w:pBdr>
+      </w:pPr>
+    </w:p>
+    <w:p>
+      <w:pPr>
+        <w:pBdr>
+          <w:top w:val="nil"/>
+          <w:left w:val="nil"/>
+          <w:bottom w:val="nil"/>
+          <w:right w:val="nil"/>
+          <w:between w:val="nil"/>
+        </w:pBdr>
+      </w:pPr>
+    </w:p>
+    <w:p>
+      <w:pPr>
+        <w:pBdr>
+          <w:top w:val="nil"/>
+          <w:left w:val="nil"/>
+          <w:bottom w:val="nil"/>
+          <w:right w:val="nil"/>
+          <w:between w:val="nil"/>
+        </w:pBdr>
+      </w:pPr>
+    </w:p>
+    <w:p>
+      <w:pPr>
+        <w:pBdr>
+          <w:top w:val="nil"/>
+          <w:left w:val="nil"/>
+          <w:bottom w:val="nil"/>
+          <w:right w:val="nil"/>
+          <w:between w:val="nil"/>
+        </w:pBdr>
+      </w:pPr>
+      <w:r>
+        <w:t xml:space="preserve">I will be looking at a wide range of sources and will try to </w:t>
+      </w:r>
+      <w:r>
+        <w:t>focus on reputable</w:t>
+      </w:r>
+      <w:r>
+        <w:t xml:space="preserve"> papers from the following Journals:</w:t>
+      </w:r>
+    </w:p>
+    <w:p>
+      <w:pPr>
+        <w:pBdr>
+          <w:top w:val="nil"/>
+          <w:left w:val="nil"/>
+          <w:bottom w:val="nil"/>
+          <w:right w:val="nil"/>
+          <w:between w:val="nil"/>
+        </w:pBdr>
+        <w:rPr>
+          <w:rFonts w:hint="eastAsia"/>
+        </w:rPr>
+      </w:pPr>
+    </w:p>
+    <w:p>
+      <w:pPr>
+        <w:rPr>
+          <w:b/>
+          <w:sz w:val="28"/>
+        </w:rPr>
+      </w:pPr>
+      <w:r>
+        <w:rPr>
+          <w:b/>
+          <w:sz w:val="28"/>
+        </w:rPr>
+        <w:t>Journals</w:t>
+      </w:r>
+    </w:p>
+    <w:p>
+      <w:pPr>
+        <w:pStyle w:val="ListParagraph"/>
+        <w:numPr>
+          <w:ilvl w:val="0"/>
+          <w:numId w:val="8"/>
+        </w:numPr>
+        <w:spacing w:after="160" w:line="259" w:lineRule="auto"/>
+        <w:ind w:leftChars="0"/>
+        <w:contextualSpacing/>
+        <w:rPr>
+          <w:sz w:val="32"/>
+        </w:rPr>
+      </w:pPr>
+      <w:r>
+        <w:rPr>
+          <w:rFonts w:ascii="Arial" w:hAnsi="Arial" w:cs="Arial"/>
+          <w:sz w:val="20"/>
+          <w:szCs w:val="20"/>
+          <w:shd w:val="clear" w:color="auto" w:fill="FFFFFF"/>
+        </w:rPr>
+        <w:t>The Encyclopedia of Applied Linguistics</w:t>
+      </w:r>
+    </w:p>
+    <w:p>
+      <w:pPr>
+        <w:pStyle w:val="ListParagraph"/>
+        <w:numPr>
+          <w:ilvl w:val="0"/>
+          <w:numId w:val="8"/>
+        </w:numPr>
+        <w:spacing w:after="160" w:line="259" w:lineRule="auto"/>
+        <w:ind w:leftChars="0"/>
+        <w:contextualSpacing/>
+        <w:rPr>
+          <w:sz w:val="32"/>
+        </w:rPr>
+      </w:pPr>
+      <w:r>
+        <w:rPr>
+          <w:rFonts w:ascii="Arial" w:hAnsi="Arial" w:cs="Arial"/>
+          <w:sz w:val="20"/>
+          <w:szCs w:val="20"/>
+          <w:shd w:val="clear" w:color="auto" w:fill="FFFFFF"/>
+        </w:rPr>
+        <w:t>Multimedia-Assisted </w:t>
+      </w:r>
+      <w:r>
+        <w:rPr>
+          <w:rFonts w:ascii="Arial" w:hAnsi="Arial" w:cs="Arial"/>
+          <w:bCs/>
+          <w:sz w:val="20"/>
+          <w:szCs w:val="20"/>
+          <w:shd w:val="clear" w:color="auto" w:fill="FFFFFF"/>
+        </w:rPr>
+        <w:t>Language Learning</w:t>
+      </w:r>
+    </w:p>
+    <w:p>
+      <w:pPr>
+        <w:pStyle w:val="ListParagraph"/>
+        <w:numPr>
+          <w:ilvl w:val="0"/>
+          <w:numId w:val="8"/>
+        </w:numPr>
+        <w:spacing w:after="160" w:line="259" w:lineRule="auto"/>
+        <w:ind w:leftChars="0"/>
+        <w:contextualSpacing/>
+        <w:rPr>
+          <w:sz w:val="32"/>
+        </w:rPr>
+      </w:pPr>
+      <w:r>
+        <w:rPr>
+          <w:rFonts w:ascii="Arial" w:hAnsi="Arial" w:cs="Arial"/>
+          <w:sz w:val="20"/>
+          <w:szCs w:val="20"/>
+          <w:shd w:val="clear" w:color="auto" w:fill="FFFFFF"/>
+        </w:rPr>
+        <w:t>Research Foundation for English </w:t>
+      </w:r>
+      <w:r>
+        <w:rPr>
+          <w:rFonts w:ascii="Arial" w:hAnsi="Arial" w:cs="Arial"/>
+          <w:bCs/>
+          <w:sz w:val="20"/>
+          <w:szCs w:val="20"/>
+          <w:shd w:val="clear" w:color="auto" w:fill="FFFFFF"/>
+        </w:rPr>
+        <w:t>Language</w:t>
+      </w:r>
+    </w:p>
+    <w:p>
+      <w:pPr>
+        <w:pStyle w:val="ListParagraph"/>
+        <w:numPr>
+          <w:ilvl w:val="0"/>
+          <w:numId w:val="8"/>
+        </w:numPr>
+        <w:pBdr>
+          <w:top w:val="nil"/>
+          <w:left w:val="nil"/>
+          <w:bottom w:val="nil"/>
+          <w:right w:val="nil"/>
+          <w:between w:val="nil"/>
+        </w:pBdr>
+        <w:spacing w:after="160" w:line="259" w:lineRule="auto"/>
+        <w:ind w:leftChars="0"/>
+        <w:contextualSpacing/>
+        <w:rPr>
+          <w:rFonts w:hint="eastAsia"/>
+        </w:rPr>
+      </w:pPr>
+      <w:r>
+        <w:rPr>
+          <w:rFonts w:ascii="Arial" w:hAnsi="Arial" w:cs="Arial"/>
+          <w:bCs/>
+          <w:sz w:val="20"/>
+          <w:szCs w:val="20"/>
+          <w:shd w:val="clear" w:color="auto" w:fill="FFFFFF"/>
+        </w:rPr>
+        <w:t>Language Learning </w:t>
+      </w:r>
+      <w:r>
+        <w:rPr>
+          <w:rFonts w:ascii="Arial" w:hAnsi="Arial" w:cs="Arial"/>
+          <w:sz w:val="20"/>
+          <w:szCs w:val="20"/>
+          <w:shd w:val="clear" w:color="auto" w:fill="FFFFFF"/>
+        </w:rPr>
+        <w:t>&amp; Technology</w:t>
+      </w:r>
+    </w:p>
+    <w:p>
+      <w:pPr>
+        <w:pBdr>
+          <w:top w:val="nil"/>
+          <w:left w:val="nil"/>
+          <w:bottom w:val="nil"/>
+          <w:right w:val="nil"/>
+          <w:between w:val="nil"/>
+        </w:pBdr>
+        <w:spacing w:after="160" w:line="259" w:lineRule="auto"/>
+        <w:contextualSpacing/>
+      </w:pPr>
+      <w:r>
+        <w:t xml:space="preserve">For </w:t>
+      </w:r>
+      <w:r>
+        <w:t>language learning specific papers, I won’t limit papers by the date they were published as language learning is something that has been around for hundreds of years and by limiting the research I could miss some</w:t>
+      </w:r>
+      <w:r>
+        <w:t>thing crucial</w:t>
+      </w:r>
+      <w:r>
+        <w:t>. When it comes to papers related to technology</w:t>
+      </w:r>
+      <w:r>
+        <w:t>,</w:t>
+      </w:r>
+      <w:r>
+        <w:t xml:space="preserve"> and </w:t>
+      </w:r>
+      <w:r>
+        <w:t>software,</w:t>
+      </w:r>
+      <w:r>
+        <w:t xml:space="preserve"> for learning I will only include papers from the past 10 years (2008 onwards) </w:t>
+      </w:r>
+      <w:r>
+        <w:t>to</w:t>
+      </w:r>
+      <w:r>
+        <w:t xml:space="preserve"> make sure the information is up-to-date and relevant.</w:t>
+      </w:r>
+      <w:r>
+        <w:t xml:space="preserve"> </w:t>
+      </w:r>
+    </w:p>
+    <w:p>
+      <w:pPr>
+        <w:pBdr>
+          <w:top w:val="nil"/>
+          <w:left w:val="nil"/>
+          <w:bottom w:val="nil"/>
+          <w:right w:val="nil"/>
+          <w:between w:val="nil"/>
+        </w:pBdr>
+        <w:rPr>
+          <w:rFonts w:hint="eastAsia"/>
+        </w:rPr>
+      </w:pPr>
+    </w:p>
+    <w:p>
+      <w:pPr>
+        <w:pBdr>
+          <w:top w:val="nil"/>
+          <w:left w:val="nil"/>
+          <w:bottom w:val="nil"/>
+          <w:right w:val="nil"/>
+          <w:between w:val="nil"/>
+        </w:pBdr>
+        <w:rPr>
+          <w:b/>
+          <w:sz w:val="28"/>
+        </w:rPr>
+      </w:pPr>
+      <w:r>
+        <w:rPr>
+          <w:b/>
+          <w:sz w:val="28"/>
+        </w:rPr>
         <w:t>Papers</w:t>
       </w:r>
     </w:p>
     <w:p>
       <w:pPr>
+        <w:rPr>
+          <w:rStyle w:val="Hyperlink"/>
+        </w:rPr>
+      </w:pPr>
+      <w:r>
+        <w:t>Mobile‐Assisted Language Learning</w:t>
+      </w:r>
+      <w:r>
+        <w:t xml:space="preserve"> </w:t>
+      </w:r>
+      <w:hyperlink r:id="rId13" w:history="1">
+        <w:r>
+          <w:rPr>
+            <w:rStyle w:val="Hyperlink"/>
+          </w:rPr>
+          <w:t>https://onlinelibrary.wiley.com/doi/full/10.1002/9781405198431.wbeal0768</w:t>
+        </w:r>
+      </w:hyperlink>
+    </w:p>
+    <w:p/>
+    <w:p>
+      <w:r>
+        <w:t>Emerging Technologies for Language Learning</w:t>
+      </w:r>
+      <w:r>
+        <w:t xml:space="preserve"> </w:t>
+      </w:r>
+      <w:hyperlink r:id="rId14" w:history="1">
+        <w:r>
+          <w:rPr>
+            <w:rStyle w:val="Hyperlink"/>
+          </w:rPr>
+          <w:t>https://onlinelibrary.wiley.com/doi/full/10.1002/9781405198431.wbeal0365</w:t>
+        </w:r>
+      </w:hyperlink>
+    </w:p>
+    <w:p/>
+    <w:p>
+      <w:r>
+        <w:t>Exploring Smartphone Applications for Effective Mobile-Assisted Language Learning</w:t>
+      </w:r>
+      <w:r>
+        <w:cr/>
+      </w:r>
+      <w:r>
+        <w:t>http://kmjournal.bada.cc/wp-content/uploads/2013/05/15-1-2Kim.pdf</w:t>
+      </w:r>
+    </w:p>
+    <w:p/>
+    <w:p>
+      <w:r>
+        <w:t>Some Emerging Principles for Mobile-assisted Language Learning</w:t>
+      </w:r>
+    </w:p>
+    <w:p>
+      <w:pPr>
+        <w:rPr>
+          <w:rStyle w:val="Hyperlink"/>
+        </w:rPr>
+      </w:pPr>
+      <w:hyperlink r:id="rId15" w:history="1">
+        <w:r>
+          <w:rPr>
+            <w:rStyle w:val="Hyperlink"/>
+          </w:rPr>
+          <w:t>http://www.tirfonline.org/wp-content/uploads/2013/11/TIRF_MALL_Papers_StockwellHubbard.pdf</w:t>
+        </w:r>
+      </w:hyperlink>
+    </w:p>
+    <w:p/>
+    <w:p>
+      <w:r>
+        <w:t>Using Gamification to Enhance Second Language Learning</w:t>
+      </w:r>
+    </w:p>
+    <w:p>
+      <w:pPr>
+        <w:rPr>
+          <w:rStyle w:val="Hyperlink"/>
+        </w:rPr>
+      </w:pPr>
+      <w:hyperlink r:id="rId16" w:history="1">
+        <w:r>
+          <w:rPr>
+            <w:rStyle w:val="Hyperlink"/>
+          </w:rPr>
+          <w:t>https://dialnet.unirioja.es/servlet/articulo?codigo=5495904</w:t>
+        </w:r>
+      </w:hyperlink>
+    </w:p>
+    <w:p/>
+    <w:p>
+      <w:r>
+        <w:t>The Impact of Mobile Dictionary Use on Language Learning</w:t>
+      </w:r>
+    </w:p>
+    <w:p>
+      <w:pPr>
+        <w:rPr>
+          <w:rStyle w:val="Hyperlink"/>
+        </w:rPr>
+      </w:pPr>
+      <w:hyperlink r:id="rId17" w:history="1">
+        <w:r>
+          <w:rPr>
+            <w:rStyle w:val="Hyperlink"/>
+          </w:rPr>
+          <w:t>https://core.ac.uk/download/pdf/82156394.pdf</w:t>
+        </w:r>
+      </w:hyperlink>
+    </w:p>
+    <w:p/>
+    <w:p>
+      <w:r>
+        <w:t>A Trainable Spaced Repetition Model for Language Learning</w:t>
+      </w:r>
+    </w:p>
+    <w:p>
+      <w:hyperlink r:id="rId18" w:history="1">
+        <w:r>
+          <w:rPr>
+            <w:rStyle w:val="Hyperlink"/>
+          </w:rPr>
+          <w:t>http://www.aclweb.org/anthology/P16-1174</w:t>
+        </w:r>
+      </w:hyperlink>
+    </w:p>
+    <w:p>
+      <w:pPr>
+        <w:rPr>
+          <w:b/>
+        </w:rPr>
+      </w:pPr>
+    </w:p>
+    <w:p>
+      <w:r>
+        <w:t>EMERGING TECHNOLOGIES FROM MEMORY PALACES TO SPACING ALGORITHMS: APPROACHES TO SECOND-LANGUAGE VOCABULARY LEARNING</w:t>
+      </w:r>
+    </w:p>
+    <w:p>
+      <w:pPr>
+        <w:rPr>
+          <w:rStyle w:val="Hyperlink"/>
+        </w:rPr>
+      </w:pPr>
+      <w:hyperlink r:id="rId19" w:history="1">
+        <w:r>
+          <w:rPr>
+            <w:rStyle w:val="Hyperlink"/>
+          </w:rPr>
+          <w:t>http://citeseerx.ist.psu.edu/viewdoc/download?doi=10.1.1.472.6575&amp;rep=rep1&amp;type=pdf</w:t>
+        </w:r>
+      </w:hyperlink>
+    </w:p>
+    <w:p/>
+    <w:p>
+      <w:pPr>
+        <w:rPr>
+          <w:rStyle w:val="Hyperlink"/>
+        </w:rPr>
+      </w:pPr>
+      <w:r>
+        <w:t>Spaced Learning Enhances Subsequent Recognition Memory by Reducing Neural Repetition Suppression</w:t>
+      </w:r>
+      <w:r>
+        <w:t xml:space="preserve"> </w:t>
+      </w:r>
+      <w:hyperlink r:id="rId20" w:history="1">
+        <w:r>
+          <w:rPr>
+            <w:rStyle w:val="Hyperlink"/>
+          </w:rPr>
+          <w:t>https://www.mitpressjournals.org/doi/full/10.1162/jocn.2010.21532</w:t>
+        </w:r>
+      </w:hyperlink>
+    </w:p>
+    <w:p/>
+    <w:p>
+      <w:pPr>
+        <w:rPr>
+          <w:rStyle w:val="Hyperlink"/>
+        </w:rPr>
+      </w:pPr>
+      <w:r>
+        <w:t>An Investigation into The Effect of Targeted Vocabulary Learning Using a Spaced Repetition Flashcard System on TOEIC Scores</w:t>
+      </w:r>
+      <w:r>
+        <w:t xml:space="preserve"> </w:t>
+      </w:r>
+      <w:hyperlink r:id="rId21" w:history="1">
+        <w:r>
+          <w:rPr>
+            <w:rStyle w:val="Hyperlink"/>
+          </w:rPr>
+          <w:t>https://www.agulin.aoyama.ac.jp/opac/repository/1000/12507/</w:t>
+        </w:r>
+      </w:hyperlink>
+    </w:p>
+    <w:p/>
+    <w:p>
+      <w:pPr>
+        <w:rPr>
+          <w:rStyle w:val="Hyperlink"/>
+        </w:rPr>
+      </w:pPr>
+      <w:r>
+        <w:t xml:space="preserve">The </w:t>
+      </w:r>
+      <w:r>
+        <w:t>effectiveness</w:t>
+      </w:r>
+      <w:r>
+        <w:t xml:space="preserve"> of computer-based spaced repetition in foreign language vocabulary instruction: a double-blind study </w:t>
+      </w:r>
+      <w:hyperlink r:id="rId22" w:history="1">
+        <w:r>
+          <w:rPr>
+            <w:rStyle w:val="Hyperlink"/>
+          </w:rPr>
+          <w:t>https://lib.dr.iastate.edu/cgi/viewcontent.cgi?article=1120&amp;context=engl_pubs</w:t>
+        </w:r>
+      </w:hyperlink>
+    </w:p>
+    <w:p/>
+    <w:p>
+      <w:r>
+        <w:t xml:space="preserve">Computer Assisted Language Learning </w:t>
+      </w:r>
+      <w:hyperlink r:id="rId23" w:history="1">
+        <w:r>
+          <w:rPr>
+            <w:rStyle w:val="Hyperlink"/>
+          </w:rPr>
+          <w:t>https://www.tandfonline.com/doi/pdf/10.1080/09588221.2010.520675?needAccess=true</w:t>
+        </w:r>
+      </w:hyperlink>
+    </w:p>
+    <w:p>
+      <w:pPr>
+        <w:pBdr>
+          <w:top w:val="nil"/>
+          <w:left w:val="nil"/>
+          <w:bottom w:val="nil"/>
+          <w:right w:val="nil"/>
+          <w:between w:val="nil"/>
+        </w:pBdr>
+      </w:pPr>
+    </w:p>
+    <w:p>
+      <w:pPr>
         <w:pBdr>
           <w:top w:val="nil"/>
           <w:left w:val="nil"/>
@@ -2453,7 +3061,7 @@
           <w:rStyle w:val="Hyperlink"/>
         </w:rPr>
       </w:pPr>
-      <w:hyperlink r:id="rId13" w:history="1">
+      <w:hyperlink r:id="rId24" w:history="1">
         <w:r>
           <w:rPr>
             <w:rStyle w:val="Hyperlink"/>
@@ -2471,6 +3079,21 @@
           <w:right w:val="nil"/>
           <w:between w:val="nil"/>
         </w:pBdr>
+        <w:rPr>
+          <w:rStyle w:val="Hyperlink"/>
+          <w:rFonts w:hint="eastAsia"/>
+        </w:rPr>
+      </w:pPr>
+    </w:p>
+    <w:p>
+      <w:pPr>
+        <w:pBdr>
+          <w:top w:val="nil"/>
+          <w:left w:val="nil"/>
+          <w:bottom w:val="nil"/>
+          <w:right w:val="nil"/>
+          <w:between w:val="nil"/>
+        </w:pBdr>
       </w:pPr>
       <w:r>
         <w:t>Ebbinghaus, H. (1885/1913). Memory: A contribution to experimental psychology. New York: Columbia University.</w:t>
@@ -2486,22 +3109,20 @@
           <w:between w:val="nil"/>
         </w:pBdr>
       </w:pPr>
-      <w:r>
-        <w:t xml:space="preserve">Second Language Acquisition </w:t>
-      </w:r>
-      <w:proofErr w:type="gramStart"/>
-      <w:r>
-        <w:t>The</w:t>
-      </w:r>
-      <w:proofErr w:type="gramEnd"/>
-      <w:r>
-        <w:t xml:space="preserve"> Effect of Age and Motivation by Einar Garibaldi </w:t>
-      </w:r>
-      <w:proofErr w:type="spellStart"/>
-      <w:r>
-        <w:t>Stefánsson</w:t>
-      </w:r>
-      <w:proofErr w:type="spellEnd"/>
+    </w:p>
+    <w:p>
+      <w:pPr>
+        <w:pBdr>
+          <w:top w:val="nil"/>
+          <w:left w:val="nil"/>
+          <w:bottom w:val="nil"/>
+          <w:right w:val="nil"/>
+          <w:between w:val="nil"/>
+        </w:pBdr>
+      </w:pPr>
+      <w:r>
+        <w:t>Second Language Acquisition The Effect of Age and Motivation by Einar Garibaldi Stefánsson</w:t>
+      </w:r>
     </w:p>
     <w:p>
       <w:pPr>
@@ -2516,7 +3137,7 @@
           <w:rStyle w:val="Hyperlink"/>
         </w:rPr>
       </w:pPr>
-      <w:hyperlink r:id="rId14" w:history="1">
+      <w:hyperlink r:id="rId25" w:history="1">
         <w:r>
           <w:rPr>
             <w:rStyle w:val="Hyperlink"/>
@@ -2550,66 +3171,57 @@
         </w:pBdr>
       </w:pPr>
       <w:r>
-        <w:t xml:space="preserve">Nakata, T. (2008). English vocabulary learning with word lists, word cards, and computers: Implications from cognitive psychology research for optimal spaced learning. </w:t>
-      </w:r>
-      <w:proofErr w:type="spellStart"/>
-      <w:r>
-        <w:t>ReCALL</w:t>
-      </w:r>
-      <w:proofErr w:type="spellEnd"/>
-      <w:r>
-        <w:t xml:space="preserve"> Journal, 20(1), 3–20. Retrieved from http://dx.doi.org/10.1017/S0958344008000219 </w:t>
-      </w:r>
-    </w:p>
-    <w:p>
-      <w:pPr>
-        <w:pBdr>
-          <w:top w:val="nil"/>
-          <w:left w:val="nil"/>
-          <w:bottom w:val="nil"/>
-          <w:right w:val="nil"/>
-          <w:between w:val="nil"/>
-        </w:pBdr>
-      </w:pPr>
-    </w:p>
-    <w:p>
-      <w:pPr>
-        <w:pBdr>
-          <w:top w:val="nil"/>
-          <w:left w:val="nil"/>
-          <w:bottom w:val="nil"/>
-          <w:right w:val="nil"/>
-          <w:between w:val="nil"/>
-        </w:pBdr>
-      </w:pPr>
-      <w:r>
-        <w:t xml:space="preserve">Nakata, T. (2011). Computer-assisted second language vocabulary learning in a </w:t>
-      </w:r>
-      <w:proofErr w:type="spellStart"/>
-      <w:r>
-        <w:t>pairedassociate</w:t>
-      </w:r>
-      <w:proofErr w:type="spellEnd"/>
-      <w:r>
-        <w:t xml:space="preserve"> paradigm: A critical investigation of </w:t>
-      </w:r>
-      <w:proofErr w:type="spellStart"/>
-      <w:r>
-        <w:t>fashcard</w:t>
-      </w:r>
-      <w:proofErr w:type="spellEnd"/>
+        <w:t xml:space="preserve">Nakata, T. (2008). English vocabulary learning with word lists, word cards, and computers: Implications from cognitive psychology research for optimal spaced learning. ReCALL Journal, 20(1), 3–20. Retrieved from </w:t>
+      </w:r>
+      <w:hyperlink r:id="rId26" w:history="1">
+        <w:r>
+          <w:rPr>
+            <w:rStyle w:val="Hyperlink"/>
+          </w:rPr>
+          <w:t>http://dx.doi.org/10.1017/S0958344008000219</w:t>
+        </w:r>
+      </w:hyperlink>
       <w:r>
         <w:t xml:space="preserve"> </w:t>
       </w:r>
-      <w:proofErr w:type="spellStart"/>
-      <w:r>
-        <w:t>sofware</w:t>
-      </w:r>
-      <w:proofErr w:type="spellEnd"/>
-      <w:r>
-        <w:t xml:space="preserve">. Computer Assisted Language Learning, 24(1), 17–38. Retrieved from </w:t>
-      </w:r>
-      <w:hyperlink r:id="rId15" w:history="1">
+    </w:p>
+    <w:p>
+      <w:pPr>
+        <w:pBdr>
+          <w:top w:val="nil"/>
+          <w:left w:val="nil"/>
+          <w:bottom w:val="nil"/>
+          <w:right w:val="nil"/>
+          <w:between w:val="nil"/>
+        </w:pBdr>
+      </w:pPr>
+    </w:p>
+    <w:p>
+      <w:pPr>
+        <w:pBdr>
+          <w:top w:val="nil"/>
+          <w:left w:val="nil"/>
+          <w:bottom w:val="nil"/>
+          <w:right w:val="nil"/>
+          <w:between w:val="nil"/>
+        </w:pBdr>
+      </w:pPr>
+      <w:r>
+        <w:t>Nakata, T. (2011). Computer-assisted second language vocabulary learning in a pairedassociate paradigm: A critical investigation of f</w:t>
+      </w:r>
+      <w:r>
+        <w:t>l</w:t>
+      </w:r>
+      <w:r>
+        <w:t>ashcard sof</w:t>
+      </w:r>
+      <w:r>
+        <w:t>t</w:t>
+      </w:r>
+      <w:r>
+        <w:t xml:space="preserve">ware. Computer Assisted Language Learning, 24(1), 17–38. Retrieved from </w:t>
+      </w:r>
+      <w:hyperlink r:id="rId27" w:history="1">
         <w:r>
           <w:rPr>
             <w:rStyle w:val="Hyperlink"/>
@@ -2643,53 +3255,46 @@
         </w:pBdr>
       </w:pPr>
       <w:r>
-        <w:t>Nation, P. (2001). Learning vocabulary in another language. Cambridge: Cambridge University Press. Retrieved from http://dx.doi.org/10.1017/CBO9781139524759</w:t>
-      </w:r>
-    </w:p>
-    <w:p>
-      <w:pPr>
-        <w:pBdr>
-          <w:top w:val="nil"/>
-          <w:left w:val="nil"/>
-          <w:bottom w:val="nil"/>
-          <w:right w:val="nil"/>
-          <w:between w:val="nil"/>
-        </w:pBdr>
-      </w:pPr>
-    </w:p>
-    <w:p>
-      <w:pPr>
-        <w:pBdr>
-          <w:top w:val="nil"/>
-          <w:left w:val="nil"/>
-          <w:bottom w:val="nil"/>
-          <w:right w:val="nil"/>
-          <w:between w:val="nil"/>
-        </w:pBdr>
-      </w:pPr>
-      <w:proofErr w:type="spellStart"/>
-      <w:r>
-        <w:t>Wissman</w:t>
-      </w:r>
-      <w:proofErr w:type="spellEnd"/>
-      <w:r>
-        <w:t xml:space="preserve">, K. T., Rawson, K. A., &amp; </w:t>
-      </w:r>
-      <w:proofErr w:type="spellStart"/>
-      <w:r>
-        <w:t>Pyc</w:t>
-      </w:r>
-      <w:proofErr w:type="spellEnd"/>
-      <w:r>
-        <w:t xml:space="preserve">, M. A. (2012). How and when do students use </w:t>
-      </w:r>
-      <w:proofErr w:type="spellStart"/>
-      <w:r>
-        <w:t>fashcards</w:t>
-      </w:r>
-      <w:proofErr w:type="spellEnd"/>
-      <w:r>
-        <w:t xml:space="preserve">? </w:t>
+        <w:t xml:space="preserve">Nation, P. (2001). Learning vocabulary in another language. Cambridge: Cambridge University Press. Retrieved from </w:t>
+      </w:r>
+      <w:hyperlink r:id="rId28" w:history="1">
+        <w:r>
+          <w:rPr>
+            <w:rStyle w:val="Hyperlink"/>
+          </w:rPr>
+          <w:t>http://dx.doi.org/10.1017/CBO9781139524759</w:t>
+        </w:r>
+      </w:hyperlink>
+    </w:p>
+    <w:p>
+      <w:pPr>
+        <w:pBdr>
+          <w:top w:val="nil"/>
+          <w:left w:val="nil"/>
+          <w:bottom w:val="nil"/>
+          <w:right w:val="nil"/>
+          <w:between w:val="nil"/>
+        </w:pBdr>
+      </w:pPr>
+    </w:p>
+    <w:p>
+      <w:pPr>
+        <w:pBdr>
+          <w:top w:val="nil"/>
+          <w:left w:val="nil"/>
+          <w:bottom w:val="nil"/>
+          <w:right w:val="nil"/>
+          <w:between w:val="nil"/>
+        </w:pBdr>
+      </w:pPr>
+      <w:r>
+        <w:t>Wissman, K. T., Rawson, K. A., &amp; Pyc, M. A. (2012). How and when do students use f</w:t>
+      </w:r>
+      <w:r>
+        <w:t>l</w:t>
+      </w:r>
+      <w:r>
+        <w:t xml:space="preserve">ashcards? </w:t>
       </w:r>
     </w:p>
     <w:p>
@@ -2714,119 +3319,236 @@
         </w:pBdr>
         <w:rPr>
           <w:b/>
-        </w:rPr>
-      </w:pPr>
-      <w:r>
-        <w:rPr>
-          <w:b/>
-        </w:rPr>
-        <w:t>Existing Systems</w:t>
-      </w:r>
-    </w:p>
-    <w:p>
-      <w:pPr>
-        <w:pBdr>
-          <w:top w:val="nil"/>
-          <w:left w:val="nil"/>
-          <w:bottom w:val="nil"/>
-          <w:right w:val="nil"/>
-          <w:between w:val="nil"/>
-        </w:pBdr>
-      </w:pPr>
-      <w:proofErr w:type="spellStart"/>
-      <w:r>
-        <w:t>Anki</w:t>
-      </w:r>
-      <w:proofErr w:type="spellEnd"/>
-    </w:p>
-    <w:p>
-      <w:pPr>
-        <w:pBdr>
-          <w:top w:val="nil"/>
-          <w:left w:val="nil"/>
-          <w:bottom w:val="nil"/>
-          <w:right w:val="nil"/>
-          <w:between w:val="nil"/>
-        </w:pBdr>
-      </w:pPr>
-      <w:proofErr w:type="spellStart"/>
-      <w:r>
-        <w:t>SuperMemo</w:t>
-      </w:r>
-      <w:proofErr w:type="spellEnd"/>
-    </w:p>
-    <w:p>
-      <w:pPr>
-        <w:pBdr>
-          <w:top w:val="nil"/>
-          <w:left w:val="nil"/>
-          <w:bottom w:val="nil"/>
-          <w:right w:val="nil"/>
-          <w:between w:val="nil"/>
-        </w:pBdr>
-      </w:pPr>
-      <w:r>
-        <w:t>SuperMemo2 Algorithm</w:t>
-      </w:r>
-    </w:p>
-    <w:p>
-      <w:pPr>
-        <w:pBdr>
-          <w:top w:val="nil"/>
-          <w:left w:val="nil"/>
-          <w:bottom w:val="nil"/>
-          <w:right w:val="nil"/>
-          <w:between w:val="nil"/>
-        </w:pBdr>
-      </w:pPr>
-      <w:proofErr w:type="spellStart"/>
-      <w:r>
-        <w:t>Memrise</w:t>
-      </w:r>
-      <w:proofErr w:type="spellEnd"/>
-    </w:p>
-    <w:p>
-      <w:pPr>
-        <w:pBdr>
-          <w:top w:val="nil"/>
-          <w:left w:val="nil"/>
-          <w:bottom w:val="nil"/>
-          <w:right w:val="nil"/>
-          <w:between w:val="nil"/>
-        </w:pBdr>
-      </w:pPr>
-      <w:r>
-        <w:t>Leitner’s learning box</w:t>
-      </w:r>
-    </w:p>
-    <w:p>
-      <w:pPr>
-        <w:pBdr>
-          <w:top w:val="nil"/>
-          <w:left w:val="nil"/>
-          <w:bottom w:val="nil"/>
-          <w:right w:val="nil"/>
-          <w:between w:val="nil"/>
-        </w:pBdr>
-      </w:pPr>
-    </w:p>
-    <w:p>
-      <w:pPr>
-        <w:pBdr>
-          <w:top w:val="nil"/>
-          <w:left w:val="nil"/>
-          <w:bottom w:val="nil"/>
-          <w:right w:val="nil"/>
-          <w:between w:val="nil"/>
-        </w:pBdr>
-        <w:rPr>
-          <w:b/>
+          <w:sz w:val="28"/>
         </w:rPr>
       </w:pPr>
       <w:r>
         <w:rPr>
           <w:rFonts w:hint="eastAsia"/>
           <w:b/>
+          <w:sz w:val="28"/>
+        </w:rPr>
+        <w:t>Books</w:t>
+      </w:r>
+    </w:p>
+    <w:p>
+      <w:pPr>
+        <w:pBdr>
+          <w:top w:val="nil"/>
+          <w:left w:val="nil"/>
+          <w:bottom w:val="nil"/>
+          <w:right w:val="nil"/>
+          <w:between w:val="nil"/>
+        </w:pBdr>
+      </w:pPr>
+      <w:r>
+        <w:t>Explorations in Language Acquisition and Use</w:t>
+      </w:r>
+      <w:r>
+        <w:t xml:space="preserve"> by Stephen Krashen</w:t>
+      </w:r>
+    </w:p>
+    <w:p>
+      <w:pPr>
+        <w:pBdr>
+          <w:top w:val="nil"/>
+          <w:left w:val="nil"/>
+          <w:bottom w:val="nil"/>
+          <w:right w:val="nil"/>
+          <w:between w:val="nil"/>
+        </w:pBdr>
+        <w:rPr>
+          <w:rFonts w:hint="eastAsia"/>
+        </w:rPr>
+      </w:pPr>
+    </w:p>
+    <w:p>
+      <w:pPr>
+        <w:pBdr>
+          <w:top w:val="nil"/>
+          <w:left w:val="nil"/>
+          <w:bottom w:val="nil"/>
+          <w:right w:val="nil"/>
+          <w:between w:val="nil"/>
+        </w:pBdr>
+        <w:rPr>
+          <w:b/>
+          <w:sz w:val="28"/>
+        </w:rPr>
+      </w:pPr>
+      <w:r>
+        <w:rPr>
+          <w:b/>
+          <w:sz w:val="28"/>
+        </w:rPr>
+        <w:t>Existing Systems</w:t>
+      </w:r>
+    </w:p>
+    <w:p>
+      <w:pPr>
+        <w:pBdr>
+          <w:top w:val="nil"/>
+          <w:left w:val="nil"/>
+          <w:bottom w:val="nil"/>
+          <w:right w:val="nil"/>
+          <w:between w:val="nil"/>
+        </w:pBdr>
+        <w:rPr>
+          <w:rFonts w:hint="eastAsia"/>
+        </w:rPr>
+      </w:pPr>
+      <w:r>
+        <w:t>Some existing systems and technologies that will be useful to look at and compare are:</w:t>
+      </w:r>
+    </w:p>
+    <w:p>
+      <w:pPr>
+        <w:pBdr>
+          <w:top w:val="nil"/>
+          <w:left w:val="nil"/>
+          <w:bottom w:val="nil"/>
+          <w:right w:val="nil"/>
+          <w:between w:val="nil"/>
+        </w:pBdr>
+        <w:rPr>
+          <w:b/>
+        </w:rPr>
+      </w:pPr>
+    </w:p>
+    <w:p>
+      <w:pPr>
+        <w:pBdr>
+          <w:top w:val="nil"/>
+          <w:left w:val="nil"/>
+          <w:bottom w:val="nil"/>
+          <w:right w:val="nil"/>
+          <w:between w:val="nil"/>
+        </w:pBdr>
+      </w:pPr>
+      <w:r>
+        <w:t>Anki</w:t>
+      </w:r>
+    </w:p>
+    <w:p>
+      <w:pPr>
+        <w:pBdr>
+          <w:top w:val="nil"/>
+          <w:left w:val="nil"/>
+          <w:bottom w:val="nil"/>
+          <w:right w:val="nil"/>
+          <w:between w:val="nil"/>
+        </w:pBdr>
+      </w:pPr>
+      <w:r>
+        <w:t>SuperMemo</w:t>
+      </w:r>
+    </w:p>
+    <w:p>
+      <w:pPr>
+        <w:pBdr>
+          <w:top w:val="nil"/>
+          <w:left w:val="nil"/>
+          <w:bottom w:val="nil"/>
+          <w:right w:val="nil"/>
+          <w:between w:val="nil"/>
+        </w:pBdr>
+      </w:pPr>
+      <w:r>
+        <w:t>S</w:t>
+      </w:r>
+      <w:r>
+        <w:t>M2</w:t>
+      </w:r>
+      <w:r>
+        <w:t xml:space="preserve"> Algorithm</w:t>
+      </w:r>
+    </w:p>
+    <w:p>
+      <w:pPr>
+        <w:pBdr>
+          <w:top w:val="nil"/>
+          <w:left w:val="nil"/>
+          <w:bottom w:val="nil"/>
+          <w:right w:val="nil"/>
+          <w:between w:val="nil"/>
+        </w:pBdr>
+      </w:pPr>
+      <w:r>
+        <w:t>Memrise</w:t>
+      </w:r>
+    </w:p>
+    <w:p>
+      <w:pPr>
+        <w:pBdr>
+          <w:top w:val="nil"/>
+          <w:left w:val="nil"/>
+          <w:bottom w:val="nil"/>
+          <w:right w:val="nil"/>
+          <w:between w:val="nil"/>
+        </w:pBdr>
+      </w:pPr>
+      <w:r>
+        <w:t>Leitner’s learning box</w:t>
+      </w:r>
+    </w:p>
+    <w:p>
+      <w:pPr>
+        <w:pBdr>
+          <w:top w:val="nil"/>
+          <w:left w:val="nil"/>
+          <w:bottom w:val="nil"/>
+          <w:right w:val="nil"/>
+          <w:between w:val="nil"/>
+        </w:pBdr>
+      </w:pPr>
+      <w:r>
+        <w:t>Duolingo</w:t>
+      </w:r>
+    </w:p>
+    <w:p>
+      <w:pPr>
+        <w:pBdr>
+          <w:top w:val="nil"/>
+          <w:left w:val="nil"/>
+          <w:bottom w:val="nil"/>
+          <w:right w:val="nil"/>
+          <w:between w:val="nil"/>
+        </w:pBdr>
+      </w:pPr>
+      <w:r>
+        <w:t>Rikaichan</w:t>
+      </w:r>
+    </w:p>
+    <w:p>
+      <w:pPr>
+        <w:pBdr>
+          <w:top w:val="nil"/>
+          <w:left w:val="nil"/>
+          <w:bottom w:val="nil"/>
+          <w:right w:val="nil"/>
+          <w:between w:val="nil"/>
+        </w:pBdr>
+      </w:pPr>
+    </w:p>
+    <w:p>
+      <w:pPr>
+        <w:pBdr>
+          <w:top w:val="nil"/>
+          <w:left w:val="nil"/>
+          <w:bottom w:val="nil"/>
+          <w:right w:val="nil"/>
+          <w:between w:val="nil"/>
+        </w:pBdr>
+        <w:rPr>
+          <w:b/>
+          <w:sz w:val="28"/>
+        </w:rPr>
+      </w:pPr>
+      <w:r>
+        <w:rPr>
+          <w:rFonts w:hint="eastAsia"/>
+          <w:b/>
+          <w:sz w:val="28"/>
         </w:rPr>
         <w:t>Online resources</w:t>
       </w:r>
@@ -2845,17 +3567,9 @@
         </w:rPr>
       </w:pPr>
       <w:r>
-        <w:t xml:space="preserve">Some issues with </w:t>
-      </w:r>
-      <w:proofErr w:type="spellStart"/>
-      <w:r>
-        <w:t>Anki</w:t>
-      </w:r>
-      <w:proofErr w:type="spellEnd"/>
-      <w:r>
-        <w:t xml:space="preserve"> - </w:t>
-      </w:r>
-      <w:hyperlink r:id="rId16" w:history="1">
+        <w:t xml:space="preserve">Some issues with Anki - </w:t>
+      </w:r>
+      <w:hyperlink r:id="rId29" w:history="1">
         <w:r>
           <w:rPr>
             <w:rStyle w:val="Hyperlink"/>
@@ -2879,9 +3593,10 @@
           <w:between w:val="nil"/>
         </w:pBdr>
       </w:pPr>
-      <w:bookmarkStart w:id="6" w:name="_2et92p0" w:colFirst="0" w:colLast="0"/>
-      <w:bookmarkEnd w:id="6"/>
-      <w:r>
+      <w:bookmarkStart w:id="7" w:name="_2et92p0" w:colFirst="0" w:colLast="0"/>
+      <w:bookmarkEnd w:id="7"/>
+      <w:r>
+        <w:lastRenderedPageBreak/>
         <w:t>Breakdown of tasks</w:t>
       </w:r>
     </w:p>
@@ -3189,7 +3904,6 @@
         <w:ind w:leftChars="0"/>
       </w:pPr>
       <w:r>
-        <w:lastRenderedPageBreak/>
         <w:t>Use the gathered data from the prototypes and from the continuous research to make changes to the user requirements.</w:t>
       </w:r>
     </w:p>
@@ -3266,30 +3980,14 @@
           <w:i/>
         </w:rPr>
       </w:pPr>
-      <w:bookmarkStart w:id="7" w:name="_tyjcwt" w:colFirst="0" w:colLast="0"/>
-      <w:bookmarkEnd w:id="7"/>
+      <w:bookmarkStart w:id="8" w:name="_tyjcwt" w:colFirst="0" w:colLast="0"/>
+      <w:bookmarkEnd w:id="8"/>
       <w:r>
         <w:rPr>
           <w:rFonts w:eastAsia="Times New Roman"/>
           <w:i/>
         </w:rPr>
-        <w:t xml:space="preserve">What risks to the success of the project have you identified? What steps can you take to minimise them?  Note that plans can change over the course of the </w:t>
-      </w:r>
-      <w:proofErr w:type="gramStart"/>
-      <w:r>
-        <w:rPr>
-          <w:rFonts w:eastAsia="Times New Roman"/>
-          <w:i/>
-        </w:rPr>
-        <w:t>project,  so</w:t>
-      </w:r>
-      <w:proofErr w:type="gramEnd"/>
-      <w:r>
-        <w:rPr>
-          <w:rFonts w:eastAsia="Times New Roman"/>
-          <w:i/>
-        </w:rPr>
-        <w:t xml:space="preserve"> this plan should be maintained.</w:t>
+        <w:t>What risks to the success of the project have you identified? What steps can you take to minimise them?  Note that plans can change over the course of the project,  so this plan should be maintained.</w:t>
       </w:r>
     </w:p>
     <w:p>
@@ -3353,13 +4051,17 @@
       <w:r>
         <w:t xml:space="preserve">“efficiency”. In terms of legal issues, I will need to make sure that I handle these </w:t>
       </w:r>
-      <w:proofErr w:type="gramStart"/>
-      <w:r>
-        <w:t>users</w:t>
-      </w:r>
-      <w:proofErr w:type="gramEnd"/>
-      <w:r>
-        <w:t xml:space="preserve"> personal data correctly as well as making sure that the system is secure in order to prevent any possible attacks to get users information from the system. This means preventing cross site scripting, SQL injections etc.</w:t>
+      <w:r>
+        <w:t>user’s</w:t>
+      </w:r>
+      <w:r>
+        <w:t xml:space="preserve"> personal data correctly as well as making sure that the system is secure </w:t>
+      </w:r>
+      <w:r>
+        <w:t>to</w:t>
+      </w:r>
+      <w:r>
+        <w:t xml:space="preserve"> prevent any possible attacks to get users information from the system. This means preventing cross site scripting, SQL injections etc.</w:t>
       </w:r>
     </w:p>
     <w:p>
@@ -3463,16 +4165,14 @@
       <w:r>
         <w:t xml:space="preserve"> </w:t>
       </w:r>
-      <w:proofErr w:type="gramStart"/>
-      <w:r>
-        <w:t>In order to</w:t>
-      </w:r>
-      <w:proofErr w:type="gramEnd"/>
+      <w:r>
+        <w:t>To</w:t>
+      </w:r>
       <w:r>
         <w:t xml:space="preserve"> prevent this, I will make it clear to anyone who maybe considering doing these tests that they will be learning a bit of Japanese on the consent form.</w:t>
       </w:r>
-      <w:bookmarkStart w:id="8" w:name="_3dy6vkm" w:colFirst="0" w:colLast="0"/>
-      <w:bookmarkEnd w:id="8"/>
+      <w:bookmarkStart w:id="9" w:name="_3dy6vkm" w:colFirst="0" w:colLast="0"/>
+      <w:bookmarkEnd w:id="9"/>
     </w:p>
     <w:p>
       <w:pPr>
@@ -3515,13 +4215,8 @@
         <w:spacing w:line="480" w:lineRule="auto"/>
         <w:ind w:left="720" w:hanging="720"/>
       </w:pPr>
-      <w:proofErr w:type="spellStart"/>
-      <w:r>
-        <w:t>Ausubel</w:t>
-      </w:r>
-      <w:proofErr w:type="spellEnd"/>
-      <w:r>
-        <w:t xml:space="preserve">, D. P., &amp; Youssef, M. (1965). The effect of spaced repetition on meaningful retention. </w:t>
+      <w:r>
+        <w:t xml:space="preserve">Ausubel, D. P., &amp; Youssef, M. (1965). The effect of spaced repetition on meaningful retention. </w:t>
       </w:r>
       <w:r>
         <w:rPr>
@@ -3564,7 +4259,7 @@
         </w:rPr>
         <w:t xml:space="preserve"> </w:t>
       </w:r>
-      <w:hyperlink r:id="rId17" w:history="1">
+      <w:hyperlink r:id="rId30" w:history="1">
         <w:r>
           <w:rPr>
             <w:rStyle w:val="Hyperlink"/>
@@ -3586,8 +4281,8 @@
       </w:pPr>
     </w:p>
     <w:sectPr>
-      <w:headerReference w:type="default" r:id="rId18"/>
-      <w:footerReference w:type="default" r:id="rId19"/>
+      <w:headerReference w:type="default" r:id="rId31"/>
+      <w:footerReference w:type="default" r:id="rId32"/>
       <w:pgSz w:w="11909" w:h="16834"/>
       <w:pgMar w:top="1440" w:right="720" w:bottom="1166" w:left="1440" w:header="0" w:footer="720" w:gutter="0"/>
       <w:pgNumType w:start="1"/>
@@ -3599,7 +4294,7 @@
 
 <file path=word/comments.xml><?xml version="1.0" encoding="utf-8"?>
 <w:comments xmlns:wpc="http://schemas.microsoft.com/office/word/2010/wordprocessingCanvas" xmlns:cx="http://schemas.microsoft.com/office/drawing/2014/chartex" xmlns:cx1="http://schemas.microsoft.com/office/drawing/2015/9/8/chartex" xmlns:cx2="http://schemas.microsoft.com/office/drawing/2015/10/21/chartex" xmlns:cx3="http://schemas.microsoft.com/office/drawing/2016/5/9/chartex" xmlns:cx4="http://schemas.microsoft.com/office/drawing/2016/5/10/chartex" xmlns:cx5="http://schemas.microsoft.com/office/drawing/2016/5/11/chartex" xmlns:cx6="http://schemas.microsoft.com/office/drawing/2016/5/12/chartex" xmlns:cx7="http://schemas.microsoft.com/office/drawing/2016/5/13/chartex" xmlns:cx8="http://schemas.microsoft.com/office/drawing/2016/5/14/chartex" xmlns:mc="http://schemas.openxmlformats.org/markup-compatibility/2006" xmlns:aink="http://schemas.microsoft.com/office/drawing/2016/ink" xmlns:am3d="http://schemas.microsoft.com/office/drawing/2017/model3d" xmlns:o="urn:schemas-microsoft-com:office:office" xmlns:r="http://schemas.openxmlformats.org/officeDocument/2006/relationships" xmlns:m="http://schemas.openxmlformats.org/officeDocument/2006/math" xmlns:v="urn:schemas-microsoft-com:vml" xmlns:wp14="http://schemas.microsoft.com/office/word/2010/wordprocessingDrawing" xmlns:wp="http://schemas.openxmlformats.org/drawingml/2006/wordprocessingDrawing" xmlns:w10="urn:schemas-microsoft-com:office:word" xmlns:w="http://schemas.openxmlformats.org/wordprocessingml/2006/main" xmlns:w14="http://schemas.microsoft.com/office/word/2010/wordml" xmlns:w15="http://schemas.microsoft.com/office/word/2012/wordml" xmlns:w16cid="http://schemas.microsoft.com/office/word/2016/wordml/cid" xmlns:w16se="http://schemas.microsoft.com/office/word/2015/wordml/symex" xmlns:wpg="http://schemas.microsoft.com/office/word/2010/wordprocessingGroup" xmlns:wpi="http://schemas.microsoft.com/office/word/2010/wordprocessingInk" xmlns:wne="http://schemas.microsoft.com/office/word/2006/wordml" xmlns:wps="http://schemas.microsoft.com/office/word/2010/wordprocessingShape" mc:Ignorable="w14 w15 w16se w16cid wp14">
-  <w:comment w:id="4" w:author="HawkinsMatthew" w:date="2018-10-01T21:21:00Z" w:initials="H">
+  <w:comment w:id="3" w:author="HawkinsMatthew" w:date="2018-10-01T21:21:00Z" w:initials="H">
     <w:p>
       <w:pPr>
         <w:pStyle w:val="CommentText"/>
@@ -3811,6 +4506,119 @@
 <file path=word/numbering.xml><?xml version="1.0" encoding="utf-8"?>
 <w:numbering xmlns:wpc="http://schemas.microsoft.com/office/word/2010/wordprocessingCanvas" xmlns:cx="http://schemas.microsoft.com/office/drawing/2014/chartex" xmlns:cx1="http://schemas.microsoft.com/office/drawing/2015/9/8/chartex" xmlns:cx2="http://schemas.microsoft.com/office/drawing/2015/10/21/chartex" xmlns:cx3="http://schemas.microsoft.com/office/drawing/2016/5/9/chartex" xmlns:cx4="http://schemas.microsoft.com/office/drawing/2016/5/10/chartex" xmlns:cx5="http://schemas.microsoft.com/office/drawing/2016/5/11/chartex" xmlns:cx6="http://schemas.microsoft.com/office/drawing/2016/5/12/chartex" xmlns:cx7="http://schemas.microsoft.com/office/drawing/2016/5/13/chartex" xmlns:cx8="http://schemas.microsoft.com/office/drawing/2016/5/14/chartex" xmlns:mc="http://schemas.openxmlformats.org/markup-compatibility/2006" xmlns:aink="http://schemas.microsoft.com/office/drawing/2016/ink" xmlns:am3d="http://schemas.microsoft.com/office/drawing/2017/model3d" xmlns:o="urn:schemas-microsoft-com:office:office" xmlns:r="http://schemas.openxmlformats.org/officeDocument/2006/relationships" xmlns:m="http://schemas.openxmlformats.org/officeDocument/2006/math" xmlns:v="urn:schemas-microsoft-com:vml" xmlns:wp14="http://schemas.microsoft.com/office/word/2010/wordprocessingDrawing" xmlns:wp="http://schemas.openxmlformats.org/drawingml/2006/wordprocessingDrawing" xmlns:w10="urn:schemas-microsoft-com:office:word" xmlns:w="http://schemas.openxmlformats.org/wordprocessingml/2006/main" xmlns:w14="http://schemas.microsoft.com/office/word/2010/wordml" xmlns:w15="http://schemas.microsoft.com/office/word/2012/wordml" xmlns:w16cid="http://schemas.microsoft.com/office/word/2016/wordml/cid" xmlns:w16se="http://schemas.microsoft.com/office/word/2015/wordml/symex" xmlns:wpg="http://schemas.microsoft.com/office/word/2010/wordprocessingGroup" xmlns:wpi="http://schemas.microsoft.com/office/word/2010/wordprocessingInk" xmlns:wne="http://schemas.microsoft.com/office/word/2006/wordml" xmlns:wps="http://schemas.microsoft.com/office/word/2010/wordprocessingShape" mc:Ignorable="w14 w15 w16se w16cid wp14">
   <w:abstractNum w:abstractNumId="0" w15:restartNumberingAfterBreak="0">
+    <w:nsid w:val="042F1F55"/>
+    <w:multiLevelType w:val="hybridMultilevel"/>
+    <w:tmpl w:val="48AEB93E"/>
+    <w:lvl w:ilvl="0" w:tplc="04090001">
+      <w:start w:val="1"/>
+      <w:numFmt w:val="bullet"/>
+      <w:lvlText w:val=""/>
+      <w:lvlJc w:val="left"/>
+      <w:pPr>
+        <w:ind w:left="420" w:hanging="420"/>
+      </w:pPr>
+      <w:rPr>
+        <w:rFonts w:ascii="Wingdings" w:hAnsi="Wingdings" w:hint="default"/>
+      </w:rPr>
+    </w:lvl>
+    <w:lvl w:ilvl="1" w:tplc="0409000B" w:tentative="1">
+      <w:start w:val="1"/>
+      <w:numFmt w:val="bullet"/>
+      <w:lvlText w:val=""/>
+      <w:lvlJc w:val="left"/>
+      <w:pPr>
+        <w:ind w:left="840" w:hanging="420"/>
+      </w:pPr>
+      <w:rPr>
+        <w:rFonts w:ascii="Wingdings" w:hAnsi="Wingdings" w:hint="default"/>
+      </w:rPr>
+    </w:lvl>
+    <w:lvl w:ilvl="2" w:tplc="0409000D" w:tentative="1">
+      <w:start w:val="1"/>
+      <w:numFmt w:val="bullet"/>
+      <w:lvlText w:val=""/>
+      <w:lvlJc w:val="left"/>
+      <w:pPr>
+        <w:ind w:left="1260" w:hanging="420"/>
+      </w:pPr>
+      <w:rPr>
+        <w:rFonts w:ascii="Wingdings" w:hAnsi="Wingdings" w:hint="default"/>
+      </w:rPr>
+    </w:lvl>
+    <w:lvl w:ilvl="3" w:tplc="04090001" w:tentative="1">
+      <w:start w:val="1"/>
+      <w:numFmt w:val="bullet"/>
+      <w:lvlText w:val=""/>
+      <w:lvlJc w:val="left"/>
+      <w:pPr>
+        <w:ind w:left="1680" w:hanging="420"/>
+      </w:pPr>
+      <w:rPr>
+        <w:rFonts w:ascii="Wingdings" w:hAnsi="Wingdings" w:hint="default"/>
+      </w:rPr>
+    </w:lvl>
+    <w:lvl w:ilvl="4" w:tplc="0409000B" w:tentative="1">
+      <w:start w:val="1"/>
+      <w:numFmt w:val="bullet"/>
+      <w:lvlText w:val=""/>
+      <w:lvlJc w:val="left"/>
+      <w:pPr>
+        <w:ind w:left="2100" w:hanging="420"/>
+      </w:pPr>
+      <w:rPr>
+        <w:rFonts w:ascii="Wingdings" w:hAnsi="Wingdings" w:hint="default"/>
+      </w:rPr>
+    </w:lvl>
+    <w:lvl w:ilvl="5" w:tplc="0409000D" w:tentative="1">
+      <w:start w:val="1"/>
+      <w:numFmt w:val="bullet"/>
+      <w:lvlText w:val=""/>
+      <w:lvlJc w:val="left"/>
+      <w:pPr>
+        <w:ind w:left="2520" w:hanging="420"/>
+      </w:pPr>
+      <w:rPr>
+        <w:rFonts w:ascii="Wingdings" w:hAnsi="Wingdings" w:hint="default"/>
+      </w:rPr>
+    </w:lvl>
+    <w:lvl w:ilvl="6" w:tplc="04090001" w:tentative="1">
+      <w:start w:val="1"/>
+      <w:numFmt w:val="bullet"/>
+      <w:lvlText w:val=""/>
+      <w:lvlJc w:val="left"/>
+      <w:pPr>
+        <w:ind w:left="2940" w:hanging="420"/>
+      </w:pPr>
+      <w:rPr>
+        <w:rFonts w:ascii="Wingdings" w:hAnsi="Wingdings" w:hint="default"/>
+      </w:rPr>
+    </w:lvl>
+    <w:lvl w:ilvl="7" w:tplc="0409000B" w:tentative="1">
+      <w:start w:val="1"/>
+      <w:numFmt w:val="bullet"/>
+      <w:lvlText w:val=""/>
+      <w:lvlJc w:val="left"/>
+      <w:pPr>
+        <w:ind w:left="3360" w:hanging="420"/>
+      </w:pPr>
+      <w:rPr>
+        <w:rFonts w:ascii="Wingdings" w:hAnsi="Wingdings" w:hint="default"/>
+      </w:rPr>
+    </w:lvl>
+    <w:lvl w:ilvl="8" w:tplc="0409000D" w:tentative="1">
+      <w:start w:val="1"/>
+      <w:numFmt w:val="bullet"/>
+      <w:lvlText w:val=""/>
+      <w:lvlJc w:val="left"/>
+      <w:pPr>
+        <w:ind w:left="3780" w:hanging="420"/>
+      </w:pPr>
+      <w:rPr>
+        <w:rFonts w:ascii="Wingdings" w:hAnsi="Wingdings" w:hint="default"/>
+      </w:rPr>
+    </w:lvl>
+  </w:abstractNum>
+  <w:abstractNum w:abstractNumId="1" w15:restartNumberingAfterBreak="0">
     <w:nsid w:val="1A7C2F45"/>
     <w:multiLevelType w:val="hybridMultilevel"/>
     <w:tmpl w:val="E97CC2A6"/>
@@ -3922,7 +4730,231 @@
       </w:rPr>
     </w:lvl>
   </w:abstractNum>
-  <w:abstractNum w:abstractNumId="1" w15:restartNumberingAfterBreak="0">
+  <w:abstractNum w:abstractNumId="2" w15:restartNumberingAfterBreak="0">
+    <w:nsid w:val="1E851BAD"/>
+    <w:multiLevelType w:val="hybridMultilevel"/>
+    <w:tmpl w:val="3692D96C"/>
+    <w:lvl w:ilvl="0" w:tplc="173EF204">
+      <w:numFmt w:val="bullet"/>
+      <w:lvlText w:val="-"/>
+      <w:lvlJc w:val="left"/>
+      <w:pPr>
+        <w:ind w:left="720" w:hanging="360"/>
+      </w:pPr>
+      <w:rPr>
+        <w:rFonts w:ascii="Calibri" w:eastAsiaTheme="minorHAnsi" w:hAnsi="Calibri" w:cs="Calibri" w:hint="default"/>
+      </w:rPr>
+    </w:lvl>
+    <w:lvl w:ilvl="1" w:tplc="08090003">
+      <w:start w:val="1"/>
+      <w:numFmt w:val="bullet"/>
+      <w:lvlText w:val="o"/>
+      <w:lvlJc w:val="left"/>
+      <w:pPr>
+        <w:ind w:left="1440" w:hanging="360"/>
+      </w:pPr>
+      <w:rPr>
+        <w:rFonts w:ascii="Courier New" w:hAnsi="Courier New" w:cs="Courier New" w:hint="default"/>
+      </w:rPr>
+    </w:lvl>
+    <w:lvl w:ilvl="2" w:tplc="08090005" w:tentative="1">
+      <w:start w:val="1"/>
+      <w:numFmt w:val="bullet"/>
+      <w:lvlText w:val=""/>
+      <w:lvlJc w:val="left"/>
+      <w:pPr>
+        <w:ind w:left="2160" w:hanging="360"/>
+      </w:pPr>
+      <w:rPr>
+        <w:rFonts w:ascii="Wingdings" w:hAnsi="Wingdings" w:hint="default"/>
+      </w:rPr>
+    </w:lvl>
+    <w:lvl w:ilvl="3" w:tplc="08090001" w:tentative="1">
+      <w:start w:val="1"/>
+      <w:numFmt w:val="bullet"/>
+      <w:lvlText w:val=""/>
+      <w:lvlJc w:val="left"/>
+      <w:pPr>
+        <w:ind w:left="2880" w:hanging="360"/>
+      </w:pPr>
+      <w:rPr>
+        <w:rFonts w:ascii="Symbol" w:hAnsi="Symbol" w:hint="default"/>
+      </w:rPr>
+    </w:lvl>
+    <w:lvl w:ilvl="4" w:tplc="08090003" w:tentative="1">
+      <w:start w:val="1"/>
+      <w:numFmt w:val="bullet"/>
+      <w:lvlText w:val="o"/>
+      <w:lvlJc w:val="left"/>
+      <w:pPr>
+        <w:ind w:left="3600" w:hanging="360"/>
+      </w:pPr>
+      <w:rPr>
+        <w:rFonts w:ascii="Courier New" w:hAnsi="Courier New" w:cs="Courier New" w:hint="default"/>
+      </w:rPr>
+    </w:lvl>
+    <w:lvl w:ilvl="5" w:tplc="08090005" w:tentative="1">
+      <w:start w:val="1"/>
+      <w:numFmt w:val="bullet"/>
+      <w:lvlText w:val=""/>
+      <w:lvlJc w:val="left"/>
+      <w:pPr>
+        <w:ind w:left="4320" w:hanging="360"/>
+      </w:pPr>
+      <w:rPr>
+        <w:rFonts w:ascii="Wingdings" w:hAnsi="Wingdings" w:hint="default"/>
+      </w:rPr>
+    </w:lvl>
+    <w:lvl w:ilvl="6" w:tplc="08090001" w:tentative="1">
+      <w:start w:val="1"/>
+      <w:numFmt w:val="bullet"/>
+      <w:lvlText w:val=""/>
+      <w:lvlJc w:val="left"/>
+      <w:pPr>
+        <w:ind w:left="5040" w:hanging="360"/>
+      </w:pPr>
+      <w:rPr>
+        <w:rFonts w:ascii="Symbol" w:hAnsi="Symbol" w:hint="default"/>
+      </w:rPr>
+    </w:lvl>
+    <w:lvl w:ilvl="7" w:tplc="08090003" w:tentative="1">
+      <w:start w:val="1"/>
+      <w:numFmt w:val="bullet"/>
+      <w:lvlText w:val="o"/>
+      <w:lvlJc w:val="left"/>
+      <w:pPr>
+        <w:ind w:left="5760" w:hanging="360"/>
+      </w:pPr>
+      <w:rPr>
+        <w:rFonts w:ascii="Courier New" w:hAnsi="Courier New" w:cs="Courier New" w:hint="default"/>
+      </w:rPr>
+    </w:lvl>
+    <w:lvl w:ilvl="8" w:tplc="08090005" w:tentative="1">
+      <w:start w:val="1"/>
+      <w:numFmt w:val="bullet"/>
+      <w:lvlText w:val=""/>
+      <w:lvlJc w:val="left"/>
+      <w:pPr>
+        <w:ind w:left="6480" w:hanging="360"/>
+      </w:pPr>
+      <w:rPr>
+        <w:rFonts w:ascii="Wingdings" w:hAnsi="Wingdings" w:hint="default"/>
+      </w:rPr>
+    </w:lvl>
+  </w:abstractNum>
+  <w:abstractNum w:abstractNumId="3" w15:restartNumberingAfterBreak="0">
+    <w:nsid w:val="274A774E"/>
+    <w:multiLevelType w:val="hybridMultilevel"/>
+    <w:tmpl w:val="B93EFBFA"/>
+    <w:lvl w:ilvl="0" w:tplc="1466FE5C">
+      <w:numFmt w:val="bullet"/>
+      <w:lvlText w:val="-"/>
+      <w:lvlJc w:val="left"/>
+      <w:pPr>
+        <w:ind w:left="435" w:hanging="360"/>
+      </w:pPr>
+      <w:rPr>
+        <w:rFonts w:ascii="Calibri" w:eastAsiaTheme="minorHAnsi" w:hAnsi="Calibri" w:cs="Calibri" w:hint="default"/>
+      </w:rPr>
+    </w:lvl>
+    <w:lvl w:ilvl="1" w:tplc="08090003" w:tentative="1">
+      <w:start w:val="1"/>
+      <w:numFmt w:val="bullet"/>
+      <w:lvlText w:val="o"/>
+      <w:lvlJc w:val="left"/>
+      <w:pPr>
+        <w:ind w:left="1155" w:hanging="360"/>
+      </w:pPr>
+      <w:rPr>
+        <w:rFonts w:ascii="Courier New" w:hAnsi="Courier New" w:cs="Courier New" w:hint="default"/>
+      </w:rPr>
+    </w:lvl>
+    <w:lvl w:ilvl="2" w:tplc="08090005" w:tentative="1">
+      <w:start w:val="1"/>
+      <w:numFmt w:val="bullet"/>
+      <w:lvlText w:val=""/>
+      <w:lvlJc w:val="left"/>
+      <w:pPr>
+        <w:ind w:left="1875" w:hanging="360"/>
+      </w:pPr>
+      <w:rPr>
+        <w:rFonts w:ascii="Wingdings" w:hAnsi="Wingdings" w:hint="default"/>
+      </w:rPr>
+    </w:lvl>
+    <w:lvl w:ilvl="3" w:tplc="08090001" w:tentative="1">
+      <w:start w:val="1"/>
+      <w:numFmt w:val="bullet"/>
+      <w:lvlText w:val=""/>
+      <w:lvlJc w:val="left"/>
+      <w:pPr>
+        <w:ind w:left="2595" w:hanging="360"/>
+      </w:pPr>
+      <w:rPr>
+        <w:rFonts w:ascii="Symbol" w:hAnsi="Symbol" w:hint="default"/>
+      </w:rPr>
+    </w:lvl>
+    <w:lvl w:ilvl="4" w:tplc="08090003" w:tentative="1">
+      <w:start w:val="1"/>
+      <w:numFmt w:val="bullet"/>
+      <w:lvlText w:val="o"/>
+      <w:lvlJc w:val="left"/>
+      <w:pPr>
+        <w:ind w:left="3315" w:hanging="360"/>
+      </w:pPr>
+      <w:rPr>
+        <w:rFonts w:ascii="Courier New" w:hAnsi="Courier New" w:cs="Courier New" w:hint="default"/>
+      </w:rPr>
+    </w:lvl>
+    <w:lvl w:ilvl="5" w:tplc="08090005" w:tentative="1">
+      <w:start w:val="1"/>
+      <w:numFmt w:val="bullet"/>
+      <w:lvlText w:val=""/>
+      <w:lvlJc w:val="left"/>
+      <w:pPr>
+        <w:ind w:left="4035" w:hanging="360"/>
+      </w:pPr>
+      <w:rPr>
+        <w:rFonts w:ascii="Wingdings" w:hAnsi="Wingdings" w:hint="default"/>
+      </w:rPr>
+    </w:lvl>
+    <w:lvl w:ilvl="6" w:tplc="08090001" w:tentative="1">
+      <w:start w:val="1"/>
+      <w:numFmt w:val="bullet"/>
+      <w:lvlText w:val=""/>
+      <w:lvlJc w:val="left"/>
+      <w:pPr>
+        <w:ind w:left="4755" w:hanging="360"/>
+      </w:pPr>
+      <w:rPr>
+        <w:rFonts w:ascii="Symbol" w:hAnsi="Symbol" w:hint="default"/>
+      </w:rPr>
+    </w:lvl>
+    <w:lvl w:ilvl="7" w:tplc="08090003" w:tentative="1">
+      <w:start w:val="1"/>
+      <w:numFmt w:val="bullet"/>
+      <w:lvlText w:val="o"/>
+      <w:lvlJc w:val="left"/>
+      <w:pPr>
+        <w:ind w:left="5475" w:hanging="360"/>
+      </w:pPr>
+      <w:rPr>
+        <w:rFonts w:ascii="Courier New" w:hAnsi="Courier New" w:cs="Courier New" w:hint="default"/>
+      </w:rPr>
+    </w:lvl>
+    <w:lvl w:ilvl="8" w:tplc="08090005" w:tentative="1">
+      <w:start w:val="1"/>
+      <w:numFmt w:val="bullet"/>
+      <w:lvlText w:val=""/>
+      <w:lvlJc w:val="left"/>
+      <w:pPr>
+        <w:ind w:left="6195" w:hanging="360"/>
+      </w:pPr>
+      <w:rPr>
+        <w:rFonts w:ascii="Wingdings" w:hAnsi="Wingdings" w:hint="default"/>
+      </w:rPr>
+    </w:lvl>
+  </w:abstractNum>
+  <w:abstractNum w:abstractNumId="4" w15:restartNumberingAfterBreak="0">
     <w:nsid w:val="355539D1"/>
     <w:multiLevelType w:val="multilevel"/>
     <w:tmpl w:val="90DE1F5E"/>
@@ -4008,7 +5040,7 @@
       </w:pPr>
     </w:lvl>
   </w:abstractNum>
-  <w:abstractNum w:abstractNumId="2" w15:restartNumberingAfterBreak="0">
+  <w:abstractNum w:abstractNumId="5" w15:restartNumberingAfterBreak="0">
     <w:nsid w:val="491166A5"/>
     <w:multiLevelType w:val="hybridMultilevel"/>
     <w:tmpl w:val="FEFA71C0"/>
@@ -4120,7 +5152,7 @@
       </w:rPr>
     </w:lvl>
   </w:abstractNum>
-  <w:abstractNum w:abstractNumId="3" w15:restartNumberingAfterBreak="0">
+  <w:abstractNum w:abstractNumId="6" w15:restartNumberingAfterBreak="0">
     <w:nsid w:val="65C03D09"/>
     <w:multiLevelType w:val="multilevel"/>
     <w:tmpl w:val="8A8E0918"/>
@@ -4233,7 +5265,7 @@
       </w:rPr>
     </w:lvl>
   </w:abstractNum>
-  <w:abstractNum w:abstractNumId="4" w15:restartNumberingAfterBreak="0">
+  <w:abstractNum w:abstractNumId="7" w15:restartNumberingAfterBreak="0">
     <w:nsid w:val="65CD3F79"/>
     <w:multiLevelType w:val="hybridMultilevel"/>
     <w:tmpl w:val="B6EE6C14"/>
@@ -4345,20 +5377,144 @@
       </w:rPr>
     </w:lvl>
   </w:abstractNum>
+  <w:abstractNum w:abstractNumId="8" w15:restartNumberingAfterBreak="0">
+    <w:nsid w:val="66A46709"/>
+    <w:multiLevelType w:val="hybridMultilevel"/>
+    <w:tmpl w:val="A4643B8A"/>
+    <w:lvl w:ilvl="0" w:tplc="BCD4C8C4">
+      <w:numFmt w:val="bullet"/>
+      <w:lvlText w:val="-"/>
+      <w:lvlJc w:val="left"/>
+      <w:pPr>
+        <w:ind w:left="720" w:hanging="360"/>
+      </w:pPr>
+      <w:rPr>
+        <w:rFonts w:ascii="Calibri" w:eastAsiaTheme="minorHAnsi" w:hAnsi="Calibri" w:cs="Calibri" w:hint="default"/>
+      </w:rPr>
+    </w:lvl>
+    <w:lvl w:ilvl="1" w:tplc="08090003" w:tentative="1">
+      <w:start w:val="1"/>
+      <w:numFmt w:val="bullet"/>
+      <w:lvlText w:val="o"/>
+      <w:lvlJc w:val="left"/>
+      <w:pPr>
+        <w:ind w:left="1440" w:hanging="360"/>
+      </w:pPr>
+      <w:rPr>
+        <w:rFonts w:ascii="Courier New" w:hAnsi="Courier New" w:cs="Courier New" w:hint="default"/>
+      </w:rPr>
+    </w:lvl>
+    <w:lvl w:ilvl="2" w:tplc="08090005" w:tentative="1">
+      <w:start w:val="1"/>
+      <w:numFmt w:val="bullet"/>
+      <w:lvlText w:val=""/>
+      <w:lvlJc w:val="left"/>
+      <w:pPr>
+        <w:ind w:left="2160" w:hanging="360"/>
+      </w:pPr>
+      <w:rPr>
+        <w:rFonts w:ascii="Wingdings" w:hAnsi="Wingdings" w:hint="default"/>
+      </w:rPr>
+    </w:lvl>
+    <w:lvl w:ilvl="3" w:tplc="08090001" w:tentative="1">
+      <w:start w:val="1"/>
+      <w:numFmt w:val="bullet"/>
+      <w:lvlText w:val=""/>
+      <w:lvlJc w:val="left"/>
+      <w:pPr>
+        <w:ind w:left="2880" w:hanging="360"/>
+      </w:pPr>
+      <w:rPr>
+        <w:rFonts w:ascii="Symbol" w:hAnsi="Symbol" w:hint="default"/>
+      </w:rPr>
+    </w:lvl>
+    <w:lvl w:ilvl="4" w:tplc="08090003" w:tentative="1">
+      <w:start w:val="1"/>
+      <w:numFmt w:val="bullet"/>
+      <w:lvlText w:val="o"/>
+      <w:lvlJc w:val="left"/>
+      <w:pPr>
+        <w:ind w:left="3600" w:hanging="360"/>
+      </w:pPr>
+      <w:rPr>
+        <w:rFonts w:ascii="Courier New" w:hAnsi="Courier New" w:cs="Courier New" w:hint="default"/>
+      </w:rPr>
+    </w:lvl>
+    <w:lvl w:ilvl="5" w:tplc="08090005" w:tentative="1">
+      <w:start w:val="1"/>
+      <w:numFmt w:val="bullet"/>
+      <w:lvlText w:val=""/>
+      <w:lvlJc w:val="left"/>
+      <w:pPr>
+        <w:ind w:left="4320" w:hanging="360"/>
+      </w:pPr>
+      <w:rPr>
+        <w:rFonts w:ascii="Wingdings" w:hAnsi="Wingdings" w:hint="default"/>
+      </w:rPr>
+    </w:lvl>
+    <w:lvl w:ilvl="6" w:tplc="08090001" w:tentative="1">
+      <w:start w:val="1"/>
+      <w:numFmt w:val="bullet"/>
+      <w:lvlText w:val=""/>
+      <w:lvlJc w:val="left"/>
+      <w:pPr>
+        <w:ind w:left="5040" w:hanging="360"/>
+      </w:pPr>
+      <w:rPr>
+        <w:rFonts w:ascii="Symbol" w:hAnsi="Symbol" w:hint="default"/>
+      </w:rPr>
+    </w:lvl>
+    <w:lvl w:ilvl="7" w:tplc="08090003" w:tentative="1">
+      <w:start w:val="1"/>
+      <w:numFmt w:val="bullet"/>
+      <w:lvlText w:val="o"/>
+      <w:lvlJc w:val="left"/>
+      <w:pPr>
+        <w:ind w:left="5760" w:hanging="360"/>
+      </w:pPr>
+      <w:rPr>
+        <w:rFonts w:ascii="Courier New" w:hAnsi="Courier New" w:cs="Courier New" w:hint="default"/>
+      </w:rPr>
+    </w:lvl>
+    <w:lvl w:ilvl="8" w:tplc="08090005" w:tentative="1">
+      <w:start w:val="1"/>
+      <w:numFmt w:val="bullet"/>
+      <w:lvlText w:val=""/>
+      <w:lvlJc w:val="left"/>
+      <w:pPr>
+        <w:ind w:left="6480" w:hanging="360"/>
+      </w:pPr>
+      <w:rPr>
+        <w:rFonts w:ascii="Wingdings" w:hAnsi="Wingdings" w:hint="default"/>
+      </w:rPr>
+    </w:lvl>
+  </w:abstractNum>
   <w:num w:numId="1">
+    <w:abstractNumId w:val="4"/>
+  </w:num>
+  <w:num w:numId="2">
+    <w:abstractNumId w:val="6"/>
+  </w:num>
+  <w:num w:numId="3">
     <w:abstractNumId w:val="1"/>
   </w:num>
-  <w:num w:numId="2">
+  <w:num w:numId="4">
+    <w:abstractNumId w:val="7"/>
+  </w:num>
+  <w:num w:numId="5">
+    <w:abstractNumId w:val="5"/>
+  </w:num>
+  <w:num w:numId="6">
+    <w:abstractNumId w:val="8"/>
+  </w:num>
+  <w:num w:numId="7">
+    <w:abstractNumId w:val="2"/>
+  </w:num>
+  <w:num w:numId="8">
     <w:abstractNumId w:val="3"/>
   </w:num>
-  <w:num w:numId="3">
+  <w:num w:numId="9">
     <w:abstractNumId w:val="0"/>
-  </w:num>
-  <w:num w:numId="4">
-    <w:abstractNumId w:val="4"/>
-  </w:num>
-  <w:num w:numId="5">
-    <w:abstractNumId w:val="2"/>
   </w:num>
 </w:numbering>
 </file>

</xml_diff>

<commit_message>
Update to PID, SDP and research notes
</commit_message>
<xml_diff>
--- a/PID_UP769535.docx
+++ b/PID_UP769535.docx
@@ -1177,7 +1177,10 @@
         <w:t xml:space="preserve"> these applications fixed the</w:t>
       </w:r>
       <w:r>
-        <w:t xml:space="preserve"> issues mentioned and</w:t>
+        <w:t>se</w:t>
+      </w:r>
+      <w:r>
+        <w:t xml:space="preserve"> issues and</w:t>
       </w:r>
       <w:r>
         <w:t xml:space="preserve"> based</w:t>
@@ -1189,7 +1192,15 @@
         <w:t>acquisition,</w:t>
       </w:r>
       <w:r>
-        <w:t xml:space="preserve"> then language learners would be able to produce better results in a quicker time period.</w:t>
+        <w:t xml:space="preserve"> then language learners would be able to produce better results in a quicker </w:t>
+      </w:r>
+      <w:proofErr w:type="gramStart"/>
+      <w:r>
+        <w:t>time period</w:t>
+      </w:r>
+      <w:proofErr w:type="gramEnd"/>
+      <w:r>
+        <w:t>.</w:t>
       </w:r>
     </w:p>
     <w:p/>
@@ -1416,6 +1427,20 @@
     </w:p>
     <w:p>
       <w:pPr>
+        <w:pBdr>
+          <w:top w:val="nil"/>
+          <w:left w:val="nil"/>
+          <w:bottom w:val="nil"/>
+          <w:right w:val="nil"/>
+          <w:between w:val="nil"/>
+        </w:pBdr>
+      </w:pPr>
+      <w:r>
+        <w:t xml:space="preserve">The application will achieve these aims by simulating physical flashcards using a question-answer pair. </w:t>
+      </w:r>
+    </w:p>
+    <w:p>
+      <w:pPr>
         <w:pStyle w:val="Heading1"/>
         <w:numPr>
           <w:ilvl w:val="0"/>
@@ -1510,7 +1535,15 @@
         <w:t xml:space="preserve">be </w:t>
       </w:r>
       <w:r>
-        <w:t>a literature review on the subject of software aided language acquisition. The findings here will have an impact on the requirements of the overall system.</w:t>
+        <w:t xml:space="preserve">a literature review </w:t>
+      </w:r>
+      <w:proofErr w:type="gramStart"/>
+      <w:r>
+        <w:t>on the subject of software</w:t>
+      </w:r>
+      <w:proofErr w:type="gramEnd"/>
+      <w:r>
+        <w:t xml:space="preserve"> aided language acquisition. The findings here will have an impact on the requirements of the overall system.</w:t>
       </w:r>
     </w:p>
     <w:p>
@@ -1717,6 +1750,7 @@
     <w:p/>
     <w:p>
       <w:r>
+        <w:lastRenderedPageBreak/>
         <w:t xml:space="preserve">Lack of research in the domain of language </w:t>
       </w:r>
       <w:r>
@@ -1735,7 +1769,6 @@
     <w:p/>
     <w:p>
       <w:r>
-        <w:lastRenderedPageBreak/>
         <w:t>Sometime</w:t>
       </w:r>
       <w:r>
@@ -2298,24 +2331,15 @@
           <w:b/>
           <w:sz w:val="28"/>
         </w:rPr>
-        <w:t>M</w:t>
+        <w:t>Main subject areas</w:t>
       </w:r>
       <w:r>
         <w:rPr>
           <w:b/>
           <w:sz w:val="28"/>
         </w:rPr>
-        <w:t>ain subject areas</w:t>
-      </w:r>
-      <w:r>
-        <w:rPr>
-          <w:b/>
-          <w:sz w:val="28"/>
-        </w:rPr>
         <w:t xml:space="preserve"> to research</w:t>
       </w:r>
-      <w:bookmarkStart w:id="5" w:name="_GoBack"/>
-      <w:bookmarkEnd w:id="5"/>
     </w:p>
     <w:p>
       <w:pPr>
@@ -2341,7 +2365,7 @@
         <w:ind w:leftChars="0"/>
         <w:contextualSpacing/>
       </w:pPr>
-      <w:bookmarkStart w:id="6" w:name="_Hlk527543731"/>
+      <w:bookmarkStart w:id="5" w:name="_Hlk527543731"/>
       <w:r>
         <w:t>L</w:t>
       </w:r>
@@ -2369,6 +2393,9 @@
       <w:r>
         <w:t>paced repetition</w:t>
       </w:r>
+      <w:r>
+        <w:t>/spacing effect/testing effect/forgetting curve/Leitner system/incremental reading</w:t>
+      </w:r>
     </w:p>
     <w:p>
       <w:pPr>
@@ -2417,15 +2444,20 @@
     </w:p>
     <w:p>
       <w:pPr>
+        <w:pStyle w:val="ListParagraph"/>
+        <w:spacing w:after="160" w:line="259" w:lineRule="auto"/>
+        <w:ind w:leftChars="0" w:left="720"/>
+        <w:contextualSpacing/>
+      </w:pPr>
+    </w:p>
+    <w:p>
+      <w:pPr>
         <w:spacing w:after="160" w:line="259" w:lineRule="auto"/>
         <w:ind w:left="1080"/>
         <w:contextualSpacing/>
-        <w:rPr>
-          <w:rFonts w:hint="eastAsia"/>
-        </w:rPr>
-      </w:pPr>
-    </w:p>
-    <w:bookmarkEnd w:id="6"/>
+      </w:pPr>
+    </w:p>
+    <w:bookmarkEnd w:id="5"/>
     <w:p>
       <w:pPr>
         <w:rPr>
@@ -2436,6 +2468,7 @@
         <w:rPr>
           <w:b/>
         </w:rPr>
+        <w:lastRenderedPageBreak/>
         <w:t>C</w:t>
       </w:r>
       <w:r>
@@ -2508,28 +2541,6 @@
           <w:between w:val="nil"/>
         </w:pBdr>
       </w:pPr>
-    </w:p>
-    <w:p>
-      <w:pPr>
-        <w:pBdr>
-          <w:top w:val="nil"/>
-          <w:left w:val="nil"/>
-          <w:bottom w:val="nil"/>
-          <w:right w:val="nil"/>
-          <w:between w:val="nil"/>
-        </w:pBdr>
-      </w:pPr>
-    </w:p>
-    <w:p>
-      <w:pPr>
-        <w:pBdr>
-          <w:top w:val="nil"/>
-          <w:left w:val="nil"/>
-          <w:bottom w:val="nil"/>
-          <w:right w:val="nil"/>
-          <w:between w:val="nil"/>
-        </w:pBdr>
-      </w:pPr>
       <w:r>
         <w:t xml:space="preserve">I will be looking at a wide range of sources and will try to </w:t>
       </w:r>
@@ -2549,9 +2560,6 @@
           <w:right w:val="nil"/>
           <w:between w:val="nil"/>
         </w:pBdr>
-        <w:rPr>
-          <w:rFonts w:hint="eastAsia"/>
-        </w:rPr>
       </w:pPr>
     </w:p>
     <w:p>
@@ -2678,9 +2686,6 @@
         <w:spacing w:after="160" w:line="259" w:lineRule="auto"/>
         <w:ind w:leftChars="0"/>
         <w:contextualSpacing/>
-        <w:rPr>
-          <w:rFonts w:hint="eastAsia"/>
-        </w:rPr>
       </w:pPr>
       <w:r>
         <w:rPr>
@@ -2718,31 +2723,7 @@
         <w:t xml:space="preserve">For </w:t>
       </w:r>
       <w:r>
-        <w:t>language learning specific papers, I won’t limit papers by the date they were published as language learning is something that has been around for hundreds of years and by limiting the research I could miss some</w:t>
-      </w:r>
-      <w:r>
-        <w:t>thing crucial</w:t>
-      </w:r>
-      <w:r>
-        <w:t>. When it comes to papers related to technology</w:t>
-      </w:r>
-      <w:r>
-        <w:t>,</w:t>
-      </w:r>
-      <w:r>
-        <w:t xml:space="preserve"> and </w:t>
-      </w:r>
-      <w:r>
-        <w:t>software,</w:t>
-      </w:r>
-      <w:r>
-        <w:t xml:space="preserve"> for learning I will only include papers from the past 10 years (2008 onwards) </w:t>
-      </w:r>
-      <w:r>
-        <w:t>to</w:t>
-      </w:r>
-      <w:r>
-        <w:t xml:space="preserve"> make sure the information is up-to-date and relevant.</w:t>
+        <w:t>language learning specific papers, I won’t limit papers by the date they were published as language learning is something that has been around for hundreds of years and by limiting the research I could miss something crucial. When it comes to papers related to technology, and software, for learning I will only include papers from the past 10 years (2008 onwards) to make sure the information is up-to-date and relevant.</w:t>
       </w:r>
       <w:r>
         <w:t xml:space="preserve"> </w:t>
@@ -2757,9 +2738,6 @@
           <w:right w:val="nil"/>
           <w:between w:val="nil"/>
         </w:pBdr>
-        <w:rPr>
-          <w:rFonts w:hint="eastAsia"/>
-        </w:rPr>
       </w:pPr>
     </w:p>
     <w:p>
@@ -3081,7 +3059,6 @@
         </w:pBdr>
         <w:rPr>
           <w:rStyle w:val="Hyperlink"/>
-          <w:rFonts w:hint="eastAsia"/>
         </w:rPr>
       </w:pPr>
     </w:p>
@@ -3121,7 +3098,15 @@
         </w:pBdr>
       </w:pPr>
       <w:r>
-        <w:t>Second Language Acquisition The Effect of Age and Motivation by Einar Garibaldi Stefánsson</w:t>
+        <w:t xml:space="preserve">Second Language Acquisition </w:t>
+      </w:r>
+      <w:proofErr w:type="gramStart"/>
+      <w:r>
+        <w:t>The</w:t>
+      </w:r>
+      <w:proofErr w:type="gramEnd"/>
+      <w:r>
+        <w:t xml:space="preserve"> Effect of Age and Motivation by Einar Garibaldi Stefánsson</w:t>
       </w:r>
     </w:p>
     <w:p>
@@ -3307,6 +3292,8 @@
           <w:between w:val="nil"/>
         </w:pBdr>
       </w:pPr>
+      <w:bookmarkStart w:id="6" w:name="_GoBack"/>
+      <w:bookmarkEnd w:id="6"/>
     </w:p>
     <w:p>
       <w:pPr>
@@ -3324,94 +3311,44 @@
       </w:pPr>
       <w:r>
         <w:rPr>
-          <w:rFonts w:hint="eastAsia"/>
           <w:b/>
           <w:sz w:val="28"/>
         </w:rPr>
-        <w:t>Books</w:t>
-      </w:r>
-    </w:p>
-    <w:p>
-      <w:pPr>
-        <w:pBdr>
-          <w:top w:val="nil"/>
-          <w:left w:val="nil"/>
-          <w:bottom w:val="nil"/>
-          <w:right w:val="nil"/>
-          <w:between w:val="nil"/>
-        </w:pBdr>
-      </w:pPr>
-      <w:r>
-        <w:t>Explorations in Language Acquisition and Use</w:t>
-      </w:r>
-      <w:r>
-        <w:t xml:space="preserve"> by Stephen Krashen</w:t>
-      </w:r>
-    </w:p>
-    <w:p>
-      <w:pPr>
-        <w:pBdr>
-          <w:top w:val="nil"/>
-          <w:left w:val="nil"/>
-          <w:bottom w:val="nil"/>
-          <w:right w:val="nil"/>
-          <w:between w:val="nil"/>
-        </w:pBdr>
-        <w:rPr>
-          <w:rFonts w:hint="eastAsia"/>
-        </w:rPr>
-      </w:pPr>
-    </w:p>
-    <w:p>
-      <w:pPr>
-        <w:pBdr>
-          <w:top w:val="nil"/>
-          <w:left w:val="nil"/>
-          <w:bottom w:val="nil"/>
-          <w:right w:val="nil"/>
-          <w:between w:val="nil"/>
-        </w:pBdr>
+        <w:t>Existing Systems</w:t>
+      </w:r>
+      <w:r>
         <w:rPr>
           <w:b/>
           <w:sz w:val="28"/>
         </w:rPr>
-      </w:pPr>
-      <w:r>
+        <w:t xml:space="preserve"> and Algorithms</w:t>
+      </w:r>
+    </w:p>
+    <w:p>
+      <w:pPr>
+        <w:pBdr>
+          <w:top w:val="nil"/>
+          <w:left w:val="nil"/>
+          <w:bottom w:val="nil"/>
+          <w:right w:val="nil"/>
+          <w:between w:val="nil"/>
+        </w:pBdr>
+      </w:pPr>
+      <w:r>
+        <w:t>Some existing systems and technologies that will be useful to look at and compare are:</w:t>
+      </w:r>
+    </w:p>
+    <w:p>
+      <w:pPr>
+        <w:pBdr>
+          <w:top w:val="nil"/>
+          <w:left w:val="nil"/>
+          <w:bottom w:val="nil"/>
+          <w:right w:val="nil"/>
+          <w:between w:val="nil"/>
+        </w:pBdr>
         <w:rPr>
           <w:b/>
-          <w:sz w:val="28"/>
-        </w:rPr>
-        <w:t>Existing Systems</w:t>
-      </w:r>
-    </w:p>
-    <w:p>
-      <w:pPr>
-        <w:pBdr>
-          <w:top w:val="nil"/>
-          <w:left w:val="nil"/>
-          <w:bottom w:val="nil"/>
-          <w:right w:val="nil"/>
-          <w:between w:val="nil"/>
-        </w:pBdr>
-        <w:rPr>
-          <w:rFonts w:hint="eastAsia"/>
-        </w:rPr>
-      </w:pPr>
-      <w:r>
-        <w:t>Some existing systems and technologies that will be useful to look at and compare are:</w:t>
-      </w:r>
-    </w:p>
-    <w:p>
-      <w:pPr>
-        <w:pBdr>
-          <w:top w:val="nil"/>
-          <w:left w:val="nil"/>
-          <w:bottom w:val="nil"/>
-          <w:right w:val="nil"/>
-          <w:between w:val="nil"/>
-        </w:pBdr>
-        <w:rPr>
-          <w:b/>
         </w:rPr>
       </w:pPr>
     </w:p>
@@ -3490,6 +3427,23 @@
       <w:r>
         <w:t>Leitner’s learning box</w:t>
       </w:r>
+      <w:r>
+        <w:t>/Leitner system</w:t>
+      </w:r>
+    </w:p>
+    <w:p>
+      <w:pPr>
+        <w:pBdr>
+          <w:top w:val="nil"/>
+          <w:left w:val="nil"/>
+          <w:bottom w:val="nil"/>
+          <w:right w:val="nil"/>
+          <w:between w:val="nil"/>
+        </w:pBdr>
+      </w:pPr>
+      <w:r>
+        <w:t>Pimsleur method – Paul Pimsleur</w:t>
+      </w:r>
     </w:p>
     <w:p>
       <w:pPr>
@@ -3517,6 +3471,147 @@
       </w:pPr>
       <w:r>
         <w:t>Rikaichan</w:t>
+      </w:r>
+    </w:p>
+    <w:p>
+      <w:pPr>
+        <w:pBdr>
+          <w:top w:val="nil"/>
+          <w:left w:val="nil"/>
+          <w:bottom w:val="nil"/>
+          <w:right w:val="nil"/>
+          <w:between w:val="nil"/>
+        </w:pBdr>
+      </w:pPr>
+      <w:r>
+        <w:t>Brainscape</w:t>
+      </w:r>
+    </w:p>
+    <w:p>
+      <w:pPr>
+        <w:pBdr>
+          <w:top w:val="nil"/>
+          <w:left w:val="nil"/>
+          <w:bottom w:val="nil"/>
+          <w:right w:val="nil"/>
+          <w:between w:val="nil"/>
+        </w:pBdr>
+      </w:pPr>
+      <w:r>
+        <w:t>Cerego</w:t>
+      </w:r>
+    </w:p>
+    <w:p>
+      <w:pPr>
+        <w:pBdr>
+          <w:top w:val="nil"/>
+          <w:left w:val="nil"/>
+          <w:bottom w:val="nil"/>
+          <w:right w:val="nil"/>
+          <w:between w:val="nil"/>
+        </w:pBdr>
+      </w:pPr>
+      <w:r>
+        <w:t>Course Hero</w:t>
+      </w:r>
+    </w:p>
+    <w:p>
+      <w:pPr>
+        <w:pBdr>
+          <w:top w:val="nil"/>
+          <w:left w:val="nil"/>
+          <w:bottom w:val="nil"/>
+          <w:right w:val="nil"/>
+          <w:between w:val="nil"/>
+        </w:pBdr>
+      </w:pPr>
+      <w:r>
+        <w:t>Lingvist</w:t>
+      </w:r>
+    </w:p>
+    <w:p>
+      <w:pPr>
+        <w:pBdr>
+          <w:top w:val="nil"/>
+          <w:left w:val="nil"/>
+          <w:bottom w:val="nil"/>
+          <w:right w:val="nil"/>
+          <w:between w:val="nil"/>
+        </w:pBdr>
+      </w:pPr>
+      <w:r>
+        <w:t>Mnemosyne</w:t>
+      </w:r>
+    </w:p>
+    <w:p>
+      <w:pPr>
+        <w:pBdr>
+          <w:top w:val="nil"/>
+          <w:left w:val="nil"/>
+          <w:bottom w:val="nil"/>
+          <w:right w:val="nil"/>
+          <w:between w:val="nil"/>
+        </w:pBdr>
+      </w:pPr>
+      <w:r>
+        <w:lastRenderedPageBreak/>
+        <w:t>Pleco Software</w:t>
+      </w:r>
+    </w:p>
+    <w:p>
+      <w:pPr>
+        <w:pBdr>
+          <w:top w:val="nil"/>
+          <w:left w:val="nil"/>
+          <w:bottom w:val="nil"/>
+          <w:right w:val="nil"/>
+          <w:between w:val="nil"/>
+        </w:pBdr>
+      </w:pPr>
+      <w:r>
+        <w:t>Quizlet</w:t>
+      </w:r>
+    </w:p>
+    <w:p>
+      <w:pPr>
+        <w:pBdr>
+          <w:top w:val="nil"/>
+          <w:left w:val="nil"/>
+          <w:bottom w:val="nil"/>
+          <w:right w:val="nil"/>
+          <w:between w:val="nil"/>
+        </w:pBdr>
+      </w:pPr>
+      <w:r>
+        <w:t>Skritter</w:t>
+      </w:r>
+    </w:p>
+    <w:p>
+      <w:pPr>
+        <w:pBdr>
+          <w:top w:val="nil"/>
+          <w:left w:val="nil"/>
+          <w:bottom w:val="nil"/>
+          <w:right w:val="nil"/>
+          <w:between w:val="nil"/>
+        </w:pBdr>
+      </w:pPr>
+      <w:r>
+        <w:t>Synap</w:t>
+      </w:r>
+    </w:p>
+    <w:p>
+      <w:pPr>
+        <w:pBdr>
+          <w:top w:val="nil"/>
+          <w:left w:val="nil"/>
+          <w:bottom w:val="nil"/>
+          <w:right w:val="nil"/>
+          <w:between w:val="nil"/>
+        </w:pBdr>
+      </w:pPr>
+      <w:r>
+        <w:t>WaniKani</w:t>
       </w:r>
     </w:p>
     <w:p>
@@ -3596,7 +3691,6 @@
       <w:bookmarkStart w:id="7" w:name="_2et92p0" w:colFirst="0" w:colLast="0"/>
       <w:bookmarkEnd w:id="7"/>
       <w:r>
-        <w:lastRenderedPageBreak/>
         <w:t>Breakdown of tasks</w:t>
       </w:r>
     </w:p>
@@ -3987,7 +4081,23 @@
           <w:rFonts w:eastAsia="Times New Roman"/>
           <w:i/>
         </w:rPr>
-        <w:t>What risks to the success of the project have you identified? What steps can you take to minimise them?  Note that plans can change over the course of the project,  so this plan should be maintained.</w:t>
+        <w:t xml:space="preserve">What risks to the success of the project have you identified? What steps can you take to minimise them?  Note that plans can change over the course of the </w:t>
+      </w:r>
+      <w:proofErr w:type="gramStart"/>
+      <w:r>
+        <w:rPr>
+          <w:rFonts w:eastAsia="Times New Roman"/>
+          <w:i/>
+        </w:rPr>
+        <w:t>project,  so</w:t>
+      </w:r>
+      <w:proofErr w:type="gramEnd"/>
+      <w:r>
+        <w:rPr>
+          <w:rFonts w:eastAsia="Times New Roman"/>
+          <w:i/>
+        </w:rPr>
+        <w:t xml:space="preserve"> this plan should be maintained.</w:t>
       </w:r>
     </w:p>
     <w:p>

</xml_diff>

<commit_message>
Certificate of Ethics Review COMPLETE
</commit_message>
<xml_diff>
--- a/PID_UP769535.docx
+++ b/PID_UP769535.docx
@@ -2399,8 +2399,6 @@
         <w:ind w:left="1080"/>
         <w:contextualSpacing/>
       </w:pPr>
-      <w:bookmarkStart w:id="6" w:name="_GoBack"/>
-      <w:bookmarkEnd w:id="6"/>
     </w:p>
     <w:bookmarkEnd w:id="5"/>
     <w:p>
@@ -3623,8 +3621,8 @@
           <w:between w:val="nil"/>
         </w:pBdr>
       </w:pPr>
-      <w:bookmarkStart w:id="7" w:name="_2et92p0" w:colFirst="0" w:colLast="0"/>
-      <w:bookmarkEnd w:id="7"/>
+      <w:bookmarkStart w:id="6" w:name="_2et92p0" w:colFirst="0" w:colLast="0"/>
+      <w:bookmarkEnd w:id="6"/>
       <w:r>
         <w:t>Breakdown of tasks</w:t>
       </w:r>
@@ -4319,6 +4317,31 @@
       </w:r>
       <w:r>
         <w:t xml:space="preserve"> and will sign a consent form telling them what data will be stored and how the data will be used for the project.</w:t>
+      </w:r>
+      <w:r>
+        <w:t xml:space="preserve"> </w:t>
+      </w:r>
+    </w:p>
+    <w:p>
+      <w:pPr>
+        <w:pBdr>
+          <w:top w:val="nil"/>
+          <w:left w:val="nil"/>
+          <w:bottom w:val="nil"/>
+          <w:right w:val="nil"/>
+          <w:between w:val="nil"/>
+        </w:pBdr>
+        <w:rPr>
+          <w:b/>
+        </w:rPr>
+      </w:pPr>
+      <w:bookmarkStart w:id="7" w:name="_GoBack"/>
+      <w:bookmarkEnd w:id="7"/>
+      <w:r>
+        <w:rPr>
+          <w:b/>
+        </w:rPr>
+        <w:t>A basic ethics form has been completed.</w:t>
       </w:r>
     </w:p>
     <w:p>

</xml_diff>